<commit_message>
Updated Idowu Adeleke Sec
</commit_message>
<xml_diff>
--- a/Design Documents/ArtofestDesignDocument.docx
+++ b/Design Documents/ArtofestDesignDocument.docx
@@ -57,6 +57,19 @@
           <w:rFonts w:ascii="Calibri" w:hAnsi="Calibri" w:cs="Calibri"/>
         </w:rPr>
       </w:pPr>
+      <w:r>
+        <w:rPr>
+          <w:rFonts w:ascii="Calibri" w:hAnsi="Calibri" w:cs="Calibri"/>
+        </w:rPr>
+        <w:t>TEST -Idowu Update</w:t>
+      </w:r>
+    </w:p>
+    <w:p>
+      <w:pPr>
+        <w:rPr>
+          <w:rFonts w:ascii="Calibri" w:hAnsi="Calibri" w:cs="Calibri"/>
+        </w:rPr>
+      </w:pPr>
     </w:p>
     <w:p>
       <w:pPr>
@@ -447,6 +460,7 @@
           <w:b/>
           <w:bCs/>
         </w:rPr>
+        <w:lastRenderedPageBreak/>
         <w:t>Filter &amp; Search Component</w:t>
       </w:r>
     </w:p>
@@ -464,7 +478,6 @@
         <w:rPr>
           <w:rFonts w:ascii="Calibri" w:hAnsi="Calibri" w:cs="Calibri"/>
         </w:rPr>
-        <w:lastRenderedPageBreak/>
         <w:t>Filters festivals by:</w:t>
       </w:r>
     </w:p>
@@ -2933,13 +2946,7 @@
         <w:rPr>
           <w:rFonts w:ascii="Calibri" w:hAnsi="Calibri" w:cs="Calibri"/>
         </w:rPr>
-        <w:t>Render / Railway / GitHub Pages (frontend)</w:t>
-      </w:r>
-      <w:r>
-        <w:rPr>
-          <w:rFonts w:ascii="Calibri" w:hAnsi="Calibri" w:cs="Calibri"/>
-        </w:rPr>
-        <w:t xml:space="preserve"> </w:t>
+        <w:t xml:space="preserve">Render / Railway / GitHub Pages (frontend) </w:t>
       </w:r>
     </w:p>
     <w:p>
@@ -6125,6 +6132,7 @@
   <w:style w:type="character" w:default="1" w:styleId="DefaultParagraphFont">
     <w:name w:val="Default Paragraph Font"/>
     <w:uiPriority w:val="1"/>
+    <w:semiHidden/>
     <w:unhideWhenUsed/>
   </w:style>
   <w:style w:type="table" w:default="1" w:styleId="TableNormal">

</xml_diff>

<commit_message>
Updated Stakeholders and User needs and requirement section
</commit_message>
<xml_diff>
--- a/Design Documents/ArtofestDesignDocument.docx
+++ b/Design Documents/ArtofestDesignDocument.docx
@@ -924,10 +924,2309 @@
     </w:p>
     <w:p>
       <w:pPr>
-        <w:rPr>
-          <w:rFonts w:ascii="Calibri" w:hAnsi="Calibri" w:cs="Calibri"/>
-        </w:rPr>
-      </w:pPr>
+        <w:spacing w:before="100" w:beforeAutospacing="1" w:after="100" w:afterAutospacing="1" w:line="240" w:lineRule="auto"/>
+        <w:outlineLvl w:val="1"/>
+        <w:rPr>
+          <w:rFonts w:ascii="Calibri" w:eastAsia="Times New Roman" w:hAnsi="Calibri" w:cs="Calibri"/>
+          <w:b/>
+          <w:bCs/>
+          <w:color w:val="000000"/>
+          <w:kern w:val="0"/>
+          <w:sz w:val="36"/>
+          <w:szCs w:val="36"/>
+          <w:lang w:eastAsia="en-GB"/>
+          <w14:ligatures w14:val="none"/>
+        </w:rPr>
+      </w:pPr>
+      <w:r>
+        <w:rPr>
+          <w:rFonts w:ascii="Calibri" w:eastAsia="Times New Roman" w:hAnsi="Calibri" w:cs="Calibri"/>
+          <w:b/>
+          <w:bCs/>
+          <w:color w:val="000000"/>
+          <w:kern w:val="0"/>
+          <w:sz w:val="36"/>
+          <w:szCs w:val="36"/>
+          <w:lang w:eastAsia="en-GB"/>
+          <w14:ligatures w14:val="none"/>
+        </w:rPr>
+        <w:t>2. Stakeholders</w:t>
+      </w:r>
+    </w:p>
+    <w:p>
+      <w:pPr>
+        <w:numPr>
+          <w:ilvl w:val="0"/>
+          <w:numId w:val="23"/>
+        </w:numPr>
+        <w:spacing w:before="100" w:beforeAutospacing="1" w:after="100" w:afterAutospacing="1" w:line="240" w:lineRule="auto"/>
+        <w:rPr>
+          <w:rFonts w:ascii="Calibri" w:eastAsia="Times New Roman" w:hAnsi="Calibri" w:cs="Calibri"/>
+          <w:color w:val="000000"/>
+          <w:kern w:val="0"/>
+          <w:lang w:eastAsia="en-GB"/>
+          <w14:ligatures w14:val="none"/>
+        </w:rPr>
+      </w:pPr>
+      <w:r>
+        <w:rPr>
+          <w:rFonts w:ascii="Calibri" w:eastAsia="Times New Roman" w:hAnsi="Calibri" w:cs="Calibri"/>
+          <w:b/>
+          <w:bCs/>
+          <w:color w:val="000000"/>
+          <w:kern w:val="0"/>
+          <w:lang w:eastAsia="en-GB"/>
+          <w14:ligatures w14:val="none"/>
+        </w:rPr>
+        <w:t>Client Representatives</w:t>
+      </w:r>
+      <w:r>
+        <w:rPr>
+          <w:rFonts w:ascii="Calibri" w:eastAsia="Times New Roman" w:hAnsi="Calibri" w:cs="Calibri"/>
+          <w:color w:val="000000"/>
+          <w:kern w:val="0"/>
+          <w:lang w:eastAsia="en-GB"/>
+          <w14:ligatures w14:val="none"/>
+        </w:rPr>
+        <w:t>:</w:t>
+      </w:r>
+    </w:p>
+    <w:p>
+      <w:pPr>
+        <w:numPr>
+          <w:ilvl w:val="1"/>
+          <w:numId w:val="23"/>
+        </w:numPr>
+        <w:spacing w:before="100" w:beforeAutospacing="1" w:after="100" w:afterAutospacing="1" w:line="240" w:lineRule="auto"/>
+        <w:rPr>
+          <w:rFonts w:ascii="Calibri" w:eastAsia="Times New Roman" w:hAnsi="Calibri" w:cs="Calibri"/>
+          <w:color w:val="000000"/>
+          <w:kern w:val="0"/>
+          <w:lang w:eastAsia="en-GB"/>
+          <w14:ligatures w14:val="none"/>
+        </w:rPr>
+      </w:pPr>
+      <w:r>
+        <w:rPr>
+          <w:rFonts w:ascii="Calibri" w:eastAsia="Times New Roman" w:hAnsi="Calibri" w:cs="Calibri"/>
+          <w:color w:val="000000"/>
+          <w:kern w:val="0"/>
+          <w:lang w:eastAsia="en-GB"/>
+          <w14:ligatures w14:val="none"/>
+        </w:rPr>
+        <w:t>Nadia Krasteva</w:t>
+      </w:r>
+    </w:p>
+    <w:p>
+      <w:pPr>
+        <w:numPr>
+          <w:ilvl w:val="1"/>
+          <w:numId w:val="23"/>
+        </w:numPr>
+        <w:spacing w:before="100" w:beforeAutospacing="1" w:after="100" w:afterAutospacing="1" w:line="240" w:lineRule="auto"/>
+        <w:rPr>
+          <w:rFonts w:ascii="Calibri" w:eastAsia="Times New Roman" w:hAnsi="Calibri" w:cs="Calibri"/>
+          <w:color w:val="000000"/>
+          <w:kern w:val="0"/>
+          <w:lang w:eastAsia="en-GB"/>
+          <w14:ligatures w14:val="none"/>
+        </w:rPr>
+      </w:pPr>
+      <w:r>
+        <w:rPr>
+          <w:rFonts w:ascii="Calibri" w:eastAsia="Times New Roman" w:hAnsi="Calibri" w:cs="Calibri"/>
+          <w:color w:val="000000"/>
+          <w:kern w:val="0"/>
+          <w:lang w:eastAsia="en-GB"/>
+          <w14:ligatures w14:val="none"/>
+        </w:rPr>
+        <w:t>Russell Howe</w:t>
+      </w:r>
+    </w:p>
+    <w:p>
+      <w:pPr>
+        <w:numPr>
+          <w:ilvl w:val="0"/>
+          <w:numId w:val="23"/>
+        </w:numPr>
+        <w:spacing w:before="100" w:beforeAutospacing="1" w:after="100" w:afterAutospacing="1" w:line="240" w:lineRule="auto"/>
+        <w:rPr>
+          <w:rFonts w:ascii="Calibri" w:eastAsia="Times New Roman" w:hAnsi="Calibri" w:cs="Calibri"/>
+          <w:color w:val="000000"/>
+          <w:kern w:val="0"/>
+          <w:lang w:eastAsia="en-GB"/>
+          <w14:ligatures w14:val="none"/>
+        </w:rPr>
+      </w:pPr>
+      <w:r>
+        <w:rPr>
+          <w:rFonts w:ascii="Calibri" w:eastAsia="Times New Roman" w:hAnsi="Calibri" w:cs="Calibri"/>
+          <w:b/>
+          <w:bCs/>
+          <w:color w:val="000000"/>
+          <w:kern w:val="0"/>
+          <w:lang w:eastAsia="en-GB"/>
+          <w14:ligatures w14:val="none"/>
+        </w:rPr>
+        <w:t>Project Supervisor</w:t>
+      </w:r>
+      <w:r>
+        <w:rPr>
+          <w:rFonts w:ascii="Calibri" w:eastAsia="Times New Roman" w:hAnsi="Calibri" w:cs="Calibri"/>
+          <w:color w:val="000000"/>
+          <w:kern w:val="0"/>
+          <w:lang w:eastAsia="en-GB"/>
+          <w14:ligatures w14:val="none"/>
+        </w:rPr>
+        <w:t>:</w:t>
+      </w:r>
+    </w:p>
+    <w:p>
+      <w:pPr>
+        <w:numPr>
+          <w:ilvl w:val="1"/>
+          <w:numId w:val="23"/>
+        </w:numPr>
+        <w:spacing w:before="100" w:beforeAutospacing="1" w:after="100" w:afterAutospacing="1" w:line="240" w:lineRule="auto"/>
+        <w:rPr>
+          <w:rFonts w:ascii="Calibri" w:eastAsia="Times New Roman" w:hAnsi="Calibri" w:cs="Calibri"/>
+          <w:color w:val="000000"/>
+          <w:kern w:val="0"/>
+          <w:lang w:eastAsia="en-GB"/>
+          <w14:ligatures w14:val="none"/>
+        </w:rPr>
+      </w:pPr>
+      <w:r>
+        <w:rPr>
+          <w:rFonts w:ascii="Calibri" w:eastAsia="Times New Roman" w:hAnsi="Calibri" w:cs="Calibri"/>
+          <w:color w:val="000000"/>
+          <w:kern w:val="0"/>
+          <w:lang w:eastAsia="en-GB"/>
+          <w14:ligatures w14:val="none"/>
+        </w:rPr>
+        <w:t>Dr Haoyi Wang</w:t>
+      </w:r>
+    </w:p>
+    <w:p>
+      <w:pPr>
+        <w:numPr>
+          <w:ilvl w:val="0"/>
+          <w:numId w:val="23"/>
+        </w:numPr>
+        <w:spacing w:before="100" w:beforeAutospacing="1" w:after="100" w:afterAutospacing="1" w:line="240" w:lineRule="auto"/>
+        <w:rPr>
+          <w:rFonts w:ascii="Calibri" w:eastAsia="Times New Roman" w:hAnsi="Calibri" w:cs="Calibri"/>
+          <w:color w:val="000000"/>
+          <w:kern w:val="0"/>
+          <w:lang w:eastAsia="en-GB"/>
+          <w14:ligatures w14:val="none"/>
+        </w:rPr>
+      </w:pPr>
+      <w:r>
+        <w:rPr>
+          <w:rFonts w:ascii="Calibri" w:eastAsia="Times New Roman" w:hAnsi="Calibri" w:cs="Calibri"/>
+          <w:b/>
+          <w:bCs/>
+          <w:color w:val="000000"/>
+          <w:kern w:val="0"/>
+          <w:lang w:eastAsia="en-GB"/>
+          <w14:ligatures w14:val="none"/>
+        </w:rPr>
+        <w:t>Design and Development Team</w:t>
+      </w:r>
+      <w:r>
+        <w:rPr>
+          <w:rFonts w:ascii="Calibri" w:eastAsia="Times New Roman" w:hAnsi="Calibri" w:cs="Calibri"/>
+          <w:color w:val="000000"/>
+          <w:kern w:val="0"/>
+          <w:lang w:eastAsia="en-GB"/>
+          <w14:ligatures w14:val="none"/>
+        </w:rPr>
+        <w:t>:</w:t>
+      </w:r>
+    </w:p>
+    <w:p>
+      <w:pPr>
+        <w:numPr>
+          <w:ilvl w:val="1"/>
+          <w:numId w:val="23"/>
+        </w:numPr>
+        <w:spacing w:before="100" w:beforeAutospacing="1" w:after="100" w:afterAutospacing="1" w:line="240" w:lineRule="auto"/>
+        <w:rPr>
+          <w:rFonts w:ascii="Calibri" w:eastAsia="Times New Roman" w:hAnsi="Calibri" w:cs="Calibri"/>
+          <w:color w:val="000000"/>
+          <w:kern w:val="0"/>
+          <w:lang w:eastAsia="en-GB"/>
+          <w14:ligatures w14:val="none"/>
+        </w:rPr>
+      </w:pPr>
+      <w:r>
+        <w:rPr>
+          <w:rFonts w:ascii="Calibri" w:eastAsia="Times New Roman" w:hAnsi="Calibri" w:cs="Calibri"/>
+          <w:color w:val="000000"/>
+          <w:kern w:val="0"/>
+          <w:lang w:eastAsia="en-GB"/>
+          <w14:ligatures w14:val="none"/>
+        </w:rPr>
+        <w:t>Favour Akuchie</w:t>
+      </w:r>
+    </w:p>
+    <w:p>
+      <w:pPr>
+        <w:numPr>
+          <w:ilvl w:val="1"/>
+          <w:numId w:val="23"/>
+        </w:numPr>
+        <w:spacing w:before="100" w:beforeAutospacing="1" w:after="100" w:afterAutospacing="1" w:line="240" w:lineRule="auto"/>
+        <w:rPr>
+          <w:rFonts w:ascii="Calibri" w:eastAsia="Times New Roman" w:hAnsi="Calibri" w:cs="Calibri"/>
+          <w:color w:val="000000"/>
+          <w:kern w:val="0"/>
+          <w:lang w:eastAsia="en-GB"/>
+          <w14:ligatures w14:val="none"/>
+        </w:rPr>
+      </w:pPr>
+      <w:r>
+        <w:rPr>
+          <w:rFonts w:ascii="Calibri" w:eastAsia="Times New Roman" w:hAnsi="Calibri" w:cs="Calibri"/>
+          <w:color w:val="000000"/>
+          <w:kern w:val="0"/>
+          <w:lang w:eastAsia="en-GB"/>
+          <w14:ligatures w14:val="none"/>
+        </w:rPr>
+        <w:t>Idowu Adeleke</w:t>
+      </w:r>
+    </w:p>
+    <w:p>
+      <w:pPr>
+        <w:numPr>
+          <w:ilvl w:val="1"/>
+          <w:numId w:val="23"/>
+        </w:numPr>
+        <w:spacing w:before="100" w:beforeAutospacing="1" w:after="100" w:afterAutospacing="1" w:line="240" w:lineRule="auto"/>
+        <w:rPr>
+          <w:rFonts w:ascii="Calibri" w:eastAsia="Times New Roman" w:hAnsi="Calibri" w:cs="Calibri"/>
+          <w:color w:val="000000"/>
+          <w:kern w:val="0"/>
+          <w:lang w:eastAsia="en-GB"/>
+          <w14:ligatures w14:val="none"/>
+        </w:rPr>
+      </w:pPr>
+      <w:r>
+        <w:rPr>
+          <w:rFonts w:ascii="Calibri" w:eastAsia="Times New Roman" w:hAnsi="Calibri" w:cs="Calibri"/>
+          <w:color w:val="000000"/>
+          <w:kern w:val="0"/>
+          <w:lang w:eastAsia="en-GB"/>
+          <w14:ligatures w14:val="none"/>
+        </w:rPr>
+        <w:t>Jacob Askew</w:t>
+      </w:r>
+    </w:p>
+    <w:p>
+      <w:pPr>
+        <w:numPr>
+          <w:ilvl w:val="1"/>
+          <w:numId w:val="23"/>
+        </w:numPr>
+        <w:spacing w:before="100" w:beforeAutospacing="1" w:after="100" w:afterAutospacing="1" w:line="240" w:lineRule="auto"/>
+        <w:rPr>
+          <w:rFonts w:ascii="Calibri" w:eastAsia="Times New Roman" w:hAnsi="Calibri" w:cs="Calibri"/>
+          <w:color w:val="000000"/>
+          <w:kern w:val="0"/>
+          <w:lang w:eastAsia="en-GB"/>
+          <w14:ligatures w14:val="none"/>
+        </w:rPr>
+      </w:pPr>
+      <w:r>
+        <w:rPr>
+          <w:rFonts w:ascii="Calibri" w:eastAsia="Times New Roman" w:hAnsi="Calibri" w:cs="Calibri"/>
+          <w:color w:val="000000"/>
+          <w:kern w:val="0"/>
+          <w:lang w:eastAsia="en-GB"/>
+          <w14:ligatures w14:val="none"/>
+        </w:rPr>
+        <w:t>Paul Oko-Jaja</w:t>
+      </w:r>
+    </w:p>
+    <w:p>
+      <w:pPr>
+        <w:spacing w:before="100" w:beforeAutospacing="1" w:after="100" w:afterAutospacing="1" w:line="240" w:lineRule="auto"/>
+        <w:outlineLvl w:val="1"/>
+        <w:rPr>
+          <w:rFonts w:ascii="Calibri" w:eastAsia="Times New Roman" w:hAnsi="Calibri" w:cs="Calibri"/>
+          <w:b/>
+          <w:bCs/>
+          <w:color w:val="000000"/>
+          <w:kern w:val="0"/>
+          <w:sz w:val="36"/>
+          <w:szCs w:val="36"/>
+          <w:lang w:eastAsia="en-GB"/>
+          <w14:ligatures w14:val="none"/>
+        </w:rPr>
+      </w:pPr>
+      <w:r>
+        <w:rPr>
+          <w:rFonts w:ascii="Calibri" w:eastAsia="Times New Roman" w:hAnsi="Calibri" w:cs="Calibri"/>
+          <w:b/>
+          <w:bCs/>
+          <w:color w:val="000000"/>
+          <w:kern w:val="0"/>
+          <w:sz w:val="36"/>
+          <w:szCs w:val="36"/>
+          <w:lang w:eastAsia="en-GB"/>
+          <w14:ligatures w14:val="none"/>
+        </w:rPr>
+        <w:t>3. User Needs and Requirements</w:t>
+      </w:r>
+    </w:p>
+    <w:p>
+      <w:pPr>
+        <w:spacing w:before="100" w:beforeAutospacing="1" w:after="100" w:afterAutospacing="1" w:line="240" w:lineRule="auto"/>
+        <w:outlineLvl w:val="2"/>
+        <w:rPr>
+          <w:rFonts w:ascii="Calibri" w:eastAsia="Times New Roman" w:hAnsi="Calibri" w:cs="Calibri"/>
+          <w:b/>
+          <w:bCs/>
+          <w:color w:val="000000"/>
+          <w:kern w:val="0"/>
+          <w:sz w:val="27"/>
+          <w:szCs w:val="27"/>
+          <w:lang w:eastAsia="en-GB"/>
+          <w14:ligatures w14:val="none"/>
+        </w:rPr>
+      </w:pPr>
+      <w:r>
+        <w:rPr>
+          <w:rFonts w:ascii="Calibri" w:eastAsia="Times New Roman" w:hAnsi="Calibri" w:cs="Calibri"/>
+          <w:b/>
+          <w:bCs/>
+          <w:color w:val="000000"/>
+          <w:kern w:val="0"/>
+          <w:sz w:val="27"/>
+          <w:szCs w:val="27"/>
+          <w:lang w:eastAsia="en-GB"/>
+          <w14:ligatures w14:val="none"/>
+        </w:rPr>
+        <w:t>3.1 Target Users</w:t>
+      </w:r>
+    </w:p>
+    <w:p>
+      <w:pPr>
+        <w:numPr>
+          <w:ilvl w:val="0"/>
+          <w:numId w:val="24"/>
+        </w:numPr>
+        <w:spacing w:before="100" w:beforeAutospacing="1" w:after="100" w:afterAutospacing="1" w:line="240" w:lineRule="auto"/>
+        <w:rPr>
+          <w:rFonts w:ascii="Calibri" w:eastAsia="Times New Roman" w:hAnsi="Calibri" w:cs="Calibri"/>
+          <w:color w:val="000000"/>
+          <w:kern w:val="0"/>
+          <w:lang w:eastAsia="en-GB"/>
+          <w14:ligatures w14:val="none"/>
+        </w:rPr>
+      </w:pPr>
+      <w:r>
+        <w:rPr>
+          <w:rFonts w:ascii="Calibri" w:eastAsia="Times New Roman" w:hAnsi="Calibri" w:cs="Calibri"/>
+          <w:b/>
+          <w:bCs/>
+          <w:color w:val="000000"/>
+          <w:kern w:val="0"/>
+          <w:lang w:eastAsia="en-GB"/>
+          <w14:ligatures w14:val="none"/>
+        </w:rPr>
+        <w:t>In-person Festival Attendees</w:t>
+      </w:r>
+    </w:p>
+    <w:p>
+      <w:pPr>
+        <w:numPr>
+          <w:ilvl w:val="1"/>
+          <w:numId w:val="24"/>
+        </w:numPr>
+        <w:spacing w:before="100" w:beforeAutospacing="1" w:after="100" w:afterAutospacing="1" w:line="240" w:lineRule="auto"/>
+        <w:rPr>
+          <w:rFonts w:ascii="Calibri" w:eastAsia="Times New Roman" w:hAnsi="Calibri" w:cs="Calibri"/>
+          <w:color w:val="000000"/>
+          <w:kern w:val="0"/>
+          <w:lang w:eastAsia="en-GB"/>
+          <w14:ligatures w14:val="none"/>
+        </w:rPr>
+      </w:pPr>
+      <w:r>
+        <w:rPr>
+          <w:rFonts w:ascii="Calibri" w:eastAsia="Times New Roman" w:hAnsi="Calibri" w:cs="Calibri"/>
+          <w:color w:val="000000"/>
+          <w:kern w:val="0"/>
+          <w:lang w:eastAsia="en-GB"/>
+          <w14:ligatures w14:val="none"/>
+        </w:rPr>
+        <w:t>Need to discover festivals, view event details and plan schedules around dates and locations.</w:t>
+      </w:r>
+    </w:p>
+    <w:p>
+      <w:pPr>
+        <w:numPr>
+          <w:ilvl w:val="0"/>
+          <w:numId w:val="24"/>
+        </w:numPr>
+        <w:spacing w:before="100" w:beforeAutospacing="1" w:after="100" w:afterAutospacing="1" w:line="240" w:lineRule="auto"/>
+        <w:rPr>
+          <w:rFonts w:ascii="Calibri" w:eastAsia="Times New Roman" w:hAnsi="Calibri" w:cs="Calibri"/>
+          <w:color w:val="000000"/>
+          <w:kern w:val="0"/>
+          <w:lang w:eastAsia="en-GB"/>
+          <w14:ligatures w14:val="none"/>
+        </w:rPr>
+      </w:pPr>
+      <w:r>
+        <w:rPr>
+          <w:rFonts w:ascii="Calibri" w:eastAsia="Times New Roman" w:hAnsi="Calibri" w:cs="Calibri"/>
+          <w:b/>
+          <w:bCs/>
+          <w:color w:val="000000"/>
+          <w:kern w:val="0"/>
+          <w:lang w:eastAsia="en-GB"/>
+          <w14:ligatures w14:val="none"/>
+        </w:rPr>
+        <w:t>Prospective Attendees</w:t>
+      </w:r>
+    </w:p>
+    <w:p>
+      <w:pPr>
+        <w:numPr>
+          <w:ilvl w:val="1"/>
+          <w:numId w:val="24"/>
+        </w:numPr>
+        <w:spacing w:before="100" w:beforeAutospacing="1" w:after="100" w:afterAutospacing="1" w:line="240" w:lineRule="auto"/>
+        <w:rPr>
+          <w:rFonts w:ascii="Calibri" w:eastAsia="Times New Roman" w:hAnsi="Calibri" w:cs="Calibri"/>
+          <w:color w:val="000000"/>
+          <w:kern w:val="0"/>
+          <w:lang w:eastAsia="en-GB"/>
+          <w14:ligatures w14:val="none"/>
+        </w:rPr>
+      </w:pPr>
+      <w:r>
+        <w:rPr>
+          <w:rFonts w:ascii="Calibri" w:eastAsia="Times New Roman" w:hAnsi="Calibri" w:cs="Calibri"/>
+          <w:color w:val="000000"/>
+          <w:kern w:val="0"/>
+          <w:lang w:eastAsia="en-GB"/>
+          <w14:ligatures w14:val="none"/>
+        </w:rPr>
+        <w:t>Need clear, attractive information to help decide whether to attend a festival.</w:t>
+      </w:r>
+    </w:p>
+    <w:p>
+      <w:pPr>
+        <w:numPr>
+          <w:ilvl w:val="0"/>
+          <w:numId w:val="24"/>
+        </w:numPr>
+        <w:spacing w:before="100" w:beforeAutospacing="1" w:after="100" w:afterAutospacing="1" w:line="240" w:lineRule="auto"/>
+        <w:rPr>
+          <w:rFonts w:ascii="Calibri" w:eastAsia="Times New Roman" w:hAnsi="Calibri" w:cs="Calibri"/>
+          <w:color w:val="000000"/>
+          <w:kern w:val="0"/>
+          <w:lang w:eastAsia="en-GB"/>
+          <w14:ligatures w14:val="none"/>
+        </w:rPr>
+      </w:pPr>
+      <w:r>
+        <w:rPr>
+          <w:rFonts w:ascii="Calibri" w:eastAsia="Times New Roman" w:hAnsi="Calibri" w:cs="Calibri"/>
+          <w:b/>
+          <w:bCs/>
+          <w:color w:val="000000"/>
+          <w:kern w:val="0"/>
+          <w:lang w:eastAsia="en-GB"/>
+          <w14:ligatures w14:val="none"/>
+        </w:rPr>
+        <w:t>Online / Streaming Audience</w:t>
+      </w:r>
+    </w:p>
+    <w:p>
+      <w:pPr>
+        <w:numPr>
+          <w:ilvl w:val="1"/>
+          <w:numId w:val="24"/>
+        </w:numPr>
+        <w:spacing w:before="100" w:beforeAutospacing="1" w:after="100" w:afterAutospacing="1" w:line="240" w:lineRule="auto"/>
+        <w:rPr>
+          <w:rFonts w:ascii="Calibri" w:eastAsia="Times New Roman" w:hAnsi="Calibri" w:cs="Calibri"/>
+          <w:color w:val="000000"/>
+          <w:kern w:val="0"/>
+          <w:lang w:eastAsia="en-GB"/>
+          <w14:ligatures w14:val="none"/>
+        </w:rPr>
+      </w:pPr>
+      <w:r>
+        <w:rPr>
+          <w:rFonts w:ascii="Calibri" w:eastAsia="Times New Roman" w:hAnsi="Calibri" w:cs="Calibri"/>
+          <w:color w:val="000000"/>
+          <w:kern w:val="0"/>
+          <w:lang w:eastAsia="en-GB"/>
+          <w14:ligatures w14:val="none"/>
+        </w:rPr>
+        <w:t>Need easy access to digital festival products and streaming links.</w:t>
+      </w:r>
+    </w:p>
+    <w:p>
+      <w:pPr>
+        <w:spacing w:before="100" w:beforeAutospacing="1" w:after="100" w:afterAutospacing="1" w:line="240" w:lineRule="auto"/>
+        <w:outlineLvl w:val="2"/>
+        <w:rPr>
+          <w:rFonts w:ascii="Calibri" w:eastAsia="Times New Roman" w:hAnsi="Calibri" w:cs="Calibri"/>
+          <w:b/>
+          <w:bCs/>
+          <w:color w:val="000000"/>
+          <w:kern w:val="0"/>
+          <w:sz w:val="27"/>
+          <w:szCs w:val="27"/>
+          <w:lang w:eastAsia="en-GB"/>
+          <w14:ligatures w14:val="none"/>
+        </w:rPr>
+      </w:pPr>
+      <w:r>
+        <w:rPr>
+          <w:rFonts w:ascii="Calibri" w:eastAsia="Times New Roman" w:hAnsi="Calibri" w:cs="Calibri"/>
+          <w:b/>
+          <w:bCs/>
+          <w:color w:val="000000"/>
+          <w:kern w:val="0"/>
+          <w:sz w:val="27"/>
+          <w:szCs w:val="27"/>
+          <w:lang w:eastAsia="en-GB"/>
+          <w14:ligatures w14:val="none"/>
+        </w:rPr>
+        <w:t>3.2 User Stories</w:t>
+      </w:r>
+    </w:p>
+    <w:p>
+      <w:pPr>
+        <w:spacing w:before="100" w:beforeAutospacing="1" w:after="100" w:afterAutospacing="1" w:line="240" w:lineRule="auto"/>
+        <w:rPr>
+          <w:rFonts w:ascii="Calibri" w:eastAsia="Times New Roman" w:hAnsi="Calibri" w:cs="Calibri"/>
+          <w:color w:val="000000"/>
+          <w:kern w:val="0"/>
+          <w:lang w:eastAsia="en-GB"/>
+          <w14:ligatures w14:val="none"/>
+        </w:rPr>
+      </w:pPr>
+      <w:r>
+        <w:rPr>
+          <w:rFonts w:ascii="Calibri" w:eastAsia="Times New Roman" w:hAnsi="Calibri" w:cs="Calibri"/>
+          <w:color w:val="000000"/>
+          <w:kern w:val="0"/>
+          <w:lang w:eastAsia="en-GB"/>
+          <w14:ligatures w14:val="none"/>
+        </w:rPr>
+        <w:t>Below are core user stories that drive the functional requirements:</w:t>
+      </w:r>
+    </w:p>
+    <w:p>
+      <w:pPr>
+        <w:numPr>
+          <w:ilvl w:val="0"/>
+          <w:numId w:val="25"/>
+        </w:numPr>
+        <w:spacing w:before="100" w:beforeAutospacing="1" w:after="100" w:afterAutospacing="1" w:line="240" w:lineRule="auto"/>
+        <w:rPr>
+          <w:rFonts w:ascii="Calibri" w:eastAsia="Times New Roman" w:hAnsi="Calibri" w:cs="Calibri"/>
+          <w:color w:val="000000"/>
+          <w:kern w:val="0"/>
+          <w:lang w:eastAsia="en-GB"/>
+          <w14:ligatures w14:val="none"/>
+        </w:rPr>
+      </w:pPr>
+      <w:r>
+        <w:rPr>
+          <w:rFonts w:ascii="Calibri" w:eastAsia="Times New Roman" w:hAnsi="Calibri" w:cs="Calibri"/>
+          <w:i/>
+          <w:iCs/>
+          <w:color w:val="000000"/>
+          <w:kern w:val="0"/>
+          <w:lang w:eastAsia="en-GB"/>
+          <w14:ligatures w14:val="none"/>
+        </w:rPr>
+        <w:t>As a user, I want to browse a list of festivals so that I can see my options.</w:t>
+      </w:r>
+    </w:p>
+    <w:p>
+      <w:pPr>
+        <w:numPr>
+          <w:ilvl w:val="0"/>
+          <w:numId w:val="25"/>
+        </w:numPr>
+        <w:spacing w:before="100" w:beforeAutospacing="1" w:after="100" w:afterAutospacing="1" w:line="240" w:lineRule="auto"/>
+        <w:rPr>
+          <w:rFonts w:ascii="Calibri" w:eastAsia="Times New Roman" w:hAnsi="Calibri" w:cs="Calibri"/>
+          <w:color w:val="000000"/>
+          <w:kern w:val="0"/>
+          <w:lang w:eastAsia="en-GB"/>
+          <w14:ligatures w14:val="none"/>
+        </w:rPr>
+      </w:pPr>
+      <w:r>
+        <w:rPr>
+          <w:rFonts w:ascii="Calibri" w:eastAsia="Times New Roman" w:hAnsi="Calibri" w:cs="Calibri"/>
+          <w:i/>
+          <w:iCs/>
+          <w:color w:val="000000"/>
+          <w:kern w:val="0"/>
+          <w:lang w:eastAsia="en-GB"/>
+          <w14:ligatures w14:val="none"/>
+        </w:rPr>
+        <w:t>As a user, I want to filter festivals by location and date so that I can find events near me at suitable times.</w:t>
+      </w:r>
+    </w:p>
+    <w:p>
+      <w:pPr>
+        <w:numPr>
+          <w:ilvl w:val="0"/>
+          <w:numId w:val="25"/>
+        </w:numPr>
+        <w:spacing w:before="100" w:beforeAutospacing="1" w:after="100" w:afterAutospacing="1" w:line="240" w:lineRule="auto"/>
+        <w:rPr>
+          <w:rFonts w:ascii="Calibri" w:eastAsia="Times New Roman" w:hAnsi="Calibri" w:cs="Calibri"/>
+          <w:color w:val="000000"/>
+          <w:kern w:val="0"/>
+          <w:lang w:eastAsia="en-GB"/>
+          <w14:ligatures w14:val="none"/>
+        </w:rPr>
+      </w:pPr>
+      <w:r>
+        <w:rPr>
+          <w:rFonts w:ascii="Calibri" w:eastAsia="Times New Roman" w:hAnsi="Calibri" w:cs="Calibri"/>
+          <w:i/>
+          <w:iCs/>
+          <w:color w:val="000000"/>
+          <w:kern w:val="0"/>
+          <w:lang w:eastAsia="en-GB"/>
+          <w14:ligatures w14:val="none"/>
+        </w:rPr>
+        <w:t>As a user, I want to filter festivals by art form or genre so that I can focus on my interests.</w:t>
+      </w:r>
+    </w:p>
+    <w:p>
+      <w:pPr>
+        <w:numPr>
+          <w:ilvl w:val="0"/>
+          <w:numId w:val="25"/>
+        </w:numPr>
+        <w:spacing w:before="100" w:beforeAutospacing="1" w:after="100" w:afterAutospacing="1" w:line="240" w:lineRule="auto"/>
+        <w:rPr>
+          <w:rFonts w:ascii="Calibri" w:eastAsia="Times New Roman" w:hAnsi="Calibri" w:cs="Calibri"/>
+          <w:color w:val="000000"/>
+          <w:kern w:val="0"/>
+          <w:lang w:eastAsia="en-GB"/>
+          <w14:ligatures w14:val="none"/>
+        </w:rPr>
+      </w:pPr>
+      <w:r>
+        <w:rPr>
+          <w:rFonts w:ascii="Calibri" w:eastAsia="Times New Roman" w:hAnsi="Calibri" w:cs="Calibri"/>
+          <w:i/>
+          <w:iCs/>
+          <w:color w:val="000000"/>
+          <w:kern w:val="0"/>
+          <w:lang w:eastAsia="en-GB"/>
+          <w14:ligatures w14:val="none"/>
+        </w:rPr>
+        <w:t>As a user, I want to open a festival profile so that I can see detailed information, schedule, location and digital content.</w:t>
+      </w:r>
+    </w:p>
+    <w:p>
+      <w:pPr>
+        <w:numPr>
+          <w:ilvl w:val="0"/>
+          <w:numId w:val="25"/>
+        </w:numPr>
+        <w:spacing w:before="100" w:beforeAutospacing="1" w:after="100" w:afterAutospacing="1" w:line="240" w:lineRule="auto"/>
+        <w:rPr>
+          <w:rFonts w:ascii="Calibri" w:eastAsia="Times New Roman" w:hAnsi="Calibri" w:cs="Calibri"/>
+          <w:color w:val="000000"/>
+          <w:kern w:val="0"/>
+          <w:lang w:eastAsia="en-GB"/>
+          <w14:ligatures w14:val="none"/>
+        </w:rPr>
+      </w:pPr>
+      <w:r>
+        <w:rPr>
+          <w:rFonts w:ascii="Calibri" w:eastAsia="Times New Roman" w:hAnsi="Calibri" w:cs="Calibri"/>
+          <w:i/>
+          <w:iCs/>
+          <w:color w:val="000000"/>
+          <w:kern w:val="0"/>
+          <w:lang w:eastAsia="en-GB"/>
+          <w14:ligatures w14:val="none"/>
+        </w:rPr>
+        <w:t>As a user, I want to add festivals or events to a wish list so that I can easily return to them later.</w:t>
+      </w:r>
+    </w:p>
+    <w:p>
+      <w:pPr>
+        <w:numPr>
+          <w:ilvl w:val="0"/>
+          <w:numId w:val="25"/>
+        </w:numPr>
+        <w:spacing w:before="100" w:beforeAutospacing="1" w:after="100" w:afterAutospacing="1" w:line="240" w:lineRule="auto"/>
+        <w:rPr>
+          <w:rFonts w:ascii="Calibri" w:eastAsia="Times New Roman" w:hAnsi="Calibri" w:cs="Calibri"/>
+          <w:color w:val="000000"/>
+          <w:kern w:val="0"/>
+          <w:lang w:eastAsia="en-GB"/>
+          <w14:ligatures w14:val="none"/>
+        </w:rPr>
+      </w:pPr>
+      <w:r>
+        <w:rPr>
+          <w:rFonts w:ascii="Calibri" w:eastAsia="Times New Roman" w:hAnsi="Calibri" w:cs="Calibri"/>
+          <w:i/>
+          <w:iCs/>
+          <w:color w:val="000000"/>
+          <w:kern w:val="0"/>
+          <w:lang w:eastAsia="en-GB"/>
+          <w14:ligatures w14:val="none"/>
+        </w:rPr>
+        <w:t>As a user, I want to create a personal plan of events so that I know what I am attending and when.</w:t>
+      </w:r>
+    </w:p>
+    <w:p>
+      <w:pPr>
+        <w:numPr>
+          <w:ilvl w:val="0"/>
+          <w:numId w:val="25"/>
+        </w:numPr>
+        <w:spacing w:before="100" w:beforeAutospacing="1" w:after="100" w:afterAutospacing="1" w:line="240" w:lineRule="auto"/>
+        <w:rPr>
+          <w:rFonts w:ascii="Calibri" w:eastAsia="Times New Roman" w:hAnsi="Calibri" w:cs="Calibri"/>
+          <w:color w:val="000000"/>
+          <w:kern w:val="0"/>
+          <w:lang w:eastAsia="en-GB"/>
+          <w14:ligatures w14:val="none"/>
+        </w:rPr>
+      </w:pPr>
+      <w:r>
+        <w:rPr>
+          <w:rFonts w:ascii="Calibri" w:eastAsia="Times New Roman" w:hAnsi="Calibri" w:cs="Calibri"/>
+          <w:i/>
+          <w:iCs/>
+          <w:color w:val="000000"/>
+          <w:kern w:val="0"/>
+          <w:lang w:eastAsia="en-GB"/>
+          <w14:ligatures w14:val="none"/>
+        </w:rPr>
+        <w:lastRenderedPageBreak/>
+        <w:t>As a user, I want to access a streaming hub so that I can view digital or streamed content linked to festivals.</w:t>
+      </w:r>
+    </w:p>
+    <w:p>
+      <w:pPr>
+        <w:numPr>
+          <w:ilvl w:val="0"/>
+          <w:numId w:val="25"/>
+        </w:numPr>
+        <w:spacing w:before="100" w:beforeAutospacing="1" w:after="100" w:afterAutospacing="1" w:line="240" w:lineRule="auto"/>
+        <w:rPr>
+          <w:rFonts w:ascii="Calibri" w:eastAsia="Times New Roman" w:hAnsi="Calibri" w:cs="Calibri"/>
+          <w:color w:val="000000"/>
+          <w:kern w:val="0"/>
+          <w:lang w:eastAsia="en-GB"/>
+          <w14:ligatures w14:val="none"/>
+        </w:rPr>
+      </w:pPr>
+      <w:r>
+        <w:rPr>
+          <w:rFonts w:ascii="Calibri" w:eastAsia="Times New Roman" w:hAnsi="Calibri" w:cs="Calibri"/>
+          <w:i/>
+          <w:iCs/>
+          <w:color w:val="000000"/>
+          <w:kern w:val="0"/>
+          <w:lang w:eastAsia="en-GB"/>
+          <w14:ligatures w14:val="none"/>
+        </w:rPr>
+        <w:t>As a user, I want to follow a link to buy tickets so that I can purchase access directly from official providers.</w:t>
+      </w:r>
+    </w:p>
+    <w:p>
+      <w:pPr>
+        <w:spacing w:before="100" w:beforeAutospacing="1" w:after="100" w:afterAutospacing="1" w:line="240" w:lineRule="auto"/>
+        <w:outlineLvl w:val="2"/>
+        <w:rPr>
+          <w:rFonts w:ascii="Calibri" w:eastAsia="Times New Roman" w:hAnsi="Calibri" w:cs="Calibri"/>
+          <w:b/>
+          <w:bCs/>
+          <w:color w:val="000000"/>
+          <w:kern w:val="0"/>
+          <w:sz w:val="27"/>
+          <w:szCs w:val="27"/>
+          <w:lang w:eastAsia="en-GB"/>
+          <w14:ligatures w14:val="none"/>
+        </w:rPr>
+      </w:pPr>
+      <w:r>
+        <w:rPr>
+          <w:rFonts w:ascii="Calibri" w:eastAsia="Times New Roman" w:hAnsi="Calibri" w:cs="Calibri"/>
+          <w:b/>
+          <w:bCs/>
+          <w:color w:val="000000"/>
+          <w:kern w:val="0"/>
+          <w:sz w:val="27"/>
+          <w:szCs w:val="27"/>
+          <w:lang w:eastAsia="en-GB"/>
+          <w14:ligatures w14:val="none"/>
+        </w:rPr>
+        <w:t>3.3 Functional Requirements</w:t>
+      </w:r>
+    </w:p>
+    <w:p>
+      <w:pPr>
+        <w:spacing w:before="100" w:beforeAutospacing="1" w:after="100" w:afterAutospacing="1" w:line="240" w:lineRule="auto"/>
+        <w:rPr>
+          <w:rFonts w:ascii="Calibri" w:eastAsia="Times New Roman" w:hAnsi="Calibri" w:cs="Calibri"/>
+          <w:color w:val="000000"/>
+          <w:kern w:val="0"/>
+          <w:lang w:eastAsia="en-GB"/>
+          <w14:ligatures w14:val="none"/>
+        </w:rPr>
+      </w:pPr>
+      <w:r>
+        <w:rPr>
+          <w:rFonts w:ascii="Calibri" w:eastAsia="Times New Roman" w:hAnsi="Calibri" w:cs="Calibri"/>
+          <w:b/>
+          <w:bCs/>
+          <w:color w:val="000000"/>
+          <w:kern w:val="0"/>
+          <w:lang w:eastAsia="en-GB"/>
+          <w14:ligatures w14:val="none"/>
+        </w:rPr>
+        <w:t>Festival browsing and discovery</w:t>
+      </w:r>
+    </w:p>
+    <w:p>
+      <w:pPr>
+        <w:numPr>
+          <w:ilvl w:val="0"/>
+          <w:numId w:val="26"/>
+        </w:numPr>
+        <w:spacing w:before="100" w:beforeAutospacing="1" w:after="100" w:afterAutospacing="1" w:line="240" w:lineRule="auto"/>
+        <w:rPr>
+          <w:rFonts w:ascii="Calibri" w:eastAsia="Times New Roman" w:hAnsi="Calibri" w:cs="Calibri"/>
+          <w:color w:val="000000"/>
+          <w:kern w:val="0"/>
+          <w:lang w:eastAsia="en-GB"/>
+          <w14:ligatures w14:val="none"/>
+        </w:rPr>
+      </w:pPr>
+      <w:r>
+        <w:rPr>
+          <w:rFonts w:ascii="Calibri" w:eastAsia="Times New Roman" w:hAnsi="Calibri" w:cs="Calibri"/>
+          <w:b/>
+          <w:bCs/>
+          <w:color w:val="000000"/>
+          <w:kern w:val="0"/>
+          <w:lang w:eastAsia="en-GB"/>
+          <w14:ligatures w14:val="none"/>
+        </w:rPr>
+        <w:t>FR1</w:t>
+      </w:r>
+      <w:r>
+        <w:rPr>
+          <w:rFonts w:ascii="Calibri" w:eastAsia="Times New Roman" w:hAnsi="Calibri" w:cs="Calibri"/>
+          <w:color w:val="000000"/>
+          <w:kern w:val="0"/>
+          <w:lang w:eastAsia="en-GB"/>
+          <w14:ligatures w14:val="none"/>
+        </w:rPr>
+        <w:t>: The system shall display a list of festivals.</w:t>
+      </w:r>
+    </w:p>
+    <w:p>
+      <w:pPr>
+        <w:numPr>
+          <w:ilvl w:val="0"/>
+          <w:numId w:val="26"/>
+        </w:numPr>
+        <w:spacing w:before="100" w:beforeAutospacing="1" w:after="100" w:afterAutospacing="1" w:line="240" w:lineRule="auto"/>
+        <w:rPr>
+          <w:rFonts w:ascii="Calibri" w:eastAsia="Times New Roman" w:hAnsi="Calibri" w:cs="Calibri"/>
+          <w:color w:val="000000"/>
+          <w:kern w:val="0"/>
+          <w:lang w:eastAsia="en-GB"/>
+          <w14:ligatures w14:val="none"/>
+        </w:rPr>
+      </w:pPr>
+      <w:r>
+        <w:rPr>
+          <w:rFonts w:ascii="Calibri" w:eastAsia="Times New Roman" w:hAnsi="Calibri" w:cs="Calibri"/>
+          <w:b/>
+          <w:bCs/>
+          <w:color w:val="000000"/>
+          <w:kern w:val="0"/>
+          <w:lang w:eastAsia="en-GB"/>
+          <w14:ligatures w14:val="none"/>
+        </w:rPr>
+        <w:t>FR2</w:t>
+      </w:r>
+      <w:r>
+        <w:rPr>
+          <w:rFonts w:ascii="Calibri" w:eastAsia="Times New Roman" w:hAnsi="Calibri" w:cs="Calibri"/>
+          <w:color w:val="000000"/>
+          <w:kern w:val="0"/>
+          <w:lang w:eastAsia="en-GB"/>
+          <w14:ligatures w14:val="none"/>
+        </w:rPr>
+        <w:t>: The system shall allow users to filter festivals by location.</w:t>
+      </w:r>
+    </w:p>
+    <w:p>
+      <w:pPr>
+        <w:numPr>
+          <w:ilvl w:val="0"/>
+          <w:numId w:val="26"/>
+        </w:numPr>
+        <w:spacing w:before="100" w:beforeAutospacing="1" w:after="100" w:afterAutospacing="1" w:line="240" w:lineRule="auto"/>
+        <w:rPr>
+          <w:rFonts w:ascii="Calibri" w:eastAsia="Times New Roman" w:hAnsi="Calibri" w:cs="Calibri"/>
+          <w:color w:val="000000"/>
+          <w:kern w:val="0"/>
+          <w:lang w:eastAsia="en-GB"/>
+          <w14:ligatures w14:val="none"/>
+        </w:rPr>
+      </w:pPr>
+      <w:r>
+        <w:rPr>
+          <w:rFonts w:ascii="Calibri" w:eastAsia="Times New Roman" w:hAnsi="Calibri" w:cs="Calibri"/>
+          <w:b/>
+          <w:bCs/>
+          <w:color w:val="000000"/>
+          <w:kern w:val="0"/>
+          <w:lang w:eastAsia="en-GB"/>
+          <w14:ligatures w14:val="none"/>
+        </w:rPr>
+        <w:t>FR3</w:t>
+      </w:r>
+      <w:r>
+        <w:rPr>
+          <w:rFonts w:ascii="Calibri" w:eastAsia="Times New Roman" w:hAnsi="Calibri" w:cs="Calibri"/>
+          <w:color w:val="000000"/>
+          <w:kern w:val="0"/>
+          <w:lang w:eastAsia="en-GB"/>
+          <w14:ligatures w14:val="none"/>
+        </w:rPr>
+        <w:t>: The system shall allow users to filter festivals by date or date range.</w:t>
+      </w:r>
+    </w:p>
+    <w:p>
+      <w:pPr>
+        <w:numPr>
+          <w:ilvl w:val="0"/>
+          <w:numId w:val="26"/>
+        </w:numPr>
+        <w:spacing w:before="100" w:beforeAutospacing="1" w:after="100" w:afterAutospacing="1" w:line="240" w:lineRule="auto"/>
+        <w:rPr>
+          <w:rFonts w:ascii="Calibri" w:eastAsia="Times New Roman" w:hAnsi="Calibri" w:cs="Calibri"/>
+          <w:color w:val="000000"/>
+          <w:kern w:val="0"/>
+          <w:lang w:eastAsia="en-GB"/>
+          <w14:ligatures w14:val="none"/>
+        </w:rPr>
+      </w:pPr>
+      <w:r>
+        <w:rPr>
+          <w:rFonts w:ascii="Calibri" w:eastAsia="Times New Roman" w:hAnsi="Calibri" w:cs="Calibri"/>
+          <w:b/>
+          <w:bCs/>
+          <w:color w:val="000000"/>
+          <w:kern w:val="0"/>
+          <w:lang w:eastAsia="en-GB"/>
+          <w14:ligatures w14:val="none"/>
+        </w:rPr>
+        <w:t>FR4</w:t>
+      </w:r>
+      <w:r>
+        <w:rPr>
+          <w:rFonts w:ascii="Calibri" w:eastAsia="Times New Roman" w:hAnsi="Calibri" w:cs="Calibri"/>
+          <w:color w:val="000000"/>
+          <w:kern w:val="0"/>
+          <w:lang w:eastAsia="en-GB"/>
+          <w14:ligatures w14:val="none"/>
+        </w:rPr>
+        <w:t>: The system shall allow users to filter festivals by art form and/or genre.</w:t>
+      </w:r>
+    </w:p>
+    <w:p>
+      <w:pPr>
+        <w:numPr>
+          <w:ilvl w:val="0"/>
+          <w:numId w:val="26"/>
+        </w:numPr>
+        <w:spacing w:before="100" w:beforeAutospacing="1" w:after="100" w:afterAutospacing="1" w:line="240" w:lineRule="auto"/>
+        <w:rPr>
+          <w:rFonts w:ascii="Calibri" w:eastAsia="Times New Roman" w:hAnsi="Calibri" w:cs="Calibri"/>
+          <w:color w:val="000000"/>
+          <w:kern w:val="0"/>
+          <w:lang w:eastAsia="en-GB"/>
+          <w14:ligatures w14:val="none"/>
+        </w:rPr>
+      </w:pPr>
+      <w:r>
+        <w:rPr>
+          <w:rFonts w:ascii="Calibri" w:eastAsia="Times New Roman" w:hAnsi="Calibri" w:cs="Calibri"/>
+          <w:b/>
+          <w:bCs/>
+          <w:color w:val="000000"/>
+          <w:kern w:val="0"/>
+          <w:lang w:eastAsia="en-GB"/>
+          <w14:ligatures w14:val="none"/>
+        </w:rPr>
+        <w:t>FR5</w:t>
+      </w:r>
+      <w:r>
+        <w:rPr>
+          <w:rFonts w:ascii="Calibri" w:eastAsia="Times New Roman" w:hAnsi="Calibri" w:cs="Calibri"/>
+          <w:color w:val="000000"/>
+          <w:kern w:val="0"/>
+          <w:lang w:eastAsia="en-GB"/>
+          <w14:ligatures w14:val="none"/>
+        </w:rPr>
+        <w:t>: The system shall allow users to filter festivals by availability of digital/streaming content.</w:t>
+      </w:r>
+    </w:p>
+    <w:p>
+      <w:pPr>
+        <w:spacing w:before="100" w:beforeAutospacing="1" w:after="100" w:afterAutospacing="1" w:line="240" w:lineRule="auto"/>
+        <w:rPr>
+          <w:rFonts w:ascii="Calibri" w:eastAsia="Times New Roman" w:hAnsi="Calibri" w:cs="Calibri"/>
+          <w:color w:val="000000"/>
+          <w:kern w:val="0"/>
+          <w:lang w:eastAsia="en-GB"/>
+          <w14:ligatures w14:val="none"/>
+        </w:rPr>
+      </w:pPr>
+      <w:r>
+        <w:rPr>
+          <w:rFonts w:ascii="Calibri" w:eastAsia="Times New Roman" w:hAnsi="Calibri" w:cs="Calibri"/>
+          <w:b/>
+          <w:bCs/>
+          <w:color w:val="000000"/>
+          <w:kern w:val="0"/>
+          <w:lang w:eastAsia="en-GB"/>
+          <w14:ligatures w14:val="none"/>
+        </w:rPr>
+        <w:t>Festival profiles</w:t>
+      </w:r>
+    </w:p>
+    <w:p>
+      <w:pPr>
+        <w:numPr>
+          <w:ilvl w:val="0"/>
+          <w:numId w:val="27"/>
+        </w:numPr>
+        <w:spacing w:before="100" w:beforeAutospacing="1" w:after="100" w:afterAutospacing="1" w:line="240" w:lineRule="auto"/>
+        <w:rPr>
+          <w:rFonts w:ascii="Calibri" w:eastAsia="Times New Roman" w:hAnsi="Calibri" w:cs="Calibri"/>
+          <w:color w:val="000000"/>
+          <w:kern w:val="0"/>
+          <w:lang w:eastAsia="en-GB"/>
+          <w14:ligatures w14:val="none"/>
+        </w:rPr>
+      </w:pPr>
+      <w:r>
+        <w:rPr>
+          <w:rFonts w:ascii="Calibri" w:eastAsia="Times New Roman" w:hAnsi="Calibri" w:cs="Calibri"/>
+          <w:b/>
+          <w:bCs/>
+          <w:color w:val="000000"/>
+          <w:kern w:val="0"/>
+          <w:lang w:eastAsia="en-GB"/>
+          <w14:ligatures w14:val="none"/>
+        </w:rPr>
+        <w:t>FR6</w:t>
+      </w:r>
+      <w:r>
+        <w:rPr>
+          <w:rFonts w:ascii="Calibri" w:eastAsia="Times New Roman" w:hAnsi="Calibri" w:cs="Calibri"/>
+          <w:color w:val="000000"/>
+          <w:kern w:val="0"/>
+          <w:lang w:eastAsia="en-GB"/>
+          <w14:ligatures w14:val="none"/>
+        </w:rPr>
+        <w:t>: The system shall display a festival profile page, including description, location, dates and imagery.</w:t>
+      </w:r>
+    </w:p>
+    <w:p>
+      <w:pPr>
+        <w:numPr>
+          <w:ilvl w:val="0"/>
+          <w:numId w:val="27"/>
+        </w:numPr>
+        <w:spacing w:before="100" w:beforeAutospacing="1" w:after="100" w:afterAutospacing="1" w:line="240" w:lineRule="auto"/>
+        <w:rPr>
+          <w:rFonts w:ascii="Calibri" w:eastAsia="Times New Roman" w:hAnsi="Calibri" w:cs="Calibri"/>
+          <w:color w:val="000000"/>
+          <w:kern w:val="0"/>
+          <w:lang w:eastAsia="en-GB"/>
+          <w14:ligatures w14:val="none"/>
+        </w:rPr>
+      </w:pPr>
+      <w:r>
+        <w:rPr>
+          <w:rFonts w:ascii="Calibri" w:eastAsia="Times New Roman" w:hAnsi="Calibri" w:cs="Calibri"/>
+          <w:b/>
+          <w:bCs/>
+          <w:color w:val="000000"/>
+          <w:kern w:val="0"/>
+          <w:lang w:eastAsia="en-GB"/>
+          <w14:ligatures w14:val="none"/>
+        </w:rPr>
+        <w:t>FR7</w:t>
+      </w:r>
+      <w:r>
+        <w:rPr>
+          <w:rFonts w:ascii="Calibri" w:eastAsia="Times New Roman" w:hAnsi="Calibri" w:cs="Calibri"/>
+          <w:color w:val="000000"/>
+          <w:kern w:val="0"/>
+          <w:lang w:eastAsia="en-GB"/>
+          <w14:ligatures w14:val="none"/>
+        </w:rPr>
+        <w:t>: The system shall display associated events (if implemented) for each festival.</w:t>
+      </w:r>
+    </w:p>
+    <w:p>
+      <w:pPr>
+        <w:numPr>
+          <w:ilvl w:val="0"/>
+          <w:numId w:val="27"/>
+        </w:numPr>
+        <w:spacing w:before="100" w:beforeAutospacing="1" w:after="100" w:afterAutospacing="1" w:line="240" w:lineRule="auto"/>
+        <w:rPr>
+          <w:rFonts w:ascii="Calibri" w:eastAsia="Times New Roman" w:hAnsi="Calibri" w:cs="Calibri"/>
+          <w:color w:val="000000"/>
+          <w:kern w:val="0"/>
+          <w:lang w:eastAsia="en-GB"/>
+          <w14:ligatures w14:val="none"/>
+        </w:rPr>
+      </w:pPr>
+      <w:r>
+        <w:rPr>
+          <w:rFonts w:ascii="Calibri" w:eastAsia="Times New Roman" w:hAnsi="Calibri" w:cs="Calibri"/>
+          <w:b/>
+          <w:bCs/>
+          <w:color w:val="000000"/>
+          <w:kern w:val="0"/>
+          <w:lang w:eastAsia="en-GB"/>
+          <w14:ligatures w14:val="none"/>
+        </w:rPr>
+        <w:t>FR8</w:t>
+      </w:r>
+      <w:r>
+        <w:rPr>
+          <w:rFonts w:ascii="Calibri" w:eastAsia="Times New Roman" w:hAnsi="Calibri" w:cs="Calibri"/>
+          <w:color w:val="000000"/>
+          <w:kern w:val="0"/>
+          <w:lang w:eastAsia="en-GB"/>
+          <w14:ligatures w14:val="none"/>
+        </w:rPr>
+        <w:t>: The system shall display links to streaming/digital content where available.</w:t>
+      </w:r>
+    </w:p>
+    <w:p>
+      <w:pPr>
+        <w:numPr>
+          <w:ilvl w:val="0"/>
+          <w:numId w:val="27"/>
+        </w:numPr>
+        <w:spacing w:before="100" w:beforeAutospacing="1" w:after="100" w:afterAutospacing="1" w:line="240" w:lineRule="auto"/>
+        <w:rPr>
+          <w:rFonts w:ascii="Calibri" w:eastAsia="Times New Roman" w:hAnsi="Calibri" w:cs="Calibri"/>
+          <w:color w:val="000000"/>
+          <w:kern w:val="0"/>
+          <w:lang w:eastAsia="en-GB"/>
+          <w14:ligatures w14:val="none"/>
+        </w:rPr>
+      </w:pPr>
+      <w:r>
+        <w:rPr>
+          <w:rFonts w:ascii="Calibri" w:eastAsia="Times New Roman" w:hAnsi="Calibri" w:cs="Calibri"/>
+          <w:b/>
+          <w:bCs/>
+          <w:color w:val="000000"/>
+          <w:kern w:val="0"/>
+          <w:lang w:eastAsia="en-GB"/>
+          <w14:ligatures w14:val="none"/>
+        </w:rPr>
+        <w:t>FR9</w:t>
+      </w:r>
+      <w:r>
+        <w:rPr>
+          <w:rFonts w:ascii="Calibri" w:eastAsia="Times New Roman" w:hAnsi="Calibri" w:cs="Calibri"/>
+          <w:color w:val="000000"/>
+          <w:kern w:val="0"/>
+          <w:lang w:eastAsia="en-GB"/>
+          <w14:ligatures w14:val="none"/>
+        </w:rPr>
+        <w:t>: The system shall display links to external ticket sales websites.</w:t>
+      </w:r>
+    </w:p>
+    <w:p>
+      <w:pPr>
+        <w:spacing w:before="100" w:beforeAutospacing="1" w:after="100" w:afterAutospacing="1" w:line="240" w:lineRule="auto"/>
+        <w:rPr>
+          <w:rFonts w:ascii="Calibri" w:eastAsia="Times New Roman" w:hAnsi="Calibri" w:cs="Calibri"/>
+          <w:color w:val="000000"/>
+          <w:kern w:val="0"/>
+          <w:lang w:eastAsia="en-GB"/>
+          <w14:ligatures w14:val="none"/>
+        </w:rPr>
+      </w:pPr>
+      <w:r>
+        <w:rPr>
+          <w:rFonts w:ascii="Calibri" w:eastAsia="Times New Roman" w:hAnsi="Calibri" w:cs="Calibri"/>
+          <w:b/>
+          <w:bCs/>
+          <w:color w:val="000000"/>
+          <w:kern w:val="0"/>
+          <w:lang w:eastAsia="en-GB"/>
+          <w14:ligatures w14:val="none"/>
+        </w:rPr>
+        <w:t>Wish list</w:t>
+      </w:r>
+    </w:p>
+    <w:p>
+      <w:pPr>
+        <w:numPr>
+          <w:ilvl w:val="0"/>
+          <w:numId w:val="28"/>
+        </w:numPr>
+        <w:spacing w:before="100" w:beforeAutospacing="1" w:after="100" w:afterAutospacing="1" w:line="240" w:lineRule="auto"/>
+        <w:rPr>
+          <w:rFonts w:ascii="Calibri" w:eastAsia="Times New Roman" w:hAnsi="Calibri" w:cs="Calibri"/>
+          <w:color w:val="000000"/>
+          <w:kern w:val="0"/>
+          <w:lang w:eastAsia="en-GB"/>
+          <w14:ligatures w14:val="none"/>
+        </w:rPr>
+      </w:pPr>
+      <w:r>
+        <w:rPr>
+          <w:rFonts w:ascii="Calibri" w:eastAsia="Times New Roman" w:hAnsi="Calibri" w:cs="Calibri"/>
+          <w:b/>
+          <w:bCs/>
+          <w:color w:val="000000"/>
+          <w:kern w:val="0"/>
+          <w:lang w:eastAsia="en-GB"/>
+          <w14:ligatures w14:val="none"/>
+        </w:rPr>
+        <w:t>FR10</w:t>
+      </w:r>
+      <w:r>
+        <w:rPr>
+          <w:rFonts w:ascii="Calibri" w:eastAsia="Times New Roman" w:hAnsi="Calibri" w:cs="Calibri"/>
+          <w:color w:val="000000"/>
+          <w:kern w:val="0"/>
+          <w:lang w:eastAsia="en-GB"/>
+          <w14:ligatures w14:val="none"/>
+        </w:rPr>
+        <w:t>: The system shall allow users to add festivals (and optionally events) to a wish list.</w:t>
+      </w:r>
+    </w:p>
+    <w:p>
+      <w:pPr>
+        <w:numPr>
+          <w:ilvl w:val="0"/>
+          <w:numId w:val="28"/>
+        </w:numPr>
+        <w:spacing w:before="100" w:beforeAutospacing="1" w:after="100" w:afterAutospacing="1" w:line="240" w:lineRule="auto"/>
+        <w:rPr>
+          <w:rFonts w:ascii="Calibri" w:eastAsia="Times New Roman" w:hAnsi="Calibri" w:cs="Calibri"/>
+          <w:color w:val="000000"/>
+          <w:kern w:val="0"/>
+          <w:lang w:eastAsia="en-GB"/>
+          <w14:ligatures w14:val="none"/>
+        </w:rPr>
+      </w:pPr>
+      <w:r>
+        <w:rPr>
+          <w:rFonts w:ascii="Calibri" w:eastAsia="Times New Roman" w:hAnsi="Calibri" w:cs="Calibri"/>
+          <w:b/>
+          <w:bCs/>
+          <w:color w:val="000000"/>
+          <w:kern w:val="0"/>
+          <w:lang w:eastAsia="en-GB"/>
+          <w14:ligatures w14:val="none"/>
+        </w:rPr>
+        <w:t>FR11</w:t>
+      </w:r>
+      <w:r>
+        <w:rPr>
+          <w:rFonts w:ascii="Calibri" w:eastAsia="Times New Roman" w:hAnsi="Calibri" w:cs="Calibri"/>
+          <w:color w:val="000000"/>
+          <w:kern w:val="0"/>
+          <w:lang w:eastAsia="en-GB"/>
+          <w14:ligatures w14:val="none"/>
+        </w:rPr>
+        <w:t>: The system shall allow users to view their wish list.</w:t>
+      </w:r>
+    </w:p>
+    <w:p>
+      <w:pPr>
+        <w:numPr>
+          <w:ilvl w:val="0"/>
+          <w:numId w:val="28"/>
+        </w:numPr>
+        <w:spacing w:before="100" w:beforeAutospacing="1" w:after="100" w:afterAutospacing="1" w:line="240" w:lineRule="auto"/>
+        <w:rPr>
+          <w:rFonts w:ascii="Calibri" w:eastAsia="Times New Roman" w:hAnsi="Calibri" w:cs="Calibri"/>
+          <w:color w:val="000000"/>
+          <w:kern w:val="0"/>
+          <w:lang w:eastAsia="en-GB"/>
+          <w14:ligatures w14:val="none"/>
+        </w:rPr>
+      </w:pPr>
+      <w:r>
+        <w:rPr>
+          <w:rFonts w:ascii="Calibri" w:eastAsia="Times New Roman" w:hAnsi="Calibri" w:cs="Calibri"/>
+          <w:b/>
+          <w:bCs/>
+          <w:color w:val="000000"/>
+          <w:kern w:val="0"/>
+          <w:lang w:eastAsia="en-GB"/>
+          <w14:ligatures w14:val="none"/>
+        </w:rPr>
+        <w:t>FR12</w:t>
+      </w:r>
+      <w:r>
+        <w:rPr>
+          <w:rFonts w:ascii="Calibri" w:eastAsia="Times New Roman" w:hAnsi="Calibri" w:cs="Calibri"/>
+          <w:color w:val="000000"/>
+          <w:kern w:val="0"/>
+          <w:lang w:eastAsia="en-GB"/>
+          <w14:ligatures w14:val="none"/>
+        </w:rPr>
+        <w:t>: The system shall allow users to remove items from the wish list.</w:t>
+      </w:r>
+    </w:p>
+    <w:p>
+      <w:pPr>
+        <w:spacing w:before="100" w:beforeAutospacing="1" w:after="100" w:afterAutospacing="1" w:line="240" w:lineRule="auto"/>
+        <w:rPr>
+          <w:rFonts w:ascii="Calibri" w:eastAsia="Times New Roman" w:hAnsi="Calibri" w:cs="Calibri"/>
+          <w:color w:val="000000"/>
+          <w:kern w:val="0"/>
+          <w:lang w:eastAsia="en-GB"/>
+          <w14:ligatures w14:val="none"/>
+        </w:rPr>
+      </w:pPr>
+      <w:r>
+        <w:rPr>
+          <w:rFonts w:ascii="Calibri" w:eastAsia="Times New Roman" w:hAnsi="Calibri" w:cs="Calibri"/>
+          <w:b/>
+          <w:bCs/>
+          <w:color w:val="000000"/>
+          <w:kern w:val="0"/>
+          <w:lang w:eastAsia="en-GB"/>
+          <w14:ligatures w14:val="none"/>
+        </w:rPr>
+        <w:t>Planner tool</w:t>
+      </w:r>
+    </w:p>
+    <w:p>
+      <w:pPr>
+        <w:numPr>
+          <w:ilvl w:val="0"/>
+          <w:numId w:val="29"/>
+        </w:numPr>
+        <w:spacing w:before="100" w:beforeAutospacing="1" w:after="100" w:afterAutospacing="1" w:line="240" w:lineRule="auto"/>
+        <w:rPr>
+          <w:rFonts w:ascii="Calibri" w:eastAsia="Times New Roman" w:hAnsi="Calibri" w:cs="Calibri"/>
+          <w:color w:val="000000"/>
+          <w:kern w:val="0"/>
+          <w:lang w:eastAsia="en-GB"/>
+          <w14:ligatures w14:val="none"/>
+        </w:rPr>
+      </w:pPr>
+      <w:r>
+        <w:rPr>
+          <w:rFonts w:ascii="Calibri" w:eastAsia="Times New Roman" w:hAnsi="Calibri" w:cs="Calibri"/>
+          <w:b/>
+          <w:bCs/>
+          <w:color w:val="000000"/>
+          <w:kern w:val="0"/>
+          <w:lang w:eastAsia="en-GB"/>
+          <w14:ligatures w14:val="none"/>
+        </w:rPr>
+        <w:t>FR13</w:t>
+      </w:r>
+      <w:r>
+        <w:rPr>
+          <w:rFonts w:ascii="Calibri" w:eastAsia="Times New Roman" w:hAnsi="Calibri" w:cs="Calibri"/>
+          <w:color w:val="000000"/>
+          <w:kern w:val="0"/>
+          <w:lang w:eastAsia="en-GB"/>
+          <w14:ligatures w14:val="none"/>
+        </w:rPr>
+        <w:t>: The system shall allow users to create a personal plan/schedule.</w:t>
+      </w:r>
+    </w:p>
+    <w:p>
+      <w:pPr>
+        <w:numPr>
+          <w:ilvl w:val="0"/>
+          <w:numId w:val="29"/>
+        </w:numPr>
+        <w:spacing w:before="100" w:beforeAutospacing="1" w:after="100" w:afterAutospacing="1" w:line="240" w:lineRule="auto"/>
+        <w:rPr>
+          <w:rFonts w:ascii="Calibri" w:eastAsia="Times New Roman" w:hAnsi="Calibri" w:cs="Calibri"/>
+          <w:color w:val="000000"/>
+          <w:kern w:val="0"/>
+          <w:lang w:eastAsia="en-GB"/>
+          <w14:ligatures w14:val="none"/>
+        </w:rPr>
+      </w:pPr>
+      <w:r>
+        <w:rPr>
+          <w:rFonts w:ascii="Calibri" w:eastAsia="Times New Roman" w:hAnsi="Calibri" w:cs="Calibri"/>
+          <w:b/>
+          <w:bCs/>
+          <w:color w:val="000000"/>
+          <w:kern w:val="0"/>
+          <w:lang w:eastAsia="en-GB"/>
+          <w14:ligatures w14:val="none"/>
+        </w:rPr>
+        <w:t>FR14</w:t>
+      </w:r>
+      <w:r>
+        <w:rPr>
+          <w:rFonts w:ascii="Calibri" w:eastAsia="Times New Roman" w:hAnsi="Calibri" w:cs="Calibri"/>
+          <w:color w:val="000000"/>
+          <w:kern w:val="0"/>
+          <w:lang w:eastAsia="en-GB"/>
+          <w14:ligatures w14:val="none"/>
+        </w:rPr>
+        <w:t>: The system shall allow users to add festivals or events to their plan.</w:t>
+      </w:r>
+    </w:p>
+    <w:p>
+      <w:pPr>
+        <w:numPr>
+          <w:ilvl w:val="0"/>
+          <w:numId w:val="29"/>
+        </w:numPr>
+        <w:spacing w:before="100" w:beforeAutospacing="1" w:after="100" w:afterAutospacing="1" w:line="240" w:lineRule="auto"/>
+        <w:rPr>
+          <w:rFonts w:ascii="Calibri" w:eastAsia="Times New Roman" w:hAnsi="Calibri" w:cs="Calibri"/>
+          <w:color w:val="000000"/>
+          <w:kern w:val="0"/>
+          <w:lang w:eastAsia="en-GB"/>
+          <w14:ligatures w14:val="none"/>
+        </w:rPr>
+      </w:pPr>
+      <w:r>
+        <w:rPr>
+          <w:rFonts w:ascii="Calibri" w:eastAsia="Times New Roman" w:hAnsi="Calibri" w:cs="Calibri"/>
+          <w:b/>
+          <w:bCs/>
+          <w:color w:val="000000"/>
+          <w:kern w:val="0"/>
+          <w:lang w:eastAsia="en-GB"/>
+          <w14:ligatures w14:val="none"/>
+        </w:rPr>
+        <w:t>FR15</w:t>
+      </w:r>
+      <w:r>
+        <w:rPr>
+          <w:rFonts w:ascii="Calibri" w:eastAsia="Times New Roman" w:hAnsi="Calibri" w:cs="Calibri"/>
+          <w:color w:val="000000"/>
+          <w:kern w:val="0"/>
+          <w:lang w:eastAsia="en-GB"/>
+          <w14:ligatures w14:val="none"/>
+        </w:rPr>
+        <w:t>: The system shall allow users to view their plan as a list or simple calendar-style layout.</w:t>
+      </w:r>
+    </w:p>
+    <w:p>
+      <w:pPr>
+        <w:numPr>
+          <w:ilvl w:val="0"/>
+          <w:numId w:val="29"/>
+        </w:numPr>
+        <w:spacing w:before="100" w:beforeAutospacing="1" w:after="100" w:afterAutospacing="1" w:line="240" w:lineRule="auto"/>
+        <w:rPr>
+          <w:rFonts w:ascii="Calibri" w:eastAsia="Times New Roman" w:hAnsi="Calibri" w:cs="Calibri"/>
+          <w:color w:val="000000"/>
+          <w:kern w:val="0"/>
+          <w:lang w:eastAsia="en-GB"/>
+          <w14:ligatures w14:val="none"/>
+        </w:rPr>
+      </w:pPr>
+      <w:r>
+        <w:rPr>
+          <w:rFonts w:ascii="Calibri" w:eastAsia="Times New Roman" w:hAnsi="Calibri" w:cs="Calibri"/>
+          <w:b/>
+          <w:bCs/>
+          <w:color w:val="000000"/>
+          <w:kern w:val="0"/>
+          <w:lang w:eastAsia="en-GB"/>
+          <w14:ligatures w14:val="none"/>
+        </w:rPr>
+        <w:t>FR16</w:t>
+      </w:r>
+      <w:r>
+        <w:rPr>
+          <w:rFonts w:ascii="Calibri" w:eastAsia="Times New Roman" w:hAnsi="Calibri" w:cs="Calibri"/>
+          <w:color w:val="000000"/>
+          <w:kern w:val="0"/>
+          <w:lang w:eastAsia="en-GB"/>
+          <w14:ligatures w14:val="none"/>
+        </w:rPr>
+        <w:t>: The system shall allow users to remove items from their plan.</w:t>
+      </w:r>
+    </w:p>
+    <w:p>
+      <w:pPr>
+        <w:spacing w:before="100" w:beforeAutospacing="1" w:after="100" w:afterAutospacing="1" w:line="240" w:lineRule="auto"/>
+        <w:rPr>
+          <w:rFonts w:ascii="Calibri" w:eastAsia="Times New Roman" w:hAnsi="Calibri" w:cs="Calibri"/>
+          <w:color w:val="000000"/>
+          <w:kern w:val="0"/>
+          <w:lang w:eastAsia="en-GB"/>
+          <w14:ligatures w14:val="none"/>
+        </w:rPr>
+      </w:pPr>
+      <w:r>
+        <w:rPr>
+          <w:rFonts w:ascii="Calibri" w:eastAsia="Times New Roman" w:hAnsi="Calibri" w:cs="Calibri"/>
+          <w:b/>
+          <w:bCs/>
+          <w:color w:val="000000"/>
+          <w:kern w:val="0"/>
+          <w:lang w:eastAsia="en-GB"/>
+          <w14:ligatures w14:val="none"/>
+        </w:rPr>
+        <w:t>Streaming hub</w:t>
+      </w:r>
+    </w:p>
+    <w:p>
+      <w:pPr>
+        <w:numPr>
+          <w:ilvl w:val="0"/>
+          <w:numId w:val="30"/>
+        </w:numPr>
+        <w:spacing w:before="100" w:beforeAutospacing="1" w:after="100" w:afterAutospacing="1" w:line="240" w:lineRule="auto"/>
+        <w:rPr>
+          <w:rFonts w:ascii="Calibri" w:eastAsia="Times New Roman" w:hAnsi="Calibri" w:cs="Calibri"/>
+          <w:color w:val="000000"/>
+          <w:kern w:val="0"/>
+          <w:lang w:eastAsia="en-GB"/>
+          <w14:ligatures w14:val="none"/>
+        </w:rPr>
+      </w:pPr>
+      <w:r>
+        <w:rPr>
+          <w:rFonts w:ascii="Calibri" w:eastAsia="Times New Roman" w:hAnsi="Calibri" w:cs="Calibri"/>
+          <w:b/>
+          <w:bCs/>
+          <w:color w:val="000000"/>
+          <w:kern w:val="0"/>
+          <w:lang w:eastAsia="en-GB"/>
+          <w14:ligatures w14:val="none"/>
+        </w:rPr>
+        <w:t>FR17</w:t>
+      </w:r>
+      <w:r>
+        <w:rPr>
+          <w:rFonts w:ascii="Calibri" w:eastAsia="Times New Roman" w:hAnsi="Calibri" w:cs="Calibri"/>
+          <w:color w:val="000000"/>
+          <w:kern w:val="0"/>
+          <w:lang w:eastAsia="en-GB"/>
+          <w14:ligatures w14:val="none"/>
+        </w:rPr>
+        <w:t>: The system shall provide a streaming hub page that lists festivals with digital content.</w:t>
+      </w:r>
+    </w:p>
+    <w:p>
+      <w:pPr>
+        <w:numPr>
+          <w:ilvl w:val="0"/>
+          <w:numId w:val="30"/>
+        </w:numPr>
+        <w:spacing w:before="100" w:beforeAutospacing="1" w:after="100" w:afterAutospacing="1" w:line="240" w:lineRule="auto"/>
+        <w:rPr>
+          <w:rFonts w:ascii="Calibri" w:eastAsia="Times New Roman" w:hAnsi="Calibri" w:cs="Calibri"/>
+          <w:color w:val="000000"/>
+          <w:kern w:val="0"/>
+          <w:lang w:eastAsia="en-GB"/>
+          <w14:ligatures w14:val="none"/>
+        </w:rPr>
+      </w:pPr>
+      <w:r>
+        <w:rPr>
+          <w:rFonts w:ascii="Calibri" w:eastAsia="Times New Roman" w:hAnsi="Calibri" w:cs="Calibri"/>
+          <w:b/>
+          <w:bCs/>
+          <w:color w:val="000000"/>
+          <w:kern w:val="0"/>
+          <w:lang w:eastAsia="en-GB"/>
+          <w14:ligatures w14:val="none"/>
+        </w:rPr>
+        <w:t>FR18</w:t>
+      </w:r>
+      <w:r>
+        <w:rPr>
+          <w:rFonts w:ascii="Calibri" w:eastAsia="Times New Roman" w:hAnsi="Calibri" w:cs="Calibri"/>
+          <w:color w:val="000000"/>
+          <w:kern w:val="0"/>
+          <w:lang w:eastAsia="en-GB"/>
+          <w14:ligatures w14:val="none"/>
+        </w:rPr>
+        <w:t>: The streaming hub shall display links or embedded players for relevant content where possible.</w:t>
+      </w:r>
+    </w:p>
+    <w:p>
+      <w:pPr>
+        <w:spacing w:before="100" w:beforeAutospacing="1" w:after="100" w:afterAutospacing="1" w:line="240" w:lineRule="auto"/>
+        <w:rPr>
+          <w:rFonts w:ascii="Calibri" w:eastAsia="Times New Roman" w:hAnsi="Calibri" w:cs="Calibri"/>
+          <w:color w:val="000000"/>
+          <w:kern w:val="0"/>
+          <w:lang w:eastAsia="en-GB"/>
+          <w14:ligatures w14:val="none"/>
+        </w:rPr>
+      </w:pPr>
+      <w:r>
+        <w:rPr>
+          <w:rFonts w:ascii="Calibri" w:eastAsia="Times New Roman" w:hAnsi="Calibri" w:cs="Calibri"/>
+          <w:b/>
+          <w:bCs/>
+          <w:color w:val="000000"/>
+          <w:kern w:val="0"/>
+          <w:lang w:eastAsia="en-GB"/>
+          <w14:ligatures w14:val="none"/>
+        </w:rPr>
+        <w:t>User accounts (if implemented)</w:t>
+      </w:r>
+    </w:p>
+    <w:p>
+      <w:pPr>
+        <w:numPr>
+          <w:ilvl w:val="0"/>
+          <w:numId w:val="31"/>
+        </w:numPr>
+        <w:spacing w:before="100" w:beforeAutospacing="1" w:after="100" w:afterAutospacing="1" w:line="240" w:lineRule="auto"/>
+        <w:rPr>
+          <w:rFonts w:ascii="Calibri" w:eastAsia="Times New Roman" w:hAnsi="Calibri" w:cs="Calibri"/>
+          <w:color w:val="000000"/>
+          <w:kern w:val="0"/>
+          <w:lang w:eastAsia="en-GB"/>
+          <w14:ligatures w14:val="none"/>
+        </w:rPr>
+      </w:pPr>
+      <w:r>
+        <w:rPr>
+          <w:rFonts w:ascii="Calibri" w:eastAsia="Times New Roman" w:hAnsi="Calibri" w:cs="Calibri"/>
+          <w:b/>
+          <w:bCs/>
+          <w:color w:val="000000"/>
+          <w:kern w:val="0"/>
+          <w:lang w:eastAsia="en-GB"/>
+          <w14:ligatures w14:val="none"/>
+        </w:rPr>
+        <w:lastRenderedPageBreak/>
+        <w:t>FR19</w:t>
+      </w:r>
+      <w:r>
+        <w:rPr>
+          <w:rFonts w:ascii="Calibri" w:eastAsia="Times New Roman" w:hAnsi="Calibri" w:cs="Calibri"/>
+          <w:color w:val="000000"/>
+          <w:kern w:val="0"/>
+          <w:lang w:eastAsia="en-GB"/>
+          <w14:ligatures w14:val="none"/>
+        </w:rPr>
+        <w:t>: The system shall allow users to create an account (register).</w:t>
+      </w:r>
+    </w:p>
+    <w:p>
+      <w:pPr>
+        <w:numPr>
+          <w:ilvl w:val="0"/>
+          <w:numId w:val="31"/>
+        </w:numPr>
+        <w:spacing w:before="100" w:beforeAutospacing="1" w:after="100" w:afterAutospacing="1" w:line="240" w:lineRule="auto"/>
+        <w:rPr>
+          <w:rFonts w:ascii="Calibri" w:eastAsia="Times New Roman" w:hAnsi="Calibri" w:cs="Calibri"/>
+          <w:color w:val="000000"/>
+          <w:kern w:val="0"/>
+          <w:lang w:eastAsia="en-GB"/>
+          <w14:ligatures w14:val="none"/>
+        </w:rPr>
+      </w:pPr>
+      <w:r>
+        <w:rPr>
+          <w:rFonts w:ascii="Calibri" w:eastAsia="Times New Roman" w:hAnsi="Calibri" w:cs="Calibri"/>
+          <w:b/>
+          <w:bCs/>
+          <w:color w:val="000000"/>
+          <w:kern w:val="0"/>
+          <w:lang w:eastAsia="en-GB"/>
+          <w14:ligatures w14:val="none"/>
+        </w:rPr>
+        <w:t>FR20</w:t>
+      </w:r>
+      <w:r>
+        <w:rPr>
+          <w:rFonts w:ascii="Calibri" w:eastAsia="Times New Roman" w:hAnsi="Calibri" w:cs="Calibri"/>
+          <w:color w:val="000000"/>
+          <w:kern w:val="0"/>
+          <w:lang w:eastAsia="en-GB"/>
+          <w14:ligatures w14:val="none"/>
+        </w:rPr>
+        <w:t>: The system shall allow users to log in and log out.</w:t>
+      </w:r>
+    </w:p>
+    <w:p>
+      <w:pPr>
+        <w:numPr>
+          <w:ilvl w:val="0"/>
+          <w:numId w:val="31"/>
+        </w:numPr>
+        <w:spacing w:before="100" w:beforeAutospacing="1" w:after="100" w:afterAutospacing="1" w:line="240" w:lineRule="auto"/>
+        <w:rPr>
+          <w:rFonts w:ascii="Calibri" w:eastAsia="Times New Roman" w:hAnsi="Calibri" w:cs="Calibri"/>
+          <w:color w:val="000000"/>
+          <w:kern w:val="0"/>
+          <w:lang w:eastAsia="en-GB"/>
+          <w14:ligatures w14:val="none"/>
+        </w:rPr>
+      </w:pPr>
+      <w:r>
+        <w:rPr>
+          <w:rFonts w:ascii="Calibri" w:eastAsia="Times New Roman" w:hAnsi="Calibri" w:cs="Calibri"/>
+          <w:b/>
+          <w:bCs/>
+          <w:color w:val="000000"/>
+          <w:kern w:val="0"/>
+          <w:lang w:eastAsia="en-GB"/>
+          <w14:ligatures w14:val="none"/>
+        </w:rPr>
+        <w:t>FR21</w:t>
+      </w:r>
+      <w:r>
+        <w:rPr>
+          <w:rFonts w:ascii="Calibri" w:eastAsia="Times New Roman" w:hAnsi="Calibri" w:cs="Calibri"/>
+          <w:color w:val="000000"/>
+          <w:kern w:val="0"/>
+          <w:lang w:eastAsia="en-GB"/>
+          <w14:ligatures w14:val="none"/>
+        </w:rPr>
+        <w:t>: Wish lists and plans shall be associated with the logged-in user.</w:t>
+      </w:r>
+    </w:p>
+    <w:p>
+      <w:pPr>
+        <w:spacing w:before="100" w:beforeAutospacing="1" w:after="100" w:afterAutospacing="1" w:line="240" w:lineRule="auto"/>
+        <w:outlineLvl w:val="2"/>
+        <w:rPr>
+          <w:rFonts w:ascii="Calibri" w:eastAsia="Times New Roman" w:hAnsi="Calibri" w:cs="Calibri"/>
+          <w:b/>
+          <w:bCs/>
+          <w:color w:val="000000"/>
+          <w:kern w:val="0"/>
+          <w:sz w:val="27"/>
+          <w:szCs w:val="27"/>
+          <w:lang w:eastAsia="en-GB"/>
+          <w14:ligatures w14:val="none"/>
+        </w:rPr>
+      </w:pPr>
+      <w:r>
+        <w:rPr>
+          <w:rFonts w:ascii="Calibri" w:eastAsia="Times New Roman" w:hAnsi="Calibri" w:cs="Calibri"/>
+          <w:b/>
+          <w:bCs/>
+          <w:color w:val="000000"/>
+          <w:kern w:val="0"/>
+          <w:sz w:val="27"/>
+          <w:szCs w:val="27"/>
+          <w:lang w:eastAsia="en-GB"/>
+          <w14:ligatures w14:val="none"/>
+        </w:rPr>
+        <w:t>3.4 Non-Functional Requirements</w:t>
+      </w:r>
+    </w:p>
+    <w:p>
+      <w:pPr>
+        <w:spacing w:before="100" w:beforeAutospacing="1" w:after="100" w:afterAutospacing="1" w:line="240" w:lineRule="auto"/>
+        <w:rPr>
+          <w:rFonts w:ascii="Calibri" w:eastAsia="Times New Roman" w:hAnsi="Calibri" w:cs="Calibri"/>
+          <w:color w:val="000000"/>
+          <w:kern w:val="0"/>
+          <w:lang w:eastAsia="en-GB"/>
+          <w14:ligatures w14:val="none"/>
+        </w:rPr>
+      </w:pPr>
+      <w:r>
+        <w:rPr>
+          <w:rFonts w:ascii="Calibri" w:eastAsia="Times New Roman" w:hAnsi="Calibri" w:cs="Calibri"/>
+          <w:b/>
+          <w:bCs/>
+          <w:color w:val="000000"/>
+          <w:kern w:val="0"/>
+          <w:lang w:eastAsia="en-GB"/>
+          <w14:ligatures w14:val="none"/>
+        </w:rPr>
+        <w:t>Usability</w:t>
+      </w:r>
+    </w:p>
+    <w:p>
+      <w:pPr>
+        <w:numPr>
+          <w:ilvl w:val="0"/>
+          <w:numId w:val="32"/>
+        </w:numPr>
+        <w:spacing w:before="100" w:beforeAutospacing="1" w:after="100" w:afterAutospacing="1" w:line="240" w:lineRule="auto"/>
+        <w:rPr>
+          <w:rFonts w:ascii="Calibri" w:eastAsia="Times New Roman" w:hAnsi="Calibri" w:cs="Calibri"/>
+          <w:color w:val="000000"/>
+          <w:kern w:val="0"/>
+          <w:lang w:eastAsia="en-GB"/>
+          <w14:ligatures w14:val="none"/>
+        </w:rPr>
+      </w:pPr>
+      <w:r>
+        <w:rPr>
+          <w:rFonts w:ascii="Calibri" w:eastAsia="Times New Roman" w:hAnsi="Calibri" w:cs="Calibri"/>
+          <w:b/>
+          <w:bCs/>
+          <w:color w:val="000000"/>
+          <w:kern w:val="0"/>
+          <w:lang w:eastAsia="en-GB"/>
+          <w14:ligatures w14:val="none"/>
+        </w:rPr>
+        <w:t>NFR1</w:t>
+      </w:r>
+      <w:r>
+        <w:rPr>
+          <w:rFonts w:ascii="Calibri" w:eastAsia="Times New Roman" w:hAnsi="Calibri" w:cs="Calibri"/>
+          <w:color w:val="000000"/>
+          <w:kern w:val="0"/>
+          <w:lang w:eastAsia="en-GB"/>
+          <w14:ligatures w14:val="none"/>
+        </w:rPr>
+        <w:t>: The interface shall be intuitive and navigable by first-time users without a tutorial.</w:t>
+      </w:r>
+    </w:p>
+    <w:p>
+      <w:pPr>
+        <w:numPr>
+          <w:ilvl w:val="0"/>
+          <w:numId w:val="32"/>
+        </w:numPr>
+        <w:spacing w:before="100" w:beforeAutospacing="1" w:after="100" w:afterAutospacing="1" w:line="240" w:lineRule="auto"/>
+        <w:rPr>
+          <w:rFonts w:ascii="Calibri" w:eastAsia="Times New Roman" w:hAnsi="Calibri" w:cs="Calibri"/>
+          <w:color w:val="000000"/>
+          <w:kern w:val="0"/>
+          <w:lang w:eastAsia="en-GB"/>
+          <w14:ligatures w14:val="none"/>
+        </w:rPr>
+      </w:pPr>
+      <w:r>
+        <w:rPr>
+          <w:rFonts w:ascii="Calibri" w:eastAsia="Times New Roman" w:hAnsi="Calibri" w:cs="Calibri"/>
+          <w:b/>
+          <w:bCs/>
+          <w:color w:val="000000"/>
+          <w:kern w:val="0"/>
+          <w:lang w:eastAsia="en-GB"/>
+          <w14:ligatures w14:val="none"/>
+        </w:rPr>
+        <w:t>NFR2</w:t>
+      </w:r>
+      <w:r>
+        <w:rPr>
+          <w:rFonts w:ascii="Calibri" w:eastAsia="Times New Roman" w:hAnsi="Calibri" w:cs="Calibri"/>
+          <w:color w:val="000000"/>
+          <w:kern w:val="0"/>
+          <w:lang w:eastAsia="en-GB"/>
+          <w14:ligatures w14:val="none"/>
+        </w:rPr>
+        <w:t>: Key actions (search, filter, add to planner/wish list) shall be accessible within 2–3 clicks from the home page.</w:t>
+      </w:r>
+    </w:p>
+    <w:p>
+      <w:pPr>
+        <w:spacing w:before="100" w:beforeAutospacing="1" w:after="100" w:afterAutospacing="1" w:line="240" w:lineRule="auto"/>
+        <w:rPr>
+          <w:rFonts w:ascii="Calibri" w:eastAsia="Times New Roman" w:hAnsi="Calibri" w:cs="Calibri"/>
+          <w:color w:val="000000"/>
+          <w:kern w:val="0"/>
+          <w:lang w:eastAsia="en-GB"/>
+          <w14:ligatures w14:val="none"/>
+        </w:rPr>
+      </w:pPr>
+      <w:r>
+        <w:rPr>
+          <w:rFonts w:ascii="Calibri" w:eastAsia="Times New Roman" w:hAnsi="Calibri" w:cs="Calibri"/>
+          <w:b/>
+          <w:bCs/>
+          <w:color w:val="000000"/>
+          <w:kern w:val="0"/>
+          <w:lang w:eastAsia="en-GB"/>
+          <w14:ligatures w14:val="none"/>
+        </w:rPr>
+        <w:t>Performance</w:t>
+      </w:r>
+    </w:p>
+    <w:p>
+      <w:pPr>
+        <w:numPr>
+          <w:ilvl w:val="0"/>
+          <w:numId w:val="33"/>
+        </w:numPr>
+        <w:spacing w:before="100" w:beforeAutospacing="1" w:after="100" w:afterAutospacing="1" w:line="240" w:lineRule="auto"/>
+        <w:rPr>
+          <w:rFonts w:ascii="Calibri" w:eastAsia="Times New Roman" w:hAnsi="Calibri" w:cs="Calibri"/>
+          <w:color w:val="000000"/>
+          <w:kern w:val="0"/>
+          <w:lang w:eastAsia="en-GB"/>
+          <w14:ligatures w14:val="none"/>
+        </w:rPr>
+      </w:pPr>
+      <w:r>
+        <w:rPr>
+          <w:rFonts w:ascii="Calibri" w:eastAsia="Times New Roman" w:hAnsi="Calibri" w:cs="Calibri"/>
+          <w:b/>
+          <w:bCs/>
+          <w:color w:val="000000"/>
+          <w:kern w:val="0"/>
+          <w:lang w:eastAsia="en-GB"/>
+          <w14:ligatures w14:val="none"/>
+        </w:rPr>
+        <w:t>NFR3</w:t>
+      </w:r>
+      <w:r>
+        <w:rPr>
+          <w:rFonts w:ascii="Calibri" w:eastAsia="Times New Roman" w:hAnsi="Calibri" w:cs="Calibri"/>
+          <w:color w:val="000000"/>
+          <w:kern w:val="0"/>
+          <w:lang w:eastAsia="en-GB"/>
+          <w14:ligatures w14:val="none"/>
+        </w:rPr>
+        <w:t>: Festival list and profile pages shall load within 3 seconds on a standard broadband connection under normal load.</w:t>
+      </w:r>
+    </w:p>
+    <w:p>
+      <w:pPr>
+        <w:numPr>
+          <w:ilvl w:val="0"/>
+          <w:numId w:val="33"/>
+        </w:numPr>
+        <w:spacing w:before="100" w:beforeAutospacing="1" w:after="100" w:afterAutospacing="1" w:line="240" w:lineRule="auto"/>
+        <w:rPr>
+          <w:rFonts w:ascii="Calibri" w:eastAsia="Times New Roman" w:hAnsi="Calibri" w:cs="Calibri"/>
+          <w:color w:val="000000"/>
+          <w:kern w:val="0"/>
+          <w:lang w:eastAsia="en-GB"/>
+          <w14:ligatures w14:val="none"/>
+        </w:rPr>
+      </w:pPr>
+      <w:r>
+        <w:rPr>
+          <w:rFonts w:ascii="Calibri" w:eastAsia="Times New Roman" w:hAnsi="Calibri" w:cs="Calibri"/>
+          <w:b/>
+          <w:bCs/>
+          <w:color w:val="000000"/>
+          <w:kern w:val="0"/>
+          <w:lang w:eastAsia="en-GB"/>
+          <w14:ligatures w14:val="none"/>
+        </w:rPr>
+        <w:t>NFR4</w:t>
+      </w:r>
+      <w:r>
+        <w:rPr>
+          <w:rFonts w:ascii="Calibri" w:eastAsia="Times New Roman" w:hAnsi="Calibri" w:cs="Calibri"/>
+          <w:color w:val="000000"/>
+          <w:kern w:val="0"/>
+          <w:lang w:eastAsia="en-GB"/>
+          <w14:ligatures w14:val="none"/>
+        </w:rPr>
+        <w:t>: Filtering operations should complete within 1 second on average data sets used in this project.</w:t>
+      </w:r>
+    </w:p>
+    <w:p>
+      <w:pPr>
+        <w:spacing w:before="100" w:beforeAutospacing="1" w:after="100" w:afterAutospacing="1" w:line="240" w:lineRule="auto"/>
+        <w:rPr>
+          <w:rFonts w:ascii="Calibri" w:eastAsia="Times New Roman" w:hAnsi="Calibri" w:cs="Calibri"/>
+          <w:color w:val="000000"/>
+          <w:kern w:val="0"/>
+          <w:lang w:eastAsia="en-GB"/>
+          <w14:ligatures w14:val="none"/>
+        </w:rPr>
+      </w:pPr>
+      <w:r>
+        <w:rPr>
+          <w:rFonts w:ascii="Calibri" w:eastAsia="Times New Roman" w:hAnsi="Calibri" w:cs="Calibri"/>
+          <w:b/>
+          <w:bCs/>
+          <w:color w:val="000000"/>
+          <w:kern w:val="0"/>
+          <w:lang w:eastAsia="en-GB"/>
+          <w14:ligatures w14:val="none"/>
+        </w:rPr>
+        <w:t>Reliability</w:t>
+      </w:r>
+    </w:p>
+    <w:p>
+      <w:pPr>
+        <w:numPr>
+          <w:ilvl w:val="0"/>
+          <w:numId w:val="34"/>
+        </w:numPr>
+        <w:spacing w:before="100" w:beforeAutospacing="1" w:after="100" w:afterAutospacing="1" w:line="240" w:lineRule="auto"/>
+        <w:rPr>
+          <w:rFonts w:ascii="Calibri" w:eastAsia="Times New Roman" w:hAnsi="Calibri" w:cs="Calibri"/>
+          <w:color w:val="000000"/>
+          <w:kern w:val="0"/>
+          <w:lang w:eastAsia="en-GB"/>
+          <w14:ligatures w14:val="none"/>
+        </w:rPr>
+      </w:pPr>
+      <w:r>
+        <w:rPr>
+          <w:rFonts w:ascii="Calibri" w:eastAsia="Times New Roman" w:hAnsi="Calibri" w:cs="Calibri"/>
+          <w:b/>
+          <w:bCs/>
+          <w:color w:val="000000"/>
+          <w:kern w:val="0"/>
+          <w:lang w:eastAsia="en-GB"/>
+          <w14:ligatures w14:val="none"/>
+        </w:rPr>
+        <w:t>NFR5</w:t>
+      </w:r>
+      <w:r>
+        <w:rPr>
+          <w:rFonts w:ascii="Calibri" w:eastAsia="Times New Roman" w:hAnsi="Calibri" w:cs="Calibri"/>
+          <w:color w:val="000000"/>
+          <w:kern w:val="0"/>
+          <w:lang w:eastAsia="en-GB"/>
+          <w14:ligatures w14:val="none"/>
+        </w:rPr>
+        <w:t>: The system shall handle missing or incomplete festival data gracefully (e.g. if a festival has no streaming content, the streaming section should be hidden or show a suitable message).</w:t>
+      </w:r>
+    </w:p>
+    <w:p>
+      <w:pPr>
+        <w:spacing w:before="100" w:beforeAutospacing="1" w:after="100" w:afterAutospacing="1" w:line="240" w:lineRule="auto"/>
+        <w:rPr>
+          <w:rFonts w:ascii="Calibri" w:eastAsia="Times New Roman" w:hAnsi="Calibri" w:cs="Calibri"/>
+          <w:color w:val="000000"/>
+          <w:kern w:val="0"/>
+          <w:lang w:eastAsia="en-GB"/>
+          <w14:ligatures w14:val="none"/>
+        </w:rPr>
+      </w:pPr>
+      <w:r>
+        <w:rPr>
+          <w:rFonts w:ascii="Calibri" w:eastAsia="Times New Roman" w:hAnsi="Calibri" w:cs="Calibri"/>
+          <w:b/>
+          <w:bCs/>
+          <w:color w:val="000000"/>
+          <w:kern w:val="0"/>
+          <w:lang w:eastAsia="en-GB"/>
+          <w14:ligatures w14:val="none"/>
+        </w:rPr>
+        <w:t>Compatibility and Accessibility</w:t>
+      </w:r>
+    </w:p>
+    <w:p>
+      <w:pPr>
+        <w:numPr>
+          <w:ilvl w:val="0"/>
+          <w:numId w:val="35"/>
+        </w:numPr>
+        <w:spacing w:before="100" w:beforeAutospacing="1" w:after="100" w:afterAutospacing="1" w:line="240" w:lineRule="auto"/>
+        <w:rPr>
+          <w:rFonts w:ascii="Calibri" w:eastAsia="Times New Roman" w:hAnsi="Calibri" w:cs="Calibri"/>
+          <w:color w:val="000000"/>
+          <w:kern w:val="0"/>
+          <w:lang w:eastAsia="en-GB"/>
+          <w14:ligatures w14:val="none"/>
+        </w:rPr>
+      </w:pPr>
+      <w:r>
+        <w:rPr>
+          <w:rFonts w:ascii="Calibri" w:eastAsia="Times New Roman" w:hAnsi="Calibri" w:cs="Calibri"/>
+          <w:b/>
+          <w:bCs/>
+          <w:color w:val="000000"/>
+          <w:kern w:val="0"/>
+          <w:lang w:eastAsia="en-GB"/>
+          <w14:ligatures w14:val="none"/>
+        </w:rPr>
+        <w:t>NFR6</w:t>
+      </w:r>
+      <w:r>
+        <w:rPr>
+          <w:rFonts w:ascii="Calibri" w:eastAsia="Times New Roman" w:hAnsi="Calibri" w:cs="Calibri"/>
+          <w:color w:val="000000"/>
+          <w:kern w:val="0"/>
+          <w:lang w:eastAsia="en-GB"/>
+          <w14:ligatures w14:val="none"/>
+        </w:rPr>
+        <w:t>: The site shall be responsive and usable on both desktop and mobile screen sizes.</w:t>
+      </w:r>
+    </w:p>
+    <w:p>
+      <w:pPr>
+        <w:numPr>
+          <w:ilvl w:val="0"/>
+          <w:numId w:val="35"/>
+        </w:numPr>
+        <w:spacing w:before="100" w:beforeAutospacing="1" w:after="100" w:afterAutospacing="1" w:line="240" w:lineRule="auto"/>
+        <w:rPr>
+          <w:rFonts w:ascii="Calibri" w:eastAsia="Times New Roman" w:hAnsi="Calibri" w:cs="Calibri"/>
+          <w:color w:val="000000"/>
+          <w:kern w:val="0"/>
+          <w:lang w:eastAsia="en-GB"/>
+          <w14:ligatures w14:val="none"/>
+        </w:rPr>
+      </w:pPr>
+      <w:r>
+        <w:rPr>
+          <w:rFonts w:ascii="Calibri" w:eastAsia="Times New Roman" w:hAnsi="Calibri" w:cs="Calibri"/>
+          <w:b/>
+          <w:bCs/>
+          <w:color w:val="000000"/>
+          <w:kern w:val="0"/>
+          <w:lang w:eastAsia="en-GB"/>
+          <w14:ligatures w14:val="none"/>
+        </w:rPr>
+        <w:t>NFR7</w:t>
+      </w:r>
+      <w:r>
+        <w:rPr>
+          <w:rFonts w:ascii="Calibri" w:eastAsia="Times New Roman" w:hAnsi="Calibri" w:cs="Calibri"/>
+          <w:color w:val="000000"/>
+          <w:kern w:val="0"/>
+          <w:lang w:eastAsia="en-GB"/>
+          <w14:ligatures w14:val="none"/>
+        </w:rPr>
+        <w:t>: The site shall use accessible colour contrasts and font sizes; alternative text descriptions shall be provided for important images.</w:t>
+      </w:r>
+    </w:p>
+    <w:p>
+      <w:pPr>
+        <w:spacing w:before="100" w:beforeAutospacing="1" w:after="100" w:afterAutospacing="1" w:line="240" w:lineRule="auto"/>
+        <w:rPr>
+          <w:rFonts w:ascii="Calibri" w:eastAsia="Times New Roman" w:hAnsi="Calibri" w:cs="Calibri"/>
+          <w:color w:val="000000"/>
+          <w:kern w:val="0"/>
+          <w:lang w:eastAsia="en-GB"/>
+          <w14:ligatures w14:val="none"/>
+        </w:rPr>
+      </w:pPr>
+      <w:r>
+        <w:rPr>
+          <w:rFonts w:ascii="Calibri" w:eastAsia="Times New Roman" w:hAnsi="Calibri" w:cs="Calibri"/>
+          <w:b/>
+          <w:bCs/>
+          <w:color w:val="000000"/>
+          <w:kern w:val="0"/>
+          <w:lang w:eastAsia="en-GB"/>
+          <w14:ligatures w14:val="none"/>
+        </w:rPr>
+        <w:t>Security</w:t>
+      </w:r>
+    </w:p>
+    <w:p>
+      <w:pPr>
+        <w:numPr>
+          <w:ilvl w:val="0"/>
+          <w:numId w:val="36"/>
+        </w:numPr>
+        <w:spacing w:before="100" w:beforeAutospacing="1" w:after="100" w:afterAutospacing="1" w:line="240" w:lineRule="auto"/>
+        <w:rPr>
+          <w:rFonts w:ascii="Calibri" w:eastAsia="Times New Roman" w:hAnsi="Calibri" w:cs="Calibri"/>
+          <w:color w:val="000000"/>
+          <w:kern w:val="0"/>
+          <w:lang w:eastAsia="en-GB"/>
+          <w14:ligatures w14:val="none"/>
+        </w:rPr>
+      </w:pPr>
+      <w:r>
+        <w:rPr>
+          <w:rFonts w:ascii="Calibri" w:eastAsia="Times New Roman" w:hAnsi="Calibri" w:cs="Calibri"/>
+          <w:b/>
+          <w:bCs/>
+          <w:color w:val="000000"/>
+          <w:kern w:val="0"/>
+          <w:lang w:eastAsia="en-GB"/>
+          <w14:ligatures w14:val="none"/>
+        </w:rPr>
+        <w:t>NFR8</w:t>
+      </w:r>
+      <w:r>
+        <w:rPr>
+          <w:rFonts w:ascii="Calibri" w:eastAsia="Times New Roman" w:hAnsi="Calibri" w:cs="Calibri"/>
+          <w:color w:val="000000"/>
+          <w:kern w:val="0"/>
+          <w:lang w:eastAsia="en-GB"/>
+          <w14:ligatures w14:val="none"/>
+        </w:rPr>
+        <w:t>: User passwords (if accounts are implemented) shall be stored as hashed values.</w:t>
+      </w:r>
+    </w:p>
+    <w:p>
+      <w:pPr>
+        <w:numPr>
+          <w:ilvl w:val="0"/>
+          <w:numId w:val="36"/>
+        </w:numPr>
+        <w:spacing w:before="100" w:beforeAutospacing="1" w:after="100" w:afterAutospacing="1" w:line="240" w:lineRule="auto"/>
+        <w:rPr>
+          <w:rFonts w:ascii="Calibri" w:eastAsia="Times New Roman" w:hAnsi="Calibri" w:cs="Calibri"/>
+          <w:color w:val="000000"/>
+          <w:kern w:val="0"/>
+          <w:lang w:eastAsia="en-GB"/>
+          <w14:ligatures w14:val="none"/>
+        </w:rPr>
+      </w:pPr>
+      <w:r>
+        <w:rPr>
+          <w:rFonts w:ascii="Calibri" w:eastAsia="Times New Roman" w:hAnsi="Calibri" w:cs="Calibri"/>
+          <w:b/>
+          <w:bCs/>
+          <w:color w:val="000000"/>
+          <w:kern w:val="0"/>
+          <w:lang w:eastAsia="en-GB"/>
+          <w14:ligatures w14:val="none"/>
+        </w:rPr>
+        <w:t>NFR9</w:t>
+      </w:r>
+      <w:r>
+        <w:rPr>
+          <w:rFonts w:ascii="Calibri" w:eastAsia="Times New Roman" w:hAnsi="Calibri" w:cs="Calibri"/>
+          <w:color w:val="000000"/>
+          <w:kern w:val="0"/>
+          <w:lang w:eastAsia="en-GB"/>
+          <w14:ligatures w14:val="none"/>
+        </w:rPr>
+        <w:t>: Input validation shall be applied to user input fields to prevent basic injection attacks</w:t>
+      </w:r>
+      <w:r>
+        <w:rPr>
+          <w:rFonts w:ascii="Calibri" w:eastAsia="Times New Roman" w:hAnsi="Calibri" w:cs="Calibri"/>
+          <w:color w:val="000000"/>
+          <w:kern w:val="0"/>
+          <w:lang w:eastAsia="en-GB"/>
+          <w14:ligatures w14:val="none"/>
+        </w:rPr>
+        <w:t>.</w:t>
+      </w:r>
     </w:p>
     <w:p>
       <w:pPr>
@@ -1020,6 +3319,7 @@
           <w:b/>
           <w:bCs/>
         </w:rPr>
+        <w:lastRenderedPageBreak/>
         <w:t>Frontend (Presentation Layer)</w:t>
       </w:r>
       <w:r>
@@ -1321,7 +3621,6 @@
         <w:rPr>
           <w:rFonts w:ascii="Calibri" w:hAnsi="Calibri" w:cs="Calibri"/>
         </w:rPr>
-        <w:lastRenderedPageBreak/>
         <w:t>Filters festivals by:</w:t>
       </w:r>
     </w:p>
@@ -1464,6 +3763,7 @@
         <w:rPr>
           <w:rFonts w:ascii="Calibri" w:hAnsi="Calibri" w:cs="Calibri"/>
         </w:rPr>
+        <w:lastRenderedPageBreak/>
         <w:t>Allows users to save festivals they are interested in</w:t>
       </w:r>
     </w:p>
@@ -3805,6 +6105,304 @@
 <file path=word/numbering.xml><?xml version="1.0" encoding="utf-8"?>
 <w:numbering xmlns:wpc="http://schemas.microsoft.com/office/word/2010/wordprocessingCanvas" xmlns:cx="http://schemas.microsoft.com/office/drawing/2014/chartex" xmlns:cx1="http://schemas.microsoft.com/office/drawing/2015/9/8/chartex" xmlns:cx2="http://schemas.microsoft.com/office/drawing/2015/10/21/chartex" xmlns:cx3="http://schemas.microsoft.com/office/drawing/2016/5/9/chartex" xmlns:cx4="http://schemas.microsoft.com/office/drawing/2016/5/10/chartex" xmlns:cx5="http://schemas.microsoft.com/office/drawing/2016/5/11/chartex" xmlns:cx6="http://schemas.microsoft.com/office/drawing/2016/5/12/chartex" xmlns:cx7="http://schemas.microsoft.com/office/drawing/2016/5/13/chartex" xmlns:cx8="http://schemas.microsoft.com/office/drawing/2016/5/14/chartex" xmlns:mc="http://schemas.openxmlformats.org/markup-compatibility/2006" xmlns:aink="http://schemas.microsoft.com/office/drawing/2016/ink" xmlns:am3d="http://schemas.microsoft.com/office/drawing/2017/model3d" xmlns:o="urn:schemas-microsoft-com:office:office" xmlns:oel="http://schemas.microsoft.com/office/2019/extlst" xmlns:r="http://schemas.openxmlformats.org/officeDocument/2006/relationships" xmlns:m="http://schemas.openxmlformats.org/officeDocument/2006/math" xmlns:v="urn:schemas-microsoft-com:vml" xmlns:wp14="http://schemas.microsoft.com/office/word/2010/wordprocessingDrawing" xmlns:wp="http://schemas.openxmlformats.org/drawingml/2006/wordprocessingDrawing" xmlns:w10="urn:schemas-microsoft-com:office:word" xmlns:w="http://schemas.openxmlformats.org/wordprocessingml/2006/main" xmlns:w14="http://schemas.microsoft.com/office/word/2010/wordml" xmlns:w15="http://schemas.microsoft.com/office/word/2012/wordml" xmlns:w16cex="http://schemas.microsoft.com/office/word/2018/wordml/cex" xmlns:w16cid="http://schemas.microsoft.com/office/word/2016/wordml/cid" xmlns:w16="http://schemas.microsoft.com/office/word/2018/wordml" xmlns:w16du="http://schemas.microsoft.com/office/word/2023/wordml/word16du" xmlns:w16sdtdh="http://schemas.microsoft.com/office/word/2020/wordml/sdtdatahash" xmlns:w16sdtfl="http://schemas.microsoft.com/office/word/2024/wordml/sdtformatlock" xmlns:w16se="http://schemas.microsoft.com/office/word/2015/wordml/symex" xmlns:wpg="http://schemas.microsoft.com/office/word/2010/wordprocessingGroup" xmlns:wpi="http://schemas.microsoft.com/office/word/2010/wordprocessingInk" xmlns:wne="http://schemas.microsoft.com/office/word/2006/wordml" xmlns:wps="http://schemas.microsoft.com/office/word/2010/wordprocessingShape" mc:Ignorable="w14 w15 w16se w16cid w16 w16cex w16sdtdh w16sdtfl w16du wp14">
   <w:abstractNum w:abstractNumId="0" w15:restartNumberingAfterBreak="0">
+    <w:nsid w:val="00FD0DF4"/>
+    <w:multiLevelType w:val="multilevel"/>
+    <w:tmpl w:val="12441F60"/>
+    <w:lvl w:ilvl="0">
+      <w:start w:val="1"/>
+      <w:numFmt w:val="bullet"/>
+      <w:lvlText w:val=""/>
+      <w:lvlJc w:val="left"/>
+      <w:pPr>
+        <w:tabs>
+          <w:tab w:val="num" w:pos="720"/>
+        </w:tabs>
+        <w:ind w:left="720" w:hanging="360"/>
+      </w:pPr>
+      <w:rPr>
+        <w:rFonts w:ascii="Symbol" w:hAnsi="Symbol" w:hint="default"/>
+        <w:sz w:val="20"/>
+      </w:rPr>
+    </w:lvl>
+    <w:lvl w:ilvl="1" w:tentative="1">
+      <w:start w:val="1"/>
+      <w:numFmt w:val="bullet"/>
+      <w:lvlText w:val="o"/>
+      <w:lvlJc w:val="left"/>
+      <w:pPr>
+        <w:tabs>
+          <w:tab w:val="num" w:pos="1440"/>
+        </w:tabs>
+        <w:ind w:left="1440" w:hanging="360"/>
+      </w:pPr>
+      <w:rPr>
+        <w:rFonts w:ascii="Courier New" w:hAnsi="Courier New" w:hint="default"/>
+        <w:sz w:val="20"/>
+      </w:rPr>
+    </w:lvl>
+    <w:lvl w:ilvl="2" w:tentative="1">
+      <w:start w:val="1"/>
+      <w:numFmt w:val="bullet"/>
+      <w:lvlText w:val=""/>
+      <w:lvlJc w:val="left"/>
+      <w:pPr>
+        <w:tabs>
+          <w:tab w:val="num" w:pos="2160"/>
+        </w:tabs>
+        <w:ind w:left="2160" w:hanging="360"/>
+      </w:pPr>
+      <w:rPr>
+        <w:rFonts w:ascii="Wingdings" w:hAnsi="Wingdings" w:hint="default"/>
+        <w:sz w:val="20"/>
+      </w:rPr>
+    </w:lvl>
+    <w:lvl w:ilvl="3" w:tentative="1">
+      <w:start w:val="1"/>
+      <w:numFmt w:val="bullet"/>
+      <w:lvlText w:val=""/>
+      <w:lvlJc w:val="left"/>
+      <w:pPr>
+        <w:tabs>
+          <w:tab w:val="num" w:pos="2880"/>
+        </w:tabs>
+        <w:ind w:left="2880" w:hanging="360"/>
+      </w:pPr>
+      <w:rPr>
+        <w:rFonts w:ascii="Wingdings" w:hAnsi="Wingdings" w:hint="default"/>
+        <w:sz w:val="20"/>
+      </w:rPr>
+    </w:lvl>
+    <w:lvl w:ilvl="4" w:tentative="1">
+      <w:start w:val="1"/>
+      <w:numFmt w:val="bullet"/>
+      <w:lvlText w:val=""/>
+      <w:lvlJc w:val="left"/>
+      <w:pPr>
+        <w:tabs>
+          <w:tab w:val="num" w:pos="3600"/>
+        </w:tabs>
+        <w:ind w:left="3600" w:hanging="360"/>
+      </w:pPr>
+      <w:rPr>
+        <w:rFonts w:ascii="Wingdings" w:hAnsi="Wingdings" w:hint="default"/>
+        <w:sz w:val="20"/>
+      </w:rPr>
+    </w:lvl>
+    <w:lvl w:ilvl="5" w:tentative="1">
+      <w:start w:val="1"/>
+      <w:numFmt w:val="bullet"/>
+      <w:lvlText w:val=""/>
+      <w:lvlJc w:val="left"/>
+      <w:pPr>
+        <w:tabs>
+          <w:tab w:val="num" w:pos="4320"/>
+        </w:tabs>
+        <w:ind w:left="4320" w:hanging="360"/>
+      </w:pPr>
+      <w:rPr>
+        <w:rFonts w:ascii="Wingdings" w:hAnsi="Wingdings" w:hint="default"/>
+        <w:sz w:val="20"/>
+      </w:rPr>
+    </w:lvl>
+    <w:lvl w:ilvl="6" w:tentative="1">
+      <w:start w:val="1"/>
+      <w:numFmt w:val="bullet"/>
+      <w:lvlText w:val=""/>
+      <w:lvlJc w:val="left"/>
+      <w:pPr>
+        <w:tabs>
+          <w:tab w:val="num" w:pos="5040"/>
+        </w:tabs>
+        <w:ind w:left="5040" w:hanging="360"/>
+      </w:pPr>
+      <w:rPr>
+        <w:rFonts w:ascii="Wingdings" w:hAnsi="Wingdings" w:hint="default"/>
+        <w:sz w:val="20"/>
+      </w:rPr>
+    </w:lvl>
+    <w:lvl w:ilvl="7" w:tentative="1">
+      <w:start w:val="1"/>
+      <w:numFmt w:val="bullet"/>
+      <w:lvlText w:val=""/>
+      <w:lvlJc w:val="left"/>
+      <w:pPr>
+        <w:tabs>
+          <w:tab w:val="num" w:pos="5760"/>
+        </w:tabs>
+        <w:ind w:left="5760" w:hanging="360"/>
+      </w:pPr>
+      <w:rPr>
+        <w:rFonts w:ascii="Wingdings" w:hAnsi="Wingdings" w:hint="default"/>
+        <w:sz w:val="20"/>
+      </w:rPr>
+    </w:lvl>
+    <w:lvl w:ilvl="8" w:tentative="1">
+      <w:start w:val="1"/>
+      <w:numFmt w:val="bullet"/>
+      <w:lvlText w:val=""/>
+      <w:lvlJc w:val="left"/>
+      <w:pPr>
+        <w:tabs>
+          <w:tab w:val="num" w:pos="6480"/>
+        </w:tabs>
+        <w:ind w:left="6480" w:hanging="360"/>
+      </w:pPr>
+      <w:rPr>
+        <w:rFonts w:ascii="Wingdings" w:hAnsi="Wingdings" w:hint="default"/>
+        <w:sz w:val="20"/>
+      </w:rPr>
+    </w:lvl>
+  </w:abstractNum>
+  <w:abstractNum w:abstractNumId="1" w15:restartNumberingAfterBreak="0">
+    <w:nsid w:val="04CC4316"/>
+    <w:multiLevelType w:val="multilevel"/>
+    <w:tmpl w:val="BD8E7312"/>
+    <w:lvl w:ilvl="0">
+      <w:start w:val="1"/>
+      <w:numFmt w:val="bullet"/>
+      <w:lvlText w:val=""/>
+      <w:lvlJc w:val="left"/>
+      <w:pPr>
+        <w:tabs>
+          <w:tab w:val="num" w:pos="720"/>
+        </w:tabs>
+        <w:ind w:left="720" w:hanging="360"/>
+      </w:pPr>
+      <w:rPr>
+        <w:rFonts w:ascii="Symbol" w:hAnsi="Symbol" w:hint="default"/>
+        <w:sz w:val="20"/>
+      </w:rPr>
+    </w:lvl>
+    <w:lvl w:ilvl="1">
+      <w:start w:val="1"/>
+      <w:numFmt w:val="bullet"/>
+      <w:lvlText w:val="o"/>
+      <w:lvlJc w:val="left"/>
+      <w:pPr>
+        <w:tabs>
+          <w:tab w:val="num" w:pos="1440"/>
+        </w:tabs>
+        <w:ind w:left="1440" w:hanging="360"/>
+      </w:pPr>
+      <w:rPr>
+        <w:rFonts w:ascii="Courier New" w:hAnsi="Courier New" w:hint="default"/>
+        <w:sz w:val="20"/>
+      </w:rPr>
+    </w:lvl>
+    <w:lvl w:ilvl="2" w:tentative="1">
+      <w:start w:val="1"/>
+      <w:numFmt w:val="bullet"/>
+      <w:lvlText w:val=""/>
+      <w:lvlJc w:val="left"/>
+      <w:pPr>
+        <w:tabs>
+          <w:tab w:val="num" w:pos="2160"/>
+        </w:tabs>
+        <w:ind w:left="2160" w:hanging="360"/>
+      </w:pPr>
+      <w:rPr>
+        <w:rFonts w:ascii="Wingdings" w:hAnsi="Wingdings" w:hint="default"/>
+        <w:sz w:val="20"/>
+      </w:rPr>
+    </w:lvl>
+    <w:lvl w:ilvl="3" w:tentative="1">
+      <w:start w:val="1"/>
+      <w:numFmt w:val="bullet"/>
+      <w:lvlText w:val=""/>
+      <w:lvlJc w:val="left"/>
+      <w:pPr>
+        <w:tabs>
+          <w:tab w:val="num" w:pos="2880"/>
+        </w:tabs>
+        <w:ind w:left="2880" w:hanging="360"/>
+      </w:pPr>
+      <w:rPr>
+        <w:rFonts w:ascii="Wingdings" w:hAnsi="Wingdings" w:hint="default"/>
+        <w:sz w:val="20"/>
+      </w:rPr>
+    </w:lvl>
+    <w:lvl w:ilvl="4" w:tentative="1">
+      <w:start w:val="1"/>
+      <w:numFmt w:val="bullet"/>
+      <w:lvlText w:val=""/>
+      <w:lvlJc w:val="left"/>
+      <w:pPr>
+        <w:tabs>
+          <w:tab w:val="num" w:pos="3600"/>
+        </w:tabs>
+        <w:ind w:left="3600" w:hanging="360"/>
+      </w:pPr>
+      <w:rPr>
+        <w:rFonts w:ascii="Wingdings" w:hAnsi="Wingdings" w:hint="default"/>
+        <w:sz w:val="20"/>
+      </w:rPr>
+    </w:lvl>
+    <w:lvl w:ilvl="5" w:tentative="1">
+      <w:start w:val="1"/>
+      <w:numFmt w:val="bullet"/>
+      <w:lvlText w:val=""/>
+      <w:lvlJc w:val="left"/>
+      <w:pPr>
+        <w:tabs>
+          <w:tab w:val="num" w:pos="4320"/>
+        </w:tabs>
+        <w:ind w:left="4320" w:hanging="360"/>
+      </w:pPr>
+      <w:rPr>
+        <w:rFonts w:ascii="Wingdings" w:hAnsi="Wingdings" w:hint="default"/>
+        <w:sz w:val="20"/>
+      </w:rPr>
+    </w:lvl>
+    <w:lvl w:ilvl="6" w:tentative="1">
+      <w:start w:val="1"/>
+      <w:numFmt w:val="bullet"/>
+      <w:lvlText w:val=""/>
+      <w:lvlJc w:val="left"/>
+      <w:pPr>
+        <w:tabs>
+          <w:tab w:val="num" w:pos="5040"/>
+        </w:tabs>
+        <w:ind w:left="5040" w:hanging="360"/>
+      </w:pPr>
+      <w:rPr>
+        <w:rFonts w:ascii="Wingdings" w:hAnsi="Wingdings" w:hint="default"/>
+        <w:sz w:val="20"/>
+      </w:rPr>
+    </w:lvl>
+    <w:lvl w:ilvl="7" w:tentative="1">
+      <w:start w:val="1"/>
+      <w:numFmt w:val="bullet"/>
+      <w:lvlText w:val=""/>
+      <w:lvlJc w:val="left"/>
+      <w:pPr>
+        <w:tabs>
+          <w:tab w:val="num" w:pos="5760"/>
+        </w:tabs>
+        <w:ind w:left="5760" w:hanging="360"/>
+      </w:pPr>
+      <w:rPr>
+        <w:rFonts w:ascii="Wingdings" w:hAnsi="Wingdings" w:hint="default"/>
+        <w:sz w:val="20"/>
+      </w:rPr>
+    </w:lvl>
+    <w:lvl w:ilvl="8" w:tentative="1">
+      <w:start w:val="1"/>
+      <w:numFmt w:val="bullet"/>
+      <w:lvlText w:val=""/>
+      <w:lvlJc w:val="left"/>
+      <w:pPr>
+        <w:tabs>
+          <w:tab w:val="num" w:pos="6480"/>
+        </w:tabs>
+        <w:ind w:left="6480" w:hanging="360"/>
+      </w:pPr>
+      <w:rPr>
+        <w:rFonts w:ascii="Wingdings" w:hAnsi="Wingdings" w:hint="default"/>
+        <w:sz w:val="20"/>
+      </w:rPr>
+    </w:lvl>
+  </w:abstractNum>
+  <w:abstractNum w:abstractNumId="2" w15:restartNumberingAfterBreak="0">
     <w:nsid w:val="074F1EC9"/>
     <w:multiLevelType w:val="multilevel"/>
     <w:tmpl w:val="6B5C294A"/>
@@ -3953,7 +6551,7 @@
       </w:rPr>
     </w:lvl>
   </w:abstractNum>
-  <w:abstractNum w:abstractNumId="1" w15:restartNumberingAfterBreak="0">
+  <w:abstractNum w:abstractNumId="3" w15:restartNumberingAfterBreak="0">
     <w:nsid w:val="08B378B3"/>
     <w:multiLevelType w:val="multilevel"/>
     <w:tmpl w:val="7ABE614C"/>
@@ -4066,7 +6664,156 @@
       </w:pPr>
     </w:lvl>
   </w:abstractNum>
-  <w:abstractNum w:abstractNumId="2" w15:restartNumberingAfterBreak="0">
+  <w:abstractNum w:abstractNumId="4" w15:restartNumberingAfterBreak="0">
+    <w:nsid w:val="0A4F2CA1"/>
+    <w:multiLevelType w:val="multilevel"/>
+    <w:tmpl w:val="C70E052C"/>
+    <w:lvl w:ilvl="0">
+      <w:start w:val="1"/>
+      <w:numFmt w:val="bullet"/>
+      <w:lvlText w:val=""/>
+      <w:lvlJc w:val="left"/>
+      <w:pPr>
+        <w:tabs>
+          <w:tab w:val="num" w:pos="720"/>
+        </w:tabs>
+        <w:ind w:left="720" w:hanging="360"/>
+      </w:pPr>
+      <w:rPr>
+        <w:rFonts w:ascii="Symbol" w:hAnsi="Symbol" w:hint="default"/>
+        <w:sz w:val="20"/>
+      </w:rPr>
+    </w:lvl>
+    <w:lvl w:ilvl="1" w:tentative="1">
+      <w:start w:val="1"/>
+      <w:numFmt w:val="bullet"/>
+      <w:lvlText w:val="o"/>
+      <w:lvlJc w:val="left"/>
+      <w:pPr>
+        <w:tabs>
+          <w:tab w:val="num" w:pos="1440"/>
+        </w:tabs>
+        <w:ind w:left="1440" w:hanging="360"/>
+      </w:pPr>
+      <w:rPr>
+        <w:rFonts w:ascii="Courier New" w:hAnsi="Courier New" w:hint="default"/>
+        <w:sz w:val="20"/>
+      </w:rPr>
+    </w:lvl>
+    <w:lvl w:ilvl="2" w:tentative="1">
+      <w:start w:val="1"/>
+      <w:numFmt w:val="bullet"/>
+      <w:lvlText w:val=""/>
+      <w:lvlJc w:val="left"/>
+      <w:pPr>
+        <w:tabs>
+          <w:tab w:val="num" w:pos="2160"/>
+        </w:tabs>
+        <w:ind w:left="2160" w:hanging="360"/>
+      </w:pPr>
+      <w:rPr>
+        <w:rFonts w:ascii="Wingdings" w:hAnsi="Wingdings" w:hint="default"/>
+        <w:sz w:val="20"/>
+      </w:rPr>
+    </w:lvl>
+    <w:lvl w:ilvl="3" w:tentative="1">
+      <w:start w:val="1"/>
+      <w:numFmt w:val="bullet"/>
+      <w:lvlText w:val=""/>
+      <w:lvlJc w:val="left"/>
+      <w:pPr>
+        <w:tabs>
+          <w:tab w:val="num" w:pos="2880"/>
+        </w:tabs>
+        <w:ind w:left="2880" w:hanging="360"/>
+      </w:pPr>
+      <w:rPr>
+        <w:rFonts w:ascii="Wingdings" w:hAnsi="Wingdings" w:hint="default"/>
+        <w:sz w:val="20"/>
+      </w:rPr>
+    </w:lvl>
+    <w:lvl w:ilvl="4" w:tentative="1">
+      <w:start w:val="1"/>
+      <w:numFmt w:val="bullet"/>
+      <w:lvlText w:val=""/>
+      <w:lvlJc w:val="left"/>
+      <w:pPr>
+        <w:tabs>
+          <w:tab w:val="num" w:pos="3600"/>
+        </w:tabs>
+        <w:ind w:left="3600" w:hanging="360"/>
+      </w:pPr>
+      <w:rPr>
+        <w:rFonts w:ascii="Wingdings" w:hAnsi="Wingdings" w:hint="default"/>
+        <w:sz w:val="20"/>
+      </w:rPr>
+    </w:lvl>
+    <w:lvl w:ilvl="5" w:tentative="1">
+      <w:start w:val="1"/>
+      <w:numFmt w:val="bullet"/>
+      <w:lvlText w:val=""/>
+      <w:lvlJc w:val="left"/>
+      <w:pPr>
+        <w:tabs>
+          <w:tab w:val="num" w:pos="4320"/>
+        </w:tabs>
+        <w:ind w:left="4320" w:hanging="360"/>
+      </w:pPr>
+      <w:rPr>
+        <w:rFonts w:ascii="Wingdings" w:hAnsi="Wingdings" w:hint="default"/>
+        <w:sz w:val="20"/>
+      </w:rPr>
+    </w:lvl>
+    <w:lvl w:ilvl="6" w:tentative="1">
+      <w:start w:val="1"/>
+      <w:numFmt w:val="bullet"/>
+      <w:lvlText w:val=""/>
+      <w:lvlJc w:val="left"/>
+      <w:pPr>
+        <w:tabs>
+          <w:tab w:val="num" w:pos="5040"/>
+        </w:tabs>
+        <w:ind w:left="5040" w:hanging="360"/>
+      </w:pPr>
+      <w:rPr>
+        <w:rFonts w:ascii="Wingdings" w:hAnsi="Wingdings" w:hint="default"/>
+        <w:sz w:val="20"/>
+      </w:rPr>
+    </w:lvl>
+    <w:lvl w:ilvl="7" w:tentative="1">
+      <w:start w:val="1"/>
+      <w:numFmt w:val="bullet"/>
+      <w:lvlText w:val=""/>
+      <w:lvlJc w:val="left"/>
+      <w:pPr>
+        <w:tabs>
+          <w:tab w:val="num" w:pos="5760"/>
+        </w:tabs>
+        <w:ind w:left="5760" w:hanging="360"/>
+      </w:pPr>
+      <w:rPr>
+        <w:rFonts w:ascii="Wingdings" w:hAnsi="Wingdings" w:hint="default"/>
+        <w:sz w:val="20"/>
+      </w:rPr>
+    </w:lvl>
+    <w:lvl w:ilvl="8" w:tentative="1">
+      <w:start w:val="1"/>
+      <w:numFmt w:val="bullet"/>
+      <w:lvlText w:val=""/>
+      <w:lvlJc w:val="left"/>
+      <w:pPr>
+        <w:tabs>
+          <w:tab w:val="num" w:pos="6480"/>
+        </w:tabs>
+        <w:ind w:left="6480" w:hanging="360"/>
+      </w:pPr>
+      <w:rPr>
+        <w:rFonts w:ascii="Wingdings" w:hAnsi="Wingdings" w:hint="default"/>
+        <w:sz w:val="20"/>
+      </w:rPr>
+    </w:lvl>
+  </w:abstractNum>
+  <w:abstractNum w:abstractNumId="5" w15:restartNumberingAfterBreak="0">
     <w:nsid w:val="208C56D4"/>
     <w:multiLevelType w:val="multilevel"/>
     <w:tmpl w:val="83642CF4"/>
@@ -4215,7 +6962,7 @@
       </w:rPr>
     </w:lvl>
   </w:abstractNum>
-  <w:abstractNum w:abstractNumId="3" w15:restartNumberingAfterBreak="0">
+  <w:abstractNum w:abstractNumId="6" w15:restartNumberingAfterBreak="0">
     <w:nsid w:val="20E35ACA"/>
     <w:multiLevelType w:val="multilevel"/>
     <w:tmpl w:val="6A6E95C4"/>
@@ -4364,7 +7111,7 @@
       </w:rPr>
     </w:lvl>
   </w:abstractNum>
-  <w:abstractNum w:abstractNumId="4" w15:restartNumberingAfterBreak="0">
+  <w:abstractNum w:abstractNumId="7" w15:restartNumberingAfterBreak="0">
     <w:nsid w:val="24C31211"/>
     <w:multiLevelType w:val="multilevel"/>
     <w:tmpl w:val="AFB096A8"/>
@@ -4477,7 +7224,305 @@
       </w:pPr>
     </w:lvl>
   </w:abstractNum>
-  <w:abstractNum w:abstractNumId="5" w15:restartNumberingAfterBreak="0">
+  <w:abstractNum w:abstractNumId="8" w15:restartNumberingAfterBreak="0">
+    <w:nsid w:val="28626174"/>
+    <w:multiLevelType w:val="multilevel"/>
+    <w:tmpl w:val="B3B47AEE"/>
+    <w:lvl w:ilvl="0">
+      <w:start w:val="1"/>
+      <w:numFmt w:val="bullet"/>
+      <w:lvlText w:val=""/>
+      <w:lvlJc w:val="left"/>
+      <w:pPr>
+        <w:tabs>
+          <w:tab w:val="num" w:pos="720"/>
+        </w:tabs>
+        <w:ind w:left="720" w:hanging="360"/>
+      </w:pPr>
+      <w:rPr>
+        <w:rFonts w:ascii="Symbol" w:hAnsi="Symbol" w:hint="default"/>
+        <w:sz w:val="20"/>
+      </w:rPr>
+    </w:lvl>
+    <w:lvl w:ilvl="1" w:tentative="1">
+      <w:start w:val="1"/>
+      <w:numFmt w:val="bullet"/>
+      <w:lvlText w:val="o"/>
+      <w:lvlJc w:val="left"/>
+      <w:pPr>
+        <w:tabs>
+          <w:tab w:val="num" w:pos="1440"/>
+        </w:tabs>
+        <w:ind w:left="1440" w:hanging="360"/>
+      </w:pPr>
+      <w:rPr>
+        <w:rFonts w:ascii="Courier New" w:hAnsi="Courier New" w:hint="default"/>
+        <w:sz w:val="20"/>
+      </w:rPr>
+    </w:lvl>
+    <w:lvl w:ilvl="2" w:tentative="1">
+      <w:start w:val="1"/>
+      <w:numFmt w:val="bullet"/>
+      <w:lvlText w:val=""/>
+      <w:lvlJc w:val="left"/>
+      <w:pPr>
+        <w:tabs>
+          <w:tab w:val="num" w:pos="2160"/>
+        </w:tabs>
+        <w:ind w:left="2160" w:hanging="360"/>
+      </w:pPr>
+      <w:rPr>
+        <w:rFonts w:ascii="Wingdings" w:hAnsi="Wingdings" w:hint="default"/>
+        <w:sz w:val="20"/>
+      </w:rPr>
+    </w:lvl>
+    <w:lvl w:ilvl="3" w:tentative="1">
+      <w:start w:val="1"/>
+      <w:numFmt w:val="bullet"/>
+      <w:lvlText w:val=""/>
+      <w:lvlJc w:val="left"/>
+      <w:pPr>
+        <w:tabs>
+          <w:tab w:val="num" w:pos="2880"/>
+        </w:tabs>
+        <w:ind w:left="2880" w:hanging="360"/>
+      </w:pPr>
+      <w:rPr>
+        <w:rFonts w:ascii="Wingdings" w:hAnsi="Wingdings" w:hint="default"/>
+        <w:sz w:val="20"/>
+      </w:rPr>
+    </w:lvl>
+    <w:lvl w:ilvl="4" w:tentative="1">
+      <w:start w:val="1"/>
+      <w:numFmt w:val="bullet"/>
+      <w:lvlText w:val=""/>
+      <w:lvlJc w:val="left"/>
+      <w:pPr>
+        <w:tabs>
+          <w:tab w:val="num" w:pos="3600"/>
+        </w:tabs>
+        <w:ind w:left="3600" w:hanging="360"/>
+      </w:pPr>
+      <w:rPr>
+        <w:rFonts w:ascii="Wingdings" w:hAnsi="Wingdings" w:hint="default"/>
+        <w:sz w:val="20"/>
+      </w:rPr>
+    </w:lvl>
+    <w:lvl w:ilvl="5" w:tentative="1">
+      <w:start w:val="1"/>
+      <w:numFmt w:val="bullet"/>
+      <w:lvlText w:val=""/>
+      <w:lvlJc w:val="left"/>
+      <w:pPr>
+        <w:tabs>
+          <w:tab w:val="num" w:pos="4320"/>
+        </w:tabs>
+        <w:ind w:left="4320" w:hanging="360"/>
+      </w:pPr>
+      <w:rPr>
+        <w:rFonts w:ascii="Wingdings" w:hAnsi="Wingdings" w:hint="default"/>
+        <w:sz w:val="20"/>
+      </w:rPr>
+    </w:lvl>
+    <w:lvl w:ilvl="6" w:tentative="1">
+      <w:start w:val="1"/>
+      <w:numFmt w:val="bullet"/>
+      <w:lvlText w:val=""/>
+      <w:lvlJc w:val="left"/>
+      <w:pPr>
+        <w:tabs>
+          <w:tab w:val="num" w:pos="5040"/>
+        </w:tabs>
+        <w:ind w:left="5040" w:hanging="360"/>
+      </w:pPr>
+      <w:rPr>
+        <w:rFonts w:ascii="Wingdings" w:hAnsi="Wingdings" w:hint="default"/>
+        <w:sz w:val="20"/>
+      </w:rPr>
+    </w:lvl>
+    <w:lvl w:ilvl="7" w:tentative="1">
+      <w:start w:val="1"/>
+      <w:numFmt w:val="bullet"/>
+      <w:lvlText w:val=""/>
+      <w:lvlJc w:val="left"/>
+      <w:pPr>
+        <w:tabs>
+          <w:tab w:val="num" w:pos="5760"/>
+        </w:tabs>
+        <w:ind w:left="5760" w:hanging="360"/>
+      </w:pPr>
+      <w:rPr>
+        <w:rFonts w:ascii="Wingdings" w:hAnsi="Wingdings" w:hint="default"/>
+        <w:sz w:val="20"/>
+      </w:rPr>
+    </w:lvl>
+    <w:lvl w:ilvl="8" w:tentative="1">
+      <w:start w:val="1"/>
+      <w:numFmt w:val="bullet"/>
+      <w:lvlText w:val=""/>
+      <w:lvlJc w:val="left"/>
+      <w:pPr>
+        <w:tabs>
+          <w:tab w:val="num" w:pos="6480"/>
+        </w:tabs>
+        <w:ind w:left="6480" w:hanging="360"/>
+      </w:pPr>
+      <w:rPr>
+        <w:rFonts w:ascii="Wingdings" w:hAnsi="Wingdings" w:hint="default"/>
+        <w:sz w:val="20"/>
+      </w:rPr>
+    </w:lvl>
+  </w:abstractNum>
+  <w:abstractNum w:abstractNumId="9" w15:restartNumberingAfterBreak="0">
+    <w:nsid w:val="2A443371"/>
+    <w:multiLevelType w:val="multilevel"/>
+    <w:tmpl w:val="6554E342"/>
+    <w:lvl w:ilvl="0">
+      <w:start w:val="1"/>
+      <w:numFmt w:val="bullet"/>
+      <w:lvlText w:val=""/>
+      <w:lvlJc w:val="left"/>
+      <w:pPr>
+        <w:tabs>
+          <w:tab w:val="num" w:pos="720"/>
+        </w:tabs>
+        <w:ind w:left="720" w:hanging="360"/>
+      </w:pPr>
+      <w:rPr>
+        <w:rFonts w:ascii="Symbol" w:hAnsi="Symbol" w:hint="default"/>
+        <w:sz w:val="20"/>
+      </w:rPr>
+    </w:lvl>
+    <w:lvl w:ilvl="1" w:tentative="1">
+      <w:start w:val="1"/>
+      <w:numFmt w:val="bullet"/>
+      <w:lvlText w:val="o"/>
+      <w:lvlJc w:val="left"/>
+      <w:pPr>
+        <w:tabs>
+          <w:tab w:val="num" w:pos="1440"/>
+        </w:tabs>
+        <w:ind w:left="1440" w:hanging="360"/>
+      </w:pPr>
+      <w:rPr>
+        <w:rFonts w:ascii="Courier New" w:hAnsi="Courier New" w:hint="default"/>
+        <w:sz w:val="20"/>
+      </w:rPr>
+    </w:lvl>
+    <w:lvl w:ilvl="2" w:tentative="1">
+      <w:start w:val="1"/>
+      <w:numFmt w:val="bullet"/>
+      <w:lvlText w:val=""/>
+      <w:lvlJc w:val="left"/>
+      <w:pPr>
+        <w:tabs>
+          <w:tab w:val="num" w:pos="2160"/>
+        </w:tabs>
+        <w:ind w:left="2160" w:hanging="360"/>
+      </w:pPr>
+      <w:rPr>
+        <w:rFonts w:ascii="Wingdings" w:hAnsi="Wingdings" w:hint="default"/>
+        <w:sz w:val="20"/>
+      </w:rPr>
+    </w:lvl>
+    <w:lvl w:ilvl="3" w:tentative="1">
+      <w:start w:val="1"/>
+      <w:numFmt w:val="bullet"/>
+      <w:lvlText w:val=""/>
+      <w:lvlJc w:val="left"/>
+      <w:pPr>
+        <w:tabs>
+          <w:tab w:val="num" w:pos="2880"/>
+        </w:tabs>
+        <w:ind w:left="2880" w:hanging="360"/>
+      </w:pPr>
+      <w:rPr>
+        <w:rFonts w:ascii="Wingdings" w:hAnsi="Wingdings" w:hint="default"/>
+        <w:sz w:val="20"/>
+      </w:rPr>
+    </w:lvl>
+    <w:lvl w:ilvl="4" w:tentative="1">
+      <w:start w:val="1"/>
+      <w:numFmt w:val="bullet"/>
+      <w:lvlText w:val=""/>
+      <w:lvlJc w:val="left"/>
+      <w:pPr>
+        <w:tabs>
+          <w:tab w:val="num" w:pos="3600"/>
+        </w:tabs>
+        <w:ind w:left="3600" w:hanging="360"/>
+      </w:pPr>
+      <w:rPr>
+        <w:rFonts w:ascii="Wingdings" w:hAnsi="Wingdings" w:hint="default"/>
+        <w:sz w:val="20"/>
+      </w:rPr>
+    </w:lvl>
+    <w:lvl w:ilvl="5" w:tentative="1">
+      <w:start w:val="1"/>
+      <w:numFmt w:val="bullet"/>
+      <w:lvlText w:val=""/>
+      <w:lvlJc w:val="left"/>
+      <w:pPr>
+        <w:tabs>
+          <w:tab w:val="num" w:pos="4320"/>
+        </w:tabs>
+        <w:ind w:left="4320" w:hanging="360"/>
+      </w:pPr>
+      <w:rPr>
+        <w:rFonts w:ascii="Wingdings" w:hAnsi="Wingdings" w:hint="default"/>
+        <w:sz w:val="20"/>
+      </w:rPr>
+    </w:lvl>
+    <w:lvl w:ilvl="6" w:tentative="1">
+      <w:start w:val="1"/>
+      <w:numFmt w:val="bullet"/>
+      <w:lvlText w:val=""/>
+      <w:lvlJc w:val="left"/>
+      <w:pPr>
+        <w:tabs>
+          <w:tab w:val="num" w:pos="5040"/>
+        </w:tabs>
+        <w:ind w:left="5040" w:hanging="360"/>
+      </w:pPr>
+      <w:rPr>
+        <w:rFonts w:ascii="Wingdings" w:hAnsi="Wingdings" w:hint="default"/>
+        <w:sz w:val="20"/>
+      </w:rPr>
+    </w:lvl>
+    <w:lvl w:ilvl="7" w:tentative="1">
+      <w:start w:val="1"/>
+      <w:numFmt w:val="bullet"/>
+      <w:lvlText w:val=""/>
+      <w:lvlJc w:val="left"/>
+      <w:pPr>
+        <w:tabs>
+          <w:tab w:val="num" w:pos="5760"/>
+        </w:tabs>
+        <w:ind w:left="5760" w:hanging="360"/>
+      </w:pPr>
+      <w:rPr>
+        <w:rFonts w:ascii="Wingdings" w:hAnsi="Wingdings" w:hint="default"/>
+        <w:sz w:val="20"/>
+      </w:rPr>
+    </w:lvl>
+    <w:lvl w:ilvl="8" w:tentative="1">
+      <w:start w:val="1"/>
+      <w:numFmt w:val="bullet"/>
+      <w:lvlText w:val=""/>
+      <w:lvlJc w:val="left"/>
+      <w:pPr>
+        <w:tabs>
+          <w:tab w:val="num" w:pos="6480"/>
+        </w:tabs>
+        <w:ind w:left="6480" w:hanging="360"/>
+      </w:pPr>
+      <w:rPr>
+        <w:rFonts w:ascii="Wingdings" w:hAnsi="Wingdings" w:hint="default"/>
+        <w:sz w:val="20"/>
+      </w:rPr>
+    </w:lvl>
+  </w:abstractNum>
+  <w:abstractNum w:abstractNumId="10" w15:restartNumberingAfterBreak="0">
     <w:nsid w:val="2ACE69D5"/>
     <w:multiLevelType w:val="multilevel"/>
     <w:tmpl w:val="E0F81E1A"/>
@@ -4626,7 +7671,7 @@
       </w:rPr>
     </w:lvl>
   </w:abstractNum>
-  <w:abstractNum w:abstractNumId="6" w15:restartNumberingAfterBreak="0">
+  <w:abstractNum w:abstractNumId="11" w15:restartNumberingAfterBreak="0">
     <w:nsid w:val="333E137F"/>
     <w:multiLevelType w:val="multilevel"/>
     <w:tmpl w:val="286C07C4"/>
@@ -4775,7 +7820,7 @@
       </w:rPr>
     </w:lvl>
   </w:abstractNum>
-  <w:abstractNum w:abstractNumId="7" w15:restartNumberingAfterBreak="0">
+  <w:abstractNum w:abstractNumId="12" w15:restartNumberingAfterBreak="0">
     <w:nsid w:val="37626F2C"/>
     <w:multiLevelType w:val="multilevel"/>
     <w:tmpl w:val="58BE0006"/>
@@ -4924,7 +7969,7 @@
       </w:rPr>
     </w:lvl>
   </w:abstractNum>
-  <w:abstractNum w:abstractNumId="8" w15:restartNumberingAfterBreak="0">
+  <w:abstractNum w:abstractNumId="13" w15:restartNumberingAfterBreak="0">
     <w:nsid w:val="382938E5"/>
     <w:multiLevelType w:val="multilevel"/>
     <w:tmpl w:val="F0269EF2"/>
@@ -5073,7 +8118,156 @@
       </w:rPr>
     </w:lvl>
   </w:abstractNum>
-  <w:abstractNum w:abstractNumId="9" w15:restartNumberingAfterBreak="0">
+  <w:abstractNum w:abstractNumId="14" w15:restartNumberingAfterBreak="0">
+    <w:nsid w:val="3A7E24C5"/>
+    <w:multiLevelType w:val="multilevel"/>
+    <w:tmpl w:val="AFEC5E22"/>
+    <w:lvl w:ilvl="0">
+      <w:start w:val="1"/>
+      <w:numFmt w:val="bullet"/>
+      <w:lvlText w:val=""/>
+      <w:lvlJc w:val="left"/>
+      <w:pPr>
+        <w:tabs>
+          <w:tab w:val="num" w:pos="720"/>
+        </w:tabs>
+        <w:ind w:left="720" w:hanging="360"/>
+      </w:pPr>
+      <w:rPr>
+        <w:rFonts w:ascii="Symbol" w:hAnsi="Symbol" w:hint="default"/>
+        <w:sz w:val="20"/>
+      </w:rPr>
+    </w:lvl>
+    <w:lvl w:ilvl="1" w:tentative="1">
+      <w:start w:val="1"/>
+      <w:numFmt w:val="bullet"/>
+      <w:lvlText w:val="o"/>
+      <w:lvlJc w:val="left"/>
+      <w:pPr>
+        <w:tabs>
+          <w:tab w:val="num" w:pos="1440"/>
+        </w:tabs>
+        <w:ind w:left="1440" w:hanging="360"/>
+      </w:pPr>
+      <w:rPr>
+        <w:rFonts w:ascii="Courier New" w:hAnsi="Courier New" w:hint="default"/>
+        <w:sz w:val="20"/>
+      </w:rPr>
+    </w:lvl>
+    <w:lvl w:ilvl="2" w:tentative="1">
+      <w:start w:val="1"/>
+      <w:numFmt w:val="bullet"/>
+      <w:lvlText w:val=""/>
+      <w:lvlJc w:val="left"/>
+      <w:pPr>
+        <w:tabs>
+          <w:tab w:val="num" w:pos="2160"/>
+        </w:tabs>
+        <w:ind w:left="2160" w:hanging="360"/>
+      </w:pPr>
+      <w:rPr>
+        <w:rFonts w:ascii="Wingdings" w:hAnsi="Wingdings" w:hint="default"/>
+        <w:sz w:val="20"/>
+      </w:rPr>
+    </w:lvl>
+    <w:lvl w:ilvl="3" w:tentative="1">
+      <w:start w:val="1"/>
+      <w:numFmt w:val="bullet"/>
+      <w:lvlText w:val=""/>
+      <w:lvlJc w:val="left"/>
+      <w:pPr>
+        <w:tabs>
+          <w:tab w:val="num" w:pos="2880"/>
+        </w:tabs>
+        <w:ind w:left="2880" w:hanging="360"/>
+      </w:pPr>
+      <w:rPr>
+        <w:rFonts w:ascii="Wingdings" w:hAnsi="Wingdings" w:hint="default"/>
+        <w:sz w:val="20"/>
+      </w:rPr>
+    </w:lvl>
+    <w:lvl w:ilvl="4" w:tentative="1">
+      <w:start w:val="1"/>
+      <w:numFmt w:val="bullet"/>
+      <w:lvlText w:val=""/>
+      <w:lvlJc w:val="left"/>
+      <w:pPr>
+        <w:tabs>
+          <w:tab w:val="num" w:pos="3600"/>
+        </w:tabs>
+        <w:ind w:left="3600" w:hanging="360"/>
+      </w:pPr>
+      <w:rPr>
+        <w:rFonts w:ascii="Wingdings" w:hAnsi="Wingdings" w:hint="default"/>
+        <w:sz w:val="20"/>
+      </w:rPr>
+    </w:lvl>
+    <w:lvl w:ilvl="5" w:tentative="1">
+      <w:start w:val="1"/>
+      <w:numFmt w:val="bullet"/>
+      <w:lvlText w:val=""/>
+      <w:lvlJc w:val="left"/>
+      <w:pPr>
+        <w:tabs>
+          <w:tab w:val="num" w:pos="4320"/>
+        </w:tabs>
+        <w:ind w:left="4320" w:hanging="360"/>
+      </w:pPr>
+      <w:rPr>
+        <w:rFonts w:ascii="Wingdings" w:hAnsi="Wingdings" w:hint="default"/>
+        <w:sz w:val="20"/>
+      </w:rPr>
+    </w:lvl>
+    <w:lvl w:ilvl="6" w:tentative="1">
+      <w:start w:val="1"/>
+      <w:numFmt w:val="bullet"/>
+      <w:lvlText w:val=""/>
+      <w:lvlJc w:val="left"/>
+      <w:pPr>
+        <w:tabs>
+          <w:tab w:val="num" w:pos="5040"/>
+        </w:tabs>
+        <w:ind w:left="5040" w:hanging="360"/>
+      </w:pPr>
+      <w:rPr>
+        <w:rFonts w:ascii="Wingdings" w:hAnsi="Wingdings" w:hint="default"/>
+        <w:sz w:val="20"/>
+      </w:rPr>
+    </w:lvl>
+    <w:lvl w:ilvl="7" w:tentative="1">
+      <w:start w:val="1"/>
+      <w:numFmt w:val="bullet"/>
+      <w:lvlText w:val=""/>
+      <w:lvlJc w:val="left"/>
+      <w:pPr>
+        <w:tabs>
+          <w:tab w:val="num" w:pos="5760"/>
+        </w:tabs>
+        <w:ind w:left="5760" w:hanging="360"/>
+      </w:pPr>
+      <w:rPr>
+        <w:rFonts w:ascii="Wingdings" w:hAnsi="Wingdings" w:hint="default"/>
+        <w:sz w:val="20"/>
+      </w:rPr>
+    </w:lvl>
+    <w:lvl w:ilvl="8" w:tentative="1">
+      <w:start w:val="1"/>
+      <w:numFmt w:val="bullet"/>
+      <w:lvlText w:val=""/>
+      <w:lvlJc w:val="left"/>
+      <w:pPr>
+        <w:tabs>
+          <w:tab w:val="num" w:pos="6480"/>
+        </w:tabs>
+        <w:ind w:left="6480" w:hanging="360"/>
+      </w:pPr>
+      <w:rPr>
+        <w:rFonts w:ascii="Wingdings" w:hAnsi="Wingdings" w:hint="default"/>
+        <w:sz w:val="20"/>
+      </w:rPr>
+    </w:lvl>
+  </w:abstractNum>
+  <w:abstractNum w:abstractNumId="15" w15:restartNumberingAfterBreak="0">
     <w:nsid w:val="3AC843ED"/>
     <w:multiLevelType w:val="multilevel"/>
     <w:tmpl w:val="1696E71C"/>
@@ -5222,7 +8416,269 @@
       </w:rPr>
     </w:lvl>
   </w:abstractNum>
-  <w:abstractNum w:abstractNumId="10" w15:restartNumberingAfterBreak="0">
+  <w:abstractNum w:abstractNumId="16" w15:restartNumberingAfterBreak="0">
+    <w:nsid w:val="40A83BFC"/>
+    <w:multiLevelType w:val="multilevel"/>
+    <w:tmpl w:val="E6A29A1A"/>
+    <w:lvl w:ilvl="0">
+      <w:start w:val="1"/>
+      <w:numFmt w:val="bullet"/>
+      <w:lvlText w:val=""/>
+      <w:lvlJc w:val="left"/>
+      <w:pPr>
+        <w:tabs>
+          <w:tab w:val="num" w:pos="720"/>
+        </w:tabs>
+        <w:ind w:left="720" w:hanging="360"/>
+      </w:pPr>
+      <w:rPr>
+        <w:rFonts w:ascii="Symbol" w:hAnsi="Symbol" w:hint="default"/>
+        <w:sz w:val="20"/>
+      </w:rPr>
+    </w:lvl>
+    <w:lvl w:ilvl="1" w:tentative="1">
+      <w:start w:val="1"/>
+      <w:numFmt w:val="bullet"/>
+      <w:lvlText w:val="o"/>
+      <w:lvlJc w:val="left"/>
+      <w:pPr>
+        <w:tabs>
+          <w:tab w:val="num" w:pos="1440"/>
+        </w:tabs>
+        <w:ind w:left="1440" w:hanging="360"/>
+      </w:pPr>
+      <w:rPr>
+        <w:rFonts w:ascii="Courier New" w:hAnsi="Courier New" w:hint="default"/>
+        <w:sz w:val="20"/>
+      </w:rPr>
+    </w:lvl>
+    <w:lvl w:ilvl="2" w:tentative="1">
+      <w:start w:val="1"/>
+      <w:numFmt w:val="bullet"/>
+      <w:lvlText w:val=""/>
+      <w:lvlJc w:val="left"/>
+      <w:pPr>
+        <w:tabs>
+          <w:tab w:val="num" w:pos="2160"/>
+        </w:tabs>
+        <w:ind w:left="2160" w:hanging="360"/>
+      </w:pPr>
+      <w:rPr>
+        <w:rFonts w:ascii="Wingdings" w:hAnsi="Wingdings" w:hint="default"/>
+        <w:sz w:val="20"/>
+      </w:rPr>
+    </w:lvl>
+    <w:lvl w:ilvl="3" w:tentative="1">
+      <w:start w:val="1"/>
+      <w:numFmt w:val="bullet"/>
+      <w:lvlText w:val=""/>
+      <w:lvlJc w:val="left"/>
+      <w:pPr>
+        <w:tabs>
+          <w:tab w:val="num" w:pos="2880"/>
+        </w:tabs>
+        <w:ind w:left="2880" w:hanging="360"/>
+      </w:pPr>
+      <w:rPr>
+        <w:rFonts w:ascii="Wingdings" w:hAnsi="Wingdings" w:hint="default"/>
+        <w:sz w:val="20"/>
+      </w:rPr>
+    </w:lvl>
+    <w:lvl w:ilvl="4" w:tentative="1">
+      <w:start w:val="1"/>
+      <w:numFmt w:val="bullet"/>
+      <w:lvlText w:val=""/>
+      <w:lvlJc w:val="left"/>
+      <w:pPr>
+        <w:tabs>
+          <w:tab w:val="num" w:pos="3600"/>
+        </w:tabs>
+        <w:ind w:left="3600" w:hanging="360"/>
+      </w:pPr>
+      <w:rPr>
+        <w:rFonts w:ascii="Wingdings" w:hAnsi="Wingdings" w:hint="default"/>
+        <w:sz w:val="20"/>
+      </w:rPr>
+    </w:lvl>
+    <w:lvl w:ilvl="5" w:tentative="1">
+      <w:start w:val="1"/>
+      <w:numFmt w:val="bullet"/>
+      <w:lvlText w:val=""/>
+      <w:lvlJc w:val="left"/>
+      <w:pPr>
+        <w:tabs>
+          <w:tab w:val="num" w:pos="4320"/>
+        </w:tabs>
+        <w:ind w:left="4320" w:hanging="360"/>
+      </w:pPr>
+      <w:rPr>
+        <w:rFonts w:ascii="Wingdings" w:hAnsi="Wingdings" w:hint="default"/>
+        <w:sz w:val="20"/>
+      </w:rPr>
+    </w:lvl>
+    <w:lvl w:ilvl="6" w:tentative="1">
+      <w:start w:val="1"/>
+      <w:numFmt w:val="bullet"/>
+      <w:lvlText w:val=""/>
+      <w:lvlJc w:val="left"/>
+      <w:pPr>
+        <w:tabs>
+          <w:tab w:val="num" w:pos="5040"/>
+        </w:tabs>
+        <w:ind w:left="5040" w:hanging="360"/>
+      </w:pPr>
+      <w:rPr>
+        <w:rFonts w:ascii="Wingdings" w:hAnsi="Wingdings" w:hint="default"/>
+        <w:sz w:val="20"/>
+      </w:rPr>
+    </w:lvl>
+    <w:lvl w:ilvl="7" w:tentative="1">
+      <w:start w:val="1"/>
+      <w:numFmt w:val="bullet"/>
+      <w:lvlText w:val=""/>
+      <w:lvlJc w:val="left"/>
+      <w:pPr>
+        <w:tabs>
+          <w:tab w:val="num" w:pos="5760"/>
+        </w:tabs>
+        <w:ind w:left="5760" w:hanging="360"/>
+      </w:pPr>
+      <w:rPr>
+        <w:rFonts w:ascii="Wingdings" w:hAnsi="Wingdings" w:hint="default"/>
+        <w:sz w:val="20"/>
+      </w:rPr>
+    </w:lvl>
+    <w:lvl w:ilvl="8" w:tentative="1">
+      <w:start w:val="1"/>
+      <w:numFmt w:val="bullet"/>
+      <w:lvlText w:val=""/>
+      <w:lvlJc w:val="left"/>
+      <w:pPr>
+        <w:tabs>
+          <w:tab w:val="num" w:pos="6480"/>
+        </w:tabs>
+        <w:ind w:left="6480" w:hanging="360"/>
+      </w:pPr>
+      <w:rPr>
+        <w:rFonts w:ascii="Wingdings" w:hAnsi="Wingdings" w:hint="default"/>
+        <w:sz w:val="20"/>
+      </w:rPr>
+    </w:lvl>
+  </w:abstractNum>
+  <w:abstractNum w:abstractNumId="17" w15:restartNumberingAfterBreak="0">
+    <w:nsid w:val="449D01D4"/>
+    <w:multiLevelType w:val="multilevel"/>
+    <w:tmpl w:val="A51C8F02"/>
+    <w:lvl w:ilvl="0">
+      <w:start w:val="1"/>
+      <w:numFmt w:val="decimal"/>
+      <w:lvlText w:val="%1."/>
+      <w:lvlJc w:val="left"/>
+      <w:pPr>
+        <w:tabs>
+          <w:tab w:val="num" w:pos="720"/>
+        </w:tabs>
+        <w:ind w:left="720" w:hanging="360"/>
+      </w:pPr>
+    </w:lvl>
+    <w:lvl w:ilvl="1" w:tentative="1">
+      <w:start w:val="1"/>
+      <w:numFmt w:val="decimal"/>
+      <w:lvlText w:val="%2."/>
+      <w:lvlJc w:val="left"/>
+      <w:pPr>
+        <w:tabs>
+          <w:tab w:val="num" w:pos="1440"/>
+        </w:tabs>
+        <w:ind w:left="1440" w:hanging="360"/>
+      </w:pPr>
+    </w:lvl>
+    <w:lvl w:ilvl="2" w:tentative="1">
+      <w:start w:val="1"/>
+      <w:numFmt w:val="decimal"/>
+      <w:lvlText w:val="%3."/>
+      <w:lvlJc w:val="left"/>
+      <w:pPr>
+        <w:tabs>
+          <w:tab w:val="num" w:pos="2160"/>
+        </w:tabs>
+        <w:ind w:left="2160" w:hanging="360"/>
+      </w:pPr>
+    </w:lvl>
+    <w:lvl w:ilvl="3" w:tentative="1">
+      <w:start w:val="1"/>
+      <w:numFmt w:val="decimal"/>
+      <w:lvlText w:val="%4."/>
+      <w:lvlJc w:val="left"/>
+      <w:pPr>
+        <w:tabs>
+          <w:tab w:val="num" w:pos="2880"/>
+        </w:tabs>
+        <w:ind w:left="2880" w:hanging="360"/>
+      </w:pPr>
+    </w:lvl>
+    <w:lvl w:ilvl="4" w:tentative="1">
+      <w:start w:val="1"/>
+      <w:numFmt w:val="decimal"/>
+      <w:lvlText w:val="%5."/>
+      <w:lvlJc w:val="left"/>
+      <w:pPr>
+        <w:tabs>
+          <w:tab w:val="num" w:pos="3600"/>
+        </w:tabs>
+        <w:ind w:left="3600" w:hanging="360"/>
+      </w:pPr>
+    </w:lvl>
+    <w:lvl w:ilvl="5" w:tentative="1">
+      <w:start w:val="1"/>
+      <w:numFmt w:val="decimal"/>
+      <w:lvlText w:val="%6."/>
+      <w:lvlJc w:val="left"/>
+      <w:pPr>
+        <w:tabs>
+          <w:tab w:val="num" w:pos="4320"/>
+        </w:tabs>
+        <w:ind w:left="4320" w:hanging="360"/>
+      </w:pPr>
+    </w:lvl>
+    <w:lvl w:ilvl="6" w:tentative="1">
+      <w:start w:val="1"/>
+      <w:numFmt w:val="decimal"/>
+      <w:lvlText w:val="%7."/>
+      <w:lvlJc w:val="left"/>
+      <w:pPr>
+        <w:tabs>
+          <w:tab w:val="num" w:pos="5040"/>
+        </w:tabs>
+        <w:ind w:left="5040" w:hanging="360"/>
+      </w:pPr>
+    </w:lvl>
+    <w:lvl w:ilvl="7" w:tentative="1">
+      <w:start w:val="1"/>
+      <w:numFmt w:val="decimal"/>
+      <w:lvlText w:val="%8."/>
+      <w:lvlJc w:val="left"/>
+      <w:pPr>
+        <w:tabs>
+          <w:tab w:val="num" w:pos="5760"/>
+        </w:tabs>
+        <w:ind w:left="5760" w:hanging="360"/>
+      </w:pPr>
+    </w:lvl>
+    <w:lvl w:ilvl="8" w:tentative="1">
+      <w:start w:val="1"/>
+      <w:numFmt w:val="decimal"/>
+      <w:lvlText w:val="%9."/>
+      <w:lvlJc w:val="left"/>
+      <w:pPr>
+        <w:tabs>
+          <w:tab w:val="num" w:pos="6480"/>
+        </w:tabs>
+        <w:ind w:left="6480" w:hanging="360"/>
+      </w:pPr>
+    </w:lvl>
+  </w:abstractNum>
+  <w:abstractNum w:abstractNumId="18" w15:restartNumberingAfterBreak="0">
     <w:nsid w:val="4D2C6491"/>
     <w:multiLevelType w:val="multilevel"/>
     <w:tmpl w:val="DAB0388A"/>
@@ -5335,7 +8791,7 @@
       </w:pPr>
     </w:lvl>
   </w:abstractNum>
-  <w:abstractNum w:abstractNumId="11" w15:restartNumberingAfterBreak="0">
+  <w:abstractNum w:abstractNumId="19" w15:restartNumberingAfterBreak="0">
     <w:nsid w:val="4D5277F0"/>
     <w:multiLevelType w:val="multilevel"/>
     <w:tmpl w:val="25AECC14"/>
@@ -5448,7 +8904,7 @@
       </w:pPr>
     </w:lvl>
   </w:abstractNum>
-  <w:abstractNum w:abstractNumId="12" w15:restartNumberingAfterBreak="0">
+  <w:abstractNum w:abstractNumId="20" w15:restartNumberingAfterBreak="0">
     <w:nsid w:val="508840F0"/>
     <w:multiLevelType w:val="multilevel"/>
     <w:tmpl w:val="0B9E0C5A"/>
@@ -5597,7 +9053,7 @@
       </w:rPr>
     </w:lvl>
   </w:abstractNum>
-  <w:abstractNum w:abstractNumId="13" w15:restartNumberingAfterBreak="0">
+  <w:abstractNum w:abstractNumId="21" w15:restartNumberingAfterBreak="0">
     <w:nsid w:val="5B087C65"/>
     <w:multiLevelType w:val="multilevel"/>
     <w:tmpl w:val="E75A0A6A"/>
@@ -5746,7 +9202,7 @@
       </w:rPr>
     </w:lvl>
   </w:abstractNum>
-  <w:abstractNum w:abstractNumId="14" w15:restartNumberingAfterBreak="0">
+  <w:abstractNum w:abstractNumId="22" w15:restartNumberingAfterBreak="0">
     <w:nsid w:val="5C9C1E31"/>
     <w:multiLevelType w:val="multilevel"/>
     <w:tmpl w:val="DF78A25C"/>
@@ -5895,7 +9351,7 @@
       </w:rPr>
     </w:lvl>
   </w:abstractNum>
-  <w:abstractNum w:abstractNumId="15" w15:restartNumberingAfterBreak="0">
+  <w:abstractNum w:abstractNumId="23" w15:restartNumberingAfterBreak="0">
     <w:nsid w:val="5CDE0DBA"/>
     <w:multiLevelType w:val="multilevel"/>
     <w:tmpl w:val="78C0E7DC"/>
@@ -6012,7 +9468,7 @@
       </w:pPr>
     </w:lvl>
   </w:abstractNum>
-  <w:abstractNum w:abstractNumId="16" w15:restartNumberingAfterBreak="0">
+  <w:abstractNum w:abstractNumId="24" w15:restartNumberingAfterBreak="0">
     <w:nsid w:val="5D5D08D6"/>
     <w:multiLevelType w:val="multilevel"/>
     <w:tmpl w:val="3B98A806"/>
@@ -6161,7 +9617,7 @@
       </w:rPr>
     </w:lvl>
   </w:abstractNum>
-  <w:abstractNum w:abstractNumId="17" w15:restartNumberingAfterBreak="0">
+  <w:abstractNum w:abstractNumId="25" w15:restartNumberingAfterBreak="0">
     <w:nsid w:val="5E2C0F92"/>
     <w:multiLevelType w:val="multilevel"/>
     <w:tmpl w:val="0AF0F484"/>
@@ -6310,7 +9766,7 @@
       </w:rPr>
     </w:lvl>
   </w:abstractNum>
-  <w:abstractNum w:abstractNumId="18" w15:restartNumberingAfterBreak="0">
+  <w:abstractNum w:abstractNumId="26" w15:restartNumberingAfterBreak="0">
     <w:nsid w:val="610F4509"/>
     <w:multiLevelType w:val="multilevel"/>
     <w:tmpl w:val="54E2F944"/>
@@ -6459,7 +9915,156 @@
       </w:rPr>
     </w:lvl>
   </w:abstractNum>
-  <w:abstractNum w:abstractNumId="19" w15:restartNumberingAfterBreak="0">
+  <w:abstractNum w:abstractNumId="27" w15:restartNumberingAfterBreak="0">
+    <w:nsid w:val="6B877A68"/>
+    <w:multiLevelType w:val="multilevel"/>
+    <w:tmpl w:val="73BEC8AA"/>
+    <w:lvl w:ilvl="0">
+      <w:start w:val="1"/>
+      <w:numFmt w:val="bullet"/>
+      <w:lvlText w:val=""/>
+      <w:lvlJc w:val="left"/>
+      <w:pPr>
+        <w:tabs>
+          <w:tab w:val="num" w:pos="720"/>
+        </w:tabs>
+        <w:ind w:left="720" w:hanging="360"/>
+      </w:pPr>
+      <w:rPr>
+        <w:rFonts w:ascii="Symbol" w:hAnsi="Symbol" w:hint="default"/>
+        <w:sz w:val="20"/>
+      </w:rPr>
+    </w:lvl>
+    <w:lvl w:ilvl="1" w:tentative="1">
+      <w:start w:val="1"/>
+      <w:numFmt w:val="bullet"/>
+      <w:lvlText w:val="o"/>
+      <w:lvlJc w:val="left"/>
+      <w:pPr>
+        <w:tabs>
+          <w:tab w:val="num" w:pos="1440"/>
+        </w:tabs>
+        <w:ind w:left="1440" w:hanging="360"/>
+      </w:pPr>
+      <w:rPr>
+        <w:rFonts w:ascii="Courier New" w:hAnsi="Courier New" w:hint="default"/>
+        <w:sz w:val="20"/>
+      </w:rPr>
+    </w:lvl>
+    <w:lvl w:ilvl="2" w:tentative="1">
+      <w:start w:val="1"/>
+      <w:numFmt w:val="bullet"/>
+      <w:lvlText w:val=""/>
+      <w:lvlJc w:val="left"/>
+      <w:pPr>
+        <w:tabs>
+          <w:tab w:val="num" w:pos="2160"/>
+        </w:tabs>
+        <w:ind w:left="2160" w:hanging="360"/>
+      </w:pPr>
+      <w:rPr>
+        <w:rFonts w:ascii="Wingdings" w:hAnsi="Wingdings" w:hint="default"/>
+        <w:sz w:val="20"/>
+      </w:rPr>
+    </w:lvl>
+    <w:lvl w:ilvl="3" w:tentative="1">
+      <w:start w:val="1"/>
+      <w:numFmt w:val="bullet"/>
+      <w:lvlText w:val=""/>
+      <w:lvlJc w:val="left"/>
+      <w:pPr>
+        <w:tabs>
+          <w:tab w:val="num" w:pos="2880"/>
+        </w:tabs>
+        <w:ind w:left="2880" w:hanging="360"/>
+      </w:pPr>
+      <w:rPr>
+        <w:rFonts w:ascii="Wingdings" w:hAnsi="Wingdings" w:hint="default"/>
+        <w:sz w:val="20"/>
+      </w:rPr>
+    </w:lvl>
+    <w:lvl w:ilvl="4" w:tentative="1">
+      <w:start w:val="1"/>
+      <w:numFmt w:val="bullet"/>
+      <w:lvlText w:val=""/>
+      <w:lvlJc w:val="left"/>
+      <w:pPr>
+        <w:tabs>
+          <w:tab w:val="num" w:pos="3600"/>
+        </w:tabs>
+        <w:ind w:left="3600" w:hanging="360"/>
+      </w:pPr>
+      <w:rPr>
+        <w:rFonts w:ascii="Wingdings" w:hAnsi="Wingdings" w:hint="default"/>
+        <w:sz w:val="20"/>
+      </w:rPr>
+    </w:lvl>
+    <w:lvl w:ilvl="5" w:tentative="1">
+      <w:start w:val="1"/>
+      <w:numFmt w:val="bullet"/>
+      <w:lvlText w:val=""/>
+      <w:lvlJc w:val="left"/>
+      <w:pPr>
+        <w:tabs>
+          <w:tab w:val="num" w:pos="4320"/>
+        </w:tabs>
+        <w:ind w:left="4320" w:hanging="360"/>
+      </w:pPr>
+      <w:rPr>
+        <w:rFonts w:ascii="Wingdings" w:hAnsi="Wingdings" w:hint="default"/>
+        <w:sz w:val="20"/>
+      </w:rPr>
+    </w:lvl>
+    <w:lvl w:ilvl="6" w:tentative="1">
+      <w:start w:val="1"/>
+      <w:numFmt w:val="bullet"/>
+      <w:lvlText w:val=""/>
+      <w:lvlJc w:val="left"/>
+      <w:pPr>
+        <w:tabs>
+          <w:tab w:val="num" w:pos="5040"/>
+        </w:tabs>
+        <w:ind w:left="5040" w:hanging="360"/>
+      </w:pPr>
+      <w:rPr>
+        <w:rFonts w:ascii="Wingdings" w:hAnsi="Wingdings" w:hint="default"/>
+        <w:sz w:val="20"/>
+      </w:rPr>
+    </w:lvl>
+    <w:lvl w:ilvl="7" w:tentative="1">
+      <w:start w:val="1"/>
+      <w:numFmt w:val="bullet"/>
+      <w:lvlText w:val=""/>
+      <w:lvlJc w:val="left"/>
+      <w:pPr>
+        <w:tabs>
+          <w:tab w:val="num" w:pos="5760"/>
+        </w:tabs>
+        <w:ind w:left="5760" w:hanging="360"/>
+      </w:pPr>
+      <w:rPr>
+        <w:rFonts w:ascii="Wingdings" w:hAnsi="Wingdings" w:hint="default"/>
+        <w:sz w:val="20"/>
+      </w:rPr>
+    </w:lvl>
+    <w:lvl w:ilvl="8" w:tentative="1">
+      <w:start w:val="1"/>
+      <w:numFmt w:val="bullet"/>
+      <w:lvlText w:val=""/>
+      <w:lvlJc w:val="left"/>
+      <w:pPr>
+        <w:tabs>
+          <w:tab w:val="num" w:pos="6480"/>
+        </w:tabs>
+        <w:ind w:left="6480" w:hanging="360"/>
+      </w:pPr>
+      <w:rPr>
+        <w:rFonts w:ascii="Wingdings" w:hAnsi="Wingdings" w:hint="default"/>
+        <w:sz w:val="20"/>
+      </w:rPr>
+    </w:lvl>
+  </w:abstractNum>
+  <w:abstractNum w:abstractNumId="28" w15:restartNumberingAfterBreak="0">
     <w:nsid w:val="6F9033D5"/>
     <w:multiLevelType w:val="multilevel"/>
     <w:tmpl w:val="819CD744"/>
@@ -6572,7 +10177,156 @@
       </w:pPr>
     </w:lvl>
   </w:abstractNum>
-  <w:abstractNum w:abstractNumId="20" w15:restartNumberingAfterBreak="0">
+  <w:abstractNum w:abstractNumId="29" w15:restartNumberingAfterBreak="0">
+    <w:nsid w:val="712270C9"/>
+    <w:multiLevelType w:val="multilevel"/>
+    <w:tmpl w:val="226AAFE8"/>
+    <w:lvl w:ilvl="0">
+      <w:start w:val="1"/>
+      <w:numFmt w:val="bullet"/>
+      <w:lvlText w:val=""/>
+      <w:lvlJc w:val="left"/>
+      <w:pPr>
+        <w:tabs>
+          <w:tab w:val="num" w:pos="720"/>
+        </w:tabs>
+        <w:ind w:left="720" w:hanging="360"/>
+      </w:pPr>
+      <w:rPr>
+        <w:rFonts w:ascii="Symbol" w:hAnsi="Symbol" w:hint="default"/>
+        <w:sz w:val="20"/>
+      </w:rPr>
+    </w:lvl>
+    <w:lvl w:ilvl="1" w:tentative="1">
+      <w:start w:val="1"/>
+      <w:numFmt w:val="bullet"/>
+      <w:lvlText w:val="o"/>
+      <w:lvlJc w:val="left"/>
+      <w:pPr>
+        <w:tabs>
+          <w:tab w:val="num" w:pos="1440"/>
+        </w:tabs>
+        <w:ind w:left="1440" w:hanging="360"/>
+      </w:pPr>
+      <w:rPr>
+        <w:rFonts w:ascii="Courier New" w:hAnsi="Courier New" w:hint="default"/>
+        <w:sz w:val="20"/>
+      </w:rPr>
+    </w:lvl>
+    <w:lvl w:ilvl="2" w:tentative="1">
+      <w:start w:val="1"/>
+      <w:numFmt w:val="bullet"/>
+      <w:lvlText w:val=""/>
+      <w:lvlJc w:val="left"/>
+      <w:pPr>
+        <w:tabs>
+          <w:tab w:val="num" w:pos="2160"/>
+        </w:tabs>
+        <w:ind w:left="2160" w:hanging="360"/>
+      </w:pPr>
+      <w:rPr>
+        <w:rFonts w:ascii="Wingdings" w:hAnsi="Wingdings" w:hint="default"/>
+        <w:sz w:val="20"/>
+      </w:rPr>
+    </w:lvl>
+    <w:lvl w:ilvl="3" w:tentative="1">
+      <w:start w:val="1"/>
+      <w:numFmt w:val="bullet"/>
+      <w:lvlText w:val=""/>
+      <w:lvlJc w:val="left"/>
+      <w:pPr>
+        <w:tabs>
+          <w:tab w:val="num" w:pos="2880"/>
+        </w:tabs>
+        <w:ind w:left="2880" w:hanging="360"/>
+      </w:pPr>
+      <w:rPr>
+        <w:rFonts w:ascii="Wingdings" w:hAnsi="Wingdings" w:hint="default"/>
+        <w:sz w:val="20"/>
+      </w:rPr>
+    </w:lvl>
+    <w:lvl w:ilvl="4" w:tentative="1">
+      <w:start w:val="1"/>
+      <w:numFmt w:val="bullet"/>
+      <w:lvlText w:val=""/>
+      <w:lvlJc w:val="left"/>
+      <w:pPr>
+        <w:tabs>
+          <w:tab w:val="num" w:pos="3600"/>
+        </w:tabs>
+        <w:ind w:left="3600" w:hanging="360"/>
+      </w:pPr>
+      <w:rPr>
+        <w:rFonts w:ascii="Wingdings" w:hAnsi="Wingdings" w:hint="default"/>
+        <w:sz w:val="20"/>
+      </w:rPr>
+    </w:lvl>
+    <w:lvl w:ilvl="5" w:tentative="1">
+      <w:start w:val="1"/>
+      <w:numFmt w:val="bullet"/>
+      <w:lvlText w:val=""/>
+      <w:lvlJc w:val="left"/>
+      <w:pPr>
+        <w:tabs>
+          <w:tab w:val="num" w:pos="4320"/>
+        </w:tabs>
+        <w:ind w:left="4320" w:hanging="360"/>
+      </w:pPr>
+      <w:rPr>
+        <w:rFonts w:ascii="Wingdings" w:hAnsi="Wingdings" w:hint="default"/>
+        <w:sz w:val="20"/>
+      </w:rPr>
+    </w:lvl>
+    <w:lvl w:ilvl="6" w:tentative="1">
+      <w:start w:val="1"/>
+      <w:numFmt w:val="bullet"/>
+      <w:lvlText w:val=""/>
+      <w:lvlJc w:val="left"/>
+      <w:pPr>
+        <w:tabs>
+          <w:tab w:val="num" w:pos="5040"/>
+        </w:tabs>
+        <w:ind w:left="5040" w:hanging="360"/>
+      </w:pPr>
+      <w:rPr>
+        <w:rFonts w:ascii="Wingdings" w:hAnsi="Wingdings" w:hint="default"/>
+        <w:sz w:val="20"/>
+      </w:rPr>
+    </w:lvl>
+    <w:lvl w:ilvl="7" w:tentative="1">
+      <w:start w:val="1"/>
+      <w:numFmt w:val="bullet"/>
+      <w:lvlText w:val=""/>
+      <w:lvlJc w:val="left"/>
+      <w:pPr>
+        <w:tabs>
+          <w:tab w:val="num" w:pos="5760"/>
+        </w:tabs>
+        <w:ind w:left="5760" w:hanging="360"/>
+      </w:pPr>
+      <w:rPr>
+        <w:rFonts w:ascii="Wingdings" w:hAnsi="Wingdings" w:hint="default"/>
+        <w:sz w:val="20"/>
+      </w:rPr>
+    </w:lvl>
+    <w:lvl w:ilvl="8" w:tentative="1">
+      <w:start w:val="1"/>
+      <w:numFmt w:val="bullet"/>
+      <w:lvlText w:val=""/>
+      <w:lvlJc w:val="left"/>
+      <w:pPr>
+        <w:tabs>
+          <w:tab w:val="num" w:pos="6480"/>
+        </w:tabs>
+        <w:ind w:left="6480" w:hanging="360"/>
+      </w:pPr>
+      <w:rPr>
+        <w:rFonts w:ascii="Wingdings" w:hAnsi="Wingdings" w:hint="default"/>
+        <w:sz w:val="20"/>
+      </w:rPr>
+    </w:lvl>
+  </w:abstractNum>
+  <w:abstractNum w:abstractNumId="30" w15:restartNumberingAfterBreak="0">
     <w:nsid w:val="723948A4"/>
     <w:multiLevelType w:val="multilevel"/>
     <w:tmpl w:val="E7B0FC26"/>
@@ -6685,7 +10439,571 @@
       </w:pPr>
     </w:lvl>
   </w:abstractNum>
-  <w:abstractNum w:abstractNumId="21" w15:restartNumberingAfterBreak="0">
+  <w:abstractNum w:abstractNumId="31" w15:restartNumberingAfterBreak="0">
+    <w:nsid w:val="73E973E8"/>
+    <w:multiLevelType w:val="multilevel"/>
+    <w:tmpl w:val="D10C4CF6"/>
+    <w:lvl w:ilvl="0">
+      <w:start w:val="1"/>
+      <w:numFmt w:val="bullet"/>
+      <w:lvlText w:val=""/>
+      <w:lvlJc w:val="left"/>
+      <w:pPr>
+        <w:tabs>
+          <w:tab w:val="num" w:pos="720"/>
+        </w:tabs>
+        <w:ind w:left="720" w:hanging="360"/>
+      </w:pPr>
+      <w:rPr>
+        <w:rFonts w:ascii="Symbol" w:hAnsi="Symbol" w:hint="default"/>
+        <w:sz w:val="20"/>
+      </w:rPr>
+    </w:lvl>
+    <w:lvl w:ilvl="1" w:tentative="1">
+      <w:start w:val="1"/>
+      <w:numFmt w:val="bullet"/>
+      <w:lvlText w:val="o"/>
+      <w:lvlJc w:val="left"/>
+      <w:pPr>
+        <w:tabs>
+          <w:tab w:val="num" w:pos="1440"/>
+        </w:tabs>
+        <w:ind w:left="1440" w:hanging="360"/>
+      </w:pPr>
+      <w:rPr>
+        <w:rFonts w:ascii="Courier New" w:hAnsi="Courier New" w:hint="default"/>
+        <w:sz w:val="20"/>
+      </w:rPr>
+    </w:lvl>
+    <w:lvl w:ilvl="2" w:tentative="1">
+      <w:start w:val="1"/>
+      <w:numFmt w:val="bullet"/>
+      <w:lvlText w:val=""/>
+      <w:lvlJc w:val="left"/>
+      <w:pPr>
+        <w:tabs>
+          <w:tab w:val="num" w:pos="2160"/>
+        </w:tabs>
+        <w:ind w:left="2160" w:hanging="360"/>
+      </w:pPr>
+      <w:rPr>
+        <w:rFonts w:ascii="Wingdings" w:hAnsi="Wingdings" w:hint="default"/>
+        <w:sz w:val="20"/>
+      </w:rPr>
+    </w:lvl>
+    <w:lvl w:ilvl="3" w:tentative="1">
+      <w:start w:val="1"/>
+      <w:numFmt w:val="bullet"/>
+      <w:lvlText w:val=""/>
+      <w:lvlJc w:val="left"/>
+      <w:pPr>
+        <w:tabs>
+          <w:tab w:val="num" w:pos="2880"/>
+        </w:tabs>
+        <w:ind w:left="2880" w:hanging="360"/>
+      </w:pPr>
+      <w:rPr>
+        <w:rFonts w:ascii="Wingdings" w:hAnsi="Wingdings" w:hint="default"/>
+        <w:sz w:val="20"/>
+      </w:rPr>
+    </w:lvl>
+    <w:lvl w:ilvl="4" w:tentative="1">
+      <w:start w:val="1"/>
+      <w:numFmt w:val="bullet"/>
+      <w:lvlText w:val=""/>
+      <w:lvlJc w:val="left"/>
+      <w:pPr>
+        <w:tabs>
+          <w:tab w:val="num" w:pos="3600"/>
+        </w:tabs>
+        <w:ind w:left="3600" w:hanging="360"/>
+      </w:pPr>
+      <w:rPr>
+        <w:rFonts w:ascii="Wingdings" w:hAnsi="Wingdings" w:hint="default"/>
+        <w:sz w:val="20"/>
+      </w:rPr>
+    </w:lvl>
+    <w:lvl w:ilvl="5" w:tentative="1">
+      <w:start w:val="1"/>
+      <w:numFmt w:val="bullet"/>
+      <w:lvlText w:val=""/>
+      <w:lvlJc w:val="left"/>
+      <w:pPr>
+        <w:tabs>
+          <w:tab w:val="num" w:pos="4320"/>
+        </w:tabs>
+        <w:ind w:left="4320" w:hanging="360"/>
+      </w:pPr>
+      <w:rPr>
+        <w:rFonts w:ascii="Wingdings" w:hAnsi="Wingdings" w:hint="default"/>
+        <w:sz w:val="20"/>
+      </w:rPr>
+    </w:lvl>
+    <w:lvl w:ilvl="6" w:tentative="1">
+      <w:start w:val="1"/>
+      <w:numFmt w:val="bullet"/>
+      <w:lvlText w:val=""/>
+      <w:lvlJc w:val="left"/>
+      <w:pPr>
+        <w:tabs>
+          <w:tab w:val="num" w:pos="5040"/>
+        </w:tabs>
+        <w:ind w:left="5040" w:hanging="360"/>
+      </w:pPr>
+      <w:rPr>
+        <w:rFonts w:ascii="Wingdings" w:hAnsi="Wingdings" w:hint="default"/>
+        <w:sz w:val="20"/>
+      </w:rPr>
+    </w:lvl>
+    <w:lvl w:ilvl="7" w:tentative="1">
+      <w:start w:val="1"/>
+      <w:numFmt w:val="bullet"/>
+      <w:lvlText w:val=""/>
+      <w:lvlJc w:val="left"/>
+      <w:pPr>
+        <w:tabs>
+          <w:tab w:val="num" w:pos="5760"/>
+        </w:tabs>
+        <w:ind w:left="5760" w:hanging="360"/>
+      </w:pPr>
+      <w:rPr>
+        <w:rFonts w:ascii="Wingdings" w:hAnsi="Wingdings" w:hint="default"/>
+        <w:sz w:val="20"/>
+      </w:rPr>
+    </w:lvl>
+    <w:lvl w:ilvl="8" w:tentative="1">
+      <w:start w:val="1"/>
+      <w:numFmt w:val="bullet"/>
+      <w:lvlText w:val=""/>
+      <w:lvlJc w:val="left"/>
+      <w:pPr>
+        <w:tabs>
+          <w:tab w:val="num" w:pos="6480"/>
+        </w:tabs>
+        <w:ind w:left="6480" w:hanging="360"/>
+      </w:pPr>
+      <w:rPr>
+        <w:rFonts w:ascii="Wingdings" w:hAnsi="Wingdings" w:hint="default"/>
+        <w:sz w:val="20"/>
+      </w:rPr>
+    </w:lvl>
+  </w:abstractNum>
+  <w:abstractNum w:abstractNumId="32" w15:restartNumberingAfterBreak="0">
+    <w:nsid w:val="784A791F"/>
+    <w:multiLevelType w:val="multilevel"/>
+    <w:tmpl w:val="DCAC58B4"/>
+    <w:lvl w:ilvl="0">
+      <w:start w:val="1"/>
+      <w:numFmt w:val="bullet"/>
+      <w:lvlText w:val=""/>
+      <w:lvlJc w:val="left"/>
+      <w:pPr>
+        <w:tabs>
+          <w:tab w:val="num" w:pos="720"/>
+        </w:tabs>
+        <w:ind w:left="720" w:hanging="360"/>
+      </w:pPr>
+      <w:rPr>
+        <w:rFonts w:ascii="Symbol" w:hAnsi="Symbol" w:hint="default"/>
+        <w:sz w:val="20"/>
+      </w:rPr>
+    </w:lvl>
+    <w:lvl w:ilvl="1" w:tentative="1">
+      <w:start w:val="1"/>
+      <w:numFmt w:val="bullet"/>
+      <w:lvlText w:val="o"/>
+      <w:lvlJc w:val="left"/>
+      <w:pPr>
+        <w:tabs>
+          <w:tab w:val="num" w:pos="1440"/>
+        </w:tabs>
+        <w:ind w:left="1440" w:hanging="360"/>
+      </w:pPr>
+      <w:rPr>
+        <w:rFonts w:ascii="Courier New" w:hAnsi="Courier New" w:hint="default"/>
+        <w:sz w:val="20"/>
+      </w:rPr>
+    </w:lvl>
+    <w:lvl w:ilvl="2" w:tentative="1">
+      <w:start w:val="1"/>
+      <w:numFmt w:val="bullet"/>
+      <w:lvlText w:val=""/>
+      <w:lvlJc w:val="left"/>
+      <w:pPr>
+        <w:tabs>
+          <w:tab w:val="num" w:pos="2160"/>
+        </w:tabs>
+        <w:ind w:left="2160" w:hanging="360"/>
+      </w:pPr>
+      <w:rPr>
+        <w:rFonts w:ascii="Wingdings" w:hAnsi="Wingdings" w:hint="default"/>
+        <w:sz w:val="20"/>
+      </w:rPr>
+    </w:lvl>
+    <w:lvl w:ilvl="3" w:tentative="1">
+      <w:start w:val="1"/>
+      <w:numFmt w:val="bullet"/>
+      <w:lvlText w:val=""/>
+      <w:lvlJc w:val="left"/>
+      <w:pPr>
+        <w:tabs>
+          <w:tab w:val="num" w:pos="2880"/>
+        </w:tabs>
+        <w:ind w:left="2880" w:hanging="360"/>
+      </w:pPr>
+      <w:rPr>
+        <w:rFonts w:ascii="Wingdings" w:hAnsi="Wingdings" w:hint="default"/>
+        <w:sz w:val="20"/>
+      </w:rPr>
+    </w:lvl>
+    <w:lvl w:ilvl="4" w:tentative="1">
+      <w:start w:val="1"/>
+      <w:numFmt w:val="bullet"/>
+      <w:lvlText w:val=""/>
+      <w:lvlJc w:val="left"/>
+      <w:pPr>
+        <w:tabs>
+          <w:tab w:val="num" w:pos="3600"/>
+        </w:tabs>
+        <w:ind w:left="3600" w:hanging="360"/>
+      </w:pPr>
+      <w:rPr>
+        <w:rFonts w:ascii="Wingdings" w:hAnsi="Wingdings" w:hint="default"/>
+        <w:sz w:val="20"/>
+      </w:rPr>
+    </w:lvl>
+    <w:lvl w:ilvl="5" w:tentative="1">
+      <w:start w:val="1"/>
+      <w:numFmt w:val="bullet"/>
+      <w:lvlText w:val=""/>
+      <w:lvlJc w:val="left"/>
+      <w:pPr>
+        <w:tabs>
+          <w:tab w:val="num" w:pos="4320"/>
+        </w:tabs>
+        <w:ind w:left="4320" w:hanging="360"/>
+      </w:pPr>
+      <w:rPr>
+        <w:rFonts w:ascii="Wingdings" w:hAnsi="Wingdings" w:hint="default"/>
+        <w:sz w:val="20"/>
+      </w:rPr>
+    </w:lvl>
+    <w:lvl w:ilvl="6" w:tentative="1">
+      <w:start w:val="1"/>
+      <w:numFmt w:val="bullet"/>
+      <w:lvlText w:val=""/>
+      <w:lvlJc w:val="left"/>
+      <w:pPr>
+        <w:tabs>
+          <w:tab w:val="num" w:pos="5040"/>
+        </w:tabs>
+        <w:ind w:left="5040" w:hanging="360"/>
+      </w:pPr>
+      <w:rPr>
+        <w:rFonts w:ascii="Wingdings" w:hAnsi="Wingdings" w:hint="default"/>
+        <w:sz w:val="20"/>
+      </w:rPr>
+    </w:lvl>
+    <w:lvl w:ilvl="7" w:tentative="1">
+      <w:start w:val="1"/>
+      <w:numFmt w:val="bullet"/>
+      <w:lvlText w:val=""/>
+      <w:lvlJc w:val="left"/>
+      <w:pPr>
+        <w:tabs>
+          <w:tab w:val="num" w:pos="5760"/>
+        </w:tabs>
+        <w:ind w:left="5760" w:hanging="360"/>
+      </w:pPr>
+      <w:rPr>
+        <w:rFonts w:ascii="Wingdings" w:hAnsi="Wingdings" w:hint="default"/>
+        <w:sz w:val="20"/>
+      </w:rPr>
+    </w:lvl>
+    <w:lvl w:ilvl="8" w:tentative="1">
+      <w:start w:val="1"/>
+      <w:numFmt w:val="bullet"/>
+      <w:lvlText w:val=""/>
+      <w:lvlJc w:val="left"/>
+      <w:pPr>
+        <w:tabs>
+          <w:tab w:val="num" w:pos="6480"/>
+        </w:tabs>
+        <w:ind w:left="6480" w:hanging="360"/>
+      </w:pPr>
+      <w:rPr>
+        <w:rFonts w:ascii="Wingdings" w:hAnsi="Wingdings" w:hint="default"/>
+        <w:sz w:val="20"/>
+      </w:rPr>
+    </w:lvl>
+  </w:abstractNum>
+  <w:abstractNum w:abstractNumId="33" w15:restartNumberingAfterBreak="0">
+    <w:nsid w:val="7CBA4D67"/>
+    <w:multiLevelType w:val="multilevel"/>
+    <w:tmpl w:val="3B4AE442"/>
+    <w:lvl w:ilvl="0">
+      <w:start w:val="1"/>
+      <w:numFmt w:val="bullet"/>
+      <w:lvlText w:val=""/>
+      <w:lvlJc w:val="left"/>
+      <w:pPr>
+        <w:tabs>
+          <w:tab w:val="num" w:pos="720"/>
+        </w:tabs>
+        <w:ind w:left="720" w:hanging="360"/>
+      </w:pPr>
+      <w:rPr>
+        <w:rFonts w:ascii="Symbol" w:hAnsi="Symbol" w:hint="default"/>
+        <w:sz w:val="20"/>
+      </w:rPr>
+    </w:lvl>
+    <w:lvl w:ilvl="1" w:tentative="1">
+      <w:start w:val="1"/>
+      <w:numFmt w:val="bullet"/>
+      <w:lvlText w:val="o"/>
+      <w:lvlJc w:val="left"/>
+      <w:pPr>
+        <w:tabs>
+          <w:tab w:val="num" w:pos="1440"/>
+        </w:tabs>
+        <w:ind w:left="1440" w:hanging="360"/>
+      </w:pPr>
+      <w:rPr>
+        <w:rFonts w:ascii="Courier New" w:hAnsi="Courier New" w:hint="default"/>
+        <w:sz w:val="20"/>
+      </w:rPr>
+    </w:lvl>
+    <w:lvl w:ilvl="2" w:tentative="1">
+      <w:start w:val="1"/>
+      <w:numFmt w:val="bullet"/>
+      <w:lvlText w:val=""/>
+      <w:lvlJc w:val="left"/>
+      <w:pPr>
+        <w:tabs>
+          <w:tab w:val="num" w:pos="2160"/>
+        </w:tabs>
+        <w:ind w:left="2160" w:hanging="360"/>
+      </w:pPr>
+      <w:rPr>
+        <w:rFonts w:ascii="Wingdings" w:hAnsi="Wingdings" w:hint="default"/>
+        <w:sz w:val="20"/>
+      </w:rPr>
+    </w:lvl>
+    <w:lvl w:ilvl="3" w:tentative="1">
+      <w:start w:val="1"/>
+      <w:numFmt w:val="bullet"/>
+      <w:lvlText w:val=""/>
+      <w:lvlJc w:val="left"/>
+      <w:pPr>
+        <w:tabs>
+          <w:tab w:val="num" w:pos="2880"/>
+        </w:tabs>
+        <w:ind w:left="2880" w:hanging="360"/>
+      </w:pPr>
+      <w:rPr>
+        <w:rFonts w:ascii="Wingdings" w:hAnsi="Wingdings" w:hint="default"/>
+        <w:sz w:val="20"/>
+      </w:rPr>
+    </w:lvl>
+    <w:lvl w:ilvl="4" w:tentative="1">
+      <w:start w:val="1"/>
+      <w:numFmt w:val="bullet"/>
+      <w:lvlText w:val=""/>
+      <w:lvlJc w:val="left"/>
+      <w:pPr>
+        <w:tabs>
+          <w:tab w:val="num" w:pos="3600"/>
+        </w:tabs>
+        <w:ind w:left="3600" w:hanging="360"/>
+      </w:pPr>
+      <w:rPr>
+        <w:rFonts w:ascii="Wingdings" w:hAnsi="Wingdings" w:hint="default"/>
+        <w:sz w:val="20"/>
+      </w:rPr>
+    </w:lvl>
+    <w:lvl w:ilvl="5" w:tentative="1">
+      <w:start w:val="1"/>
+      <w:numFmt w:val="bullet"/>
+      <w:lvlText w:val=""/>
+      <w:lvlJc w:val="left"/>
+      <w:pPr>
+        <w:tabs>
+          <w:tab w:val="num" w:pos="4320"/>
+        </w:tabs>
+        <w:ind w:left="4320" w:hanging="360"/>
+      </w:pPr>
+      <w:rPr>
+        <w:rFonts w:ascii="Wingdings" w:hAnsi="Wingdings" w:hint="default"/>
+        <w:sz w:val="20"/>
+      </w:rPr>
+    </w:lvl>
+    <w:lvl w:ilvl="6" w:tentative="1">
+      <w:start w:val="1"/>
+      <w:numFmt w:val="bullet"/>
+      <w:lvlText w:val=""/>
+      <w:lvlJc w:val="left"/>
+      <w:pPr>
+        <w:tabs>
+          <w:tab w:val="num" w:pos="5040"/>
+        </w:tabs>
+        <w:ind w:left="5040" w:hanging="360"/>
+      </w:pPr>
+      <w:rPr>
+        <w:rFonts w:ascii="Wingdings" w:hAnsi="Wingdings" w:hint="default"/>
+        <w:sz w:val="20"/>
+      </w:rPr>
+    </w:lvl>
+    <w:lvl w:ilvl="7" w:tentative="1">
+      <w:start w:val="1"/>
+      <w:numFmt w:val="bullet"/>
+      <w:lvlText w:val=""/>
+      <w:lvlJc w:val="left"/>
+      <w:pPr>
+        <w:tabs>
+          <w:tab w:val="num" w:pos="5760"/>
+        </w:tabs>
+        <w:ind w:left="5760" w:hanging="360"/>
+      </w:pPr>
+      <w:rPr>
+        <w:rFonts w:ascii="Wingdings" w:hAnsi="Wingdings" w:hint="default"/>
+        <w:sz w:val="20"/>
+      </w:rPr>
+    </w:lvl>
+    <w:lvl w:ilvl="8" w:tentative="1">
+      <w:start w:val="1"/>
+      <w:numFmt w:val="bullet"/>
+      <w:lvlText w:val=""/>
+      <w:lvlJc w:val="left"/>
+      <w:pPr>
+        <w:tabs>
+          <w:tab w:val="num" w:pos="6480"/>
+        </w:tabs>
+        <w:ind w:left="6480" w:hanging="360"/>
+      </w:pPr>
+      <w:rPr>
+        <w:rFonts w:ascii="Wingdings" w:hAnsi="Wingdings" w:hint="default"/>
+        <w:sz w:val="20"/>
+      </w:rPr>
+    </w:lvl>
+  </w:abstractNum>
+  <w:abstractNum w:abstractNumId="34" w15:restartNumberingAfterBreak="0">
+    <w:nsid w:val="7CEE1022"/>
+    <w:multiLevelType w:val="multilevel"/>
+    <w:tmpl w:val="2474E6F0"/>
+    <w:lvl w:ilvl="0">
+      <w:start w:val="1"/>
+      <w:numFmt w:val="decimal"/>
+      <w:lvlText w:val="%1."/>
+      <w:lvlJc w:val="left"/>
+      <w:pPr>
+        <w:tabs>
+          <w:tab w:val="num" w:pos="720"/>
+        </w:tabs>
+        <w:ind w:left="720" w:hanging="360"/>
+      </w:pPr>
+    </w:lvl>
+    <w:lvl w:ilvl="1">
+      <w:start w:val="1"/>
+      <w:numFmt w:val="bullet"/>
+      <w:lvlText w:val="o"/>
+      <w:lvlJc w:val="left"/>
+      <w:pPr>
+        <w:tabs>
+          <w:tab w:val="num" w:pos="1440"/>
+        </w:tabs>
+        <w:ind w:left="1440" w:hanging="360"/>
+      </w:pPr>
+      <w:rPr>
+        <w:rFonts w:ascii="Courier New" w:hAnsi="Courier New" w:hint="default"/>
+        <w:sz w:val="20"/>
+      </w:rPr>
+    </w:lvl>
+    <w:lvl w:ilvl="2" w:tentative="1">
+      <w:start w:val="1"/>
+      <w:numFmt w:val="decimal"/>
+      <w:lvlText w:val="%3."/>
+      <w:lvlJc w:val="left"/>
+      <w:pPr>
+        <w:tabs>
+          <w:tab w:val="num" w:pos="2160"/>
+        </w:tabs>
+        <w:ind w:left="2160" w:hanging="360"/>
+      </w:pPr>
+    </w:lvl>
+    <w:lvl w:ilvl="3" w:tentative="1">
+      <w:start w:val="1"/>
+      <w:numFmt w:val="decimal"/>
+      <w:lvlText w:val="%4."/>
+      <w:lvlJc w:val="left"/>
+      <w:pPr>
+        <w:tabs>
+          <w:tab w:val="num" w:pos="2880"/>
+        </w:tabs>
+        <w:ind w:left="2880" w:hanging="360"/>
+      </w:pPr>
+    </w:lvl>
+    <w:lvl w:ilvl="4" w:tentative="1">
+      <w:start w:val="1"/>
+      <w:numFmt w:val="decimal"/>
+      <w:lvlText w:val="%5."/>
+      <w:lvlJc w:val="left"/>
+      <w:pPr>
+        <w:tabs>
+          <w:tab w:val="num" w:pos="3600"/>
+        </w:tabs>
+        <w:ind w:left="3600" w:hanging="360"/>
+      </w:pPr>
+    </w:lvl>
+    <w:lvl w:ilvl="5" w:tentative="1">
+      <w:start w:val="1"/>
+      <w:numFmt w:val="decimal"/>
+      <w:lvlText w:val="%6."/>
+      <w:lvlJc w:val="left"/>
+      <w:pPr>
+        <w:tabs>
+          <w:tab w:val="num" w:pos="4320"/>
+        </w:tabs>
+        <w:ind w:left="4320" w:hanging="360"/>
+      </w:pPr>
+    </w:lvl>
+    <w:lvl w:ilvl="6" w:tentative="1">
+      <w:start w:val="1"/>
+      <w:numFmt w:val="decimal"/>
+      <w:lvlText w:val="%7."/>
+      <w:lvlJc w:val="left"/>
+      <w:pPr>
+        <w:tabs>
+          <w:tab w:val="num" w:pos="5040"/>
+        </w:tabs>
+        <w:ind w:left="5040" w:hanging="360"/>
+      </w:pPr>
+    </w:lvl>
+    <w:lvl w:ilvl="7" w:tentative="1">
+      <w:start w:val="1"/>
+      <w:numFmt w:val="decimal"/>
+      <w:lvlText w:val="%8."/>
+      <w:lvlJc w:val="left"/>
+      <w:pPr>
+        <w:tabs>
+          <w:tab w:val="num" w:pos="5760"/>
+        </w:tabs>
+        <w:ind w:left="5760" w:hanging="360"/>
+      </w:pPr>
+    </w:lvl>
+    <w:lvl w:ilvl="8" w:tentative="1">
+      <w:start w:val="1"/>
+      <w:numFmt w:val="decimal"/>
+      <w:lvlText w:val="%9."/>
+      <w:lvlJc w:val="left"/>
+      <w:pPr>
+        <w:tabs>
+          <w:tab w:val="num" w:pos="6480"/>
+        </w:tabs>
+        <w:ind w:left="6480" w:hanging="360"/>
+      </w:pPr>
+    </w:lvl>
+  </w:abstractNum>
+  <w:abstractNum w:abstractNumId="35" w15:restartNumberingAfterBreak="0">
     <w:nsid w:val="7D8C32F2"/>
     <w:multiLevelType w:val="multilevel"/>
     <w:tmpl w:val="416E8D46"/>
@@ -6835,70 +11153,112 @@
     </w:lvl>
   </w:abstractNum>
   <w:num w:numId="1" w16cid:durableId="127285040">
+    <w:abstractNumId w:val="3"/>
+  </w:num>
+  <w:num w:numId="2" w16cid:durableId="746732123">
+    <w:abstractNumId w:val="11"/>
+  </w:num>
+  <w:num w:numId="3" w16cid:durableId="423495321">
+    <w:abstractNumId w:val="35"/>
+  </w:num>
+  <w:num w:numId="4" w16cid:durableId="851722146">
+    <w:abstractNumId w:val="24"/>
+  </w:num>
+  <w:num w:numId="5" w16cid:durableId="652374130">
+    <w:abstractNumId w:val="22"/>
+  </w:num>
+  <w:num w:numId="6" w16cid:durableId="1920405395">
+    <w:abstractNumId w:val="5"/>
+  </w:num>
+  <w:num w:numId="7" w16cid:durableId="684672872">
+    <w:abstractNumId w:val="12"/>
+  </w:num>
+  <w:num w:numId="8" w16cid:durableId="284432696">
+    <w:abstractNumId w:val="6"/>
+  </w:num>
+  <w:num w:numId="9" w16cid:durableId="31078182">
+    <w:abstractNumId w:val="30"/>
+  </w:num>
+  <w:num w:numId="10" w16cid:durableId="1025595759">
+    <w:abstractNumId w:val="23"/>
+  </w:num>
+  <w:num w:numId="11" w16cid:durableId="652106062">
+    <w:abstractNumId w:val="18"/>
+  </w:num>
+  <w:num w:numId="12" w16cid:durableId="1762949851">
+    <w:abstractNumId w:val="19"/>
+  </w:num>
+  <w:num w:numId="13" w16cid:durableId="2108382189">
+    <w:abstractNumId w:val="28"/>
+  </w:num>
+  <w:num w:numId="14" w16cid:durableId="578564087">
+    <w:abstractNumId w:val="20"/>
+  </w:num>
+  <w:num w:numId="15" w16cid:durableId="449861712">
+    <w:abstractNumId w:val="26"/>
+  </w:num>
+  <w:num w:numId="16" w16cid:durableId="515655552">
+    <w:abstractNumId w:val="13"/>
+  </w:num>
+  <w:num w:numId="17" w16cid:durableId="241565775">
+    <w:abstractNumId w:val="10"/>
+  </w:num>
+  <w:num w:numId="18" w16cid:durableId="654530216">
+    <w:abstractNumId w:val="2"/>
+  </w:num>
+  <w:num w:numId="19" w16cid:durableId="2038189725">
+    <w:abstractNumId w:val="21"/>
+  </w:num>
+  <w:num w:numId="20" w16cid:durableId="517935372">
+    <w:abstractNumId w:val="7"/>
+  </w:num>
+  <w:num w:numId="21" w16cid:durableId="1360622028">
+    <w:abstractNumId w:val="15"/>
+  </w:num>
+  <w:num w:numId="22" w16cid:durableId="288706716">
+    <w:abstractNumId w:val="25"/>
+  </w:num>
+  <w:num w:numId="23" w16cid:durableId="164975204">
     <w:abstractNumId w:val="1"/>
   </w:num>
-  <w:num w:numId="2" w16cid:durableId="746732123">
-    <w:abstractNumId w:val="6"/>
+  <w:num w:numId="24" w16cid:durableId="640034623">
+    <w:abstractNumId w:val="34"/>
   </w:num>
-  <w:num w:numId="3" w16cid:durableId="423495321">
-    <w:abstractNumId w:val="21"/>
+  <w:num w:numId="25" w16cid:durableId="1682657421">
+    <w:abstractNumId w:val="17"/>
   </w:num>
-  <w:num w:numId="4" w16cid:durableId="851722146">
+  <w:num w:numId="26" w16cid:durableId="533201607">
+    <w:abstractNumId w:val="33"/>
+  </w:num>
+  <w:num w:numId="27" w16cid:durableId="1661079797">
+    <w:abstractNumId w:val="14"/>
+  </w:num>
+  <w:num w:numId="28" w16cid:durableId="2069377963">
+    <w:abstractNumId w:val="9"/>
+  </w:num>
+  <w:num w:numId="29" w16cid:durableId="1660378242">
+    <w:abstractNumId w:val="29"/>
+  </w:num>
+  <w:num w:numId="30" w16cid:durableId="793786771">
     <w:abstractNumId w:val="16"/>
   </w:num>
-  <w:num w:numId="5" w16cid:durableId="652374130">
-    <w:abstractNumId w:val="14"/>
-  </w:num>
-  <w:num w:numId="6" w16cid:durableId="1920405395">
-    <w:abstractNumId w:val="2"/>
-  </w:num>
-  <w:num w:numId="7" w16cid:durableId="684672872">
-    <w:abstractNumId w:val="7"/>
-  </w:num>
-  <w:num w:numId="8" w16cid:durableId="284432696">
-    <w:abstractNumId w:val="3"/>
-  </w:num>
-  <w:num w:numId="9" w16cid:durableId="31078182">
-    <w:abstractNumId w:val="20"/>
-  </w:num>
-  <w:num w:numId="10" w16cid:durableId="1025595759">
-    <w:abstractNumId w:val="15"/>
-  </w:num>
-  <w:num w:numId="11" w16cid:durableId="652106062">
-    <w:abstractNumId w:val="10"/>
-  </w:num>
-  <w:num w:numId="12" w16cid:durableId="1762949851">
-    <w:abstractNumId w:val="11"/>
-  </w:num>
-  <w:num w:numId="13" w16cid:durableId="2108382189">
-    <w:abstractNumId w:val="19"/>
-  </w:num>
-  <w:num w:numId="14" w16cid:durableId="578564087">
-    <w:abstractNumId w:val="12"/>
-  </w:num>
-  <w:num w:numId="15" w16cid:durableId="449861712">
-    <w:abstractNumId w:val="18"/>
-  </w:num>
-  <w:num w:numId="16" w16cid:durableId="515655552">
-    <w:abstractNumId w:val="8"/>
-  </w:num>
-  <w:num w:numId="17" w16cid:durableId="241565775">
-    <w:abstractNumId w:val="5"/>
-  </w:num>
-  <w:num w:numId="18" w16cid:durableId="654530216">
+  <w:num w:numId="31" w16cid:durableId="212544207">
     <w:abstractNumId w:val="0"/>
   </w:num>
-  <w:num w:numId="19" w16cid:durableId="2038189725">
-    <w:abstractNumId w:val="13"/>
+  <w:num w:numId="32" w16cid:durableId="821236646">
+    <w:abstractNumId w:val="32"/>
   </w:num>
-  <w:num w:numId="20" w16cid:durableId="517935372">
+  <w:num w:numId="33" w16cid:durableId="1966886046">
+    <w:abstractNumId w:val="31"/>
+  </w:num>
+  <w:num w:numId="34" w16cid:durableId="1670984119">
     <w:abstractNumId w:val="4"/>
   </w:num>
-  <w:num w:numId="21" w16cid:durableId="1360622028">
-    <w:abstractNumId w:val="9"/>
+  <w:num w:numId="35" w16cid:durableId="1369179783">
+    <w:abstractNumId w:val="27"/>
   </w:num>
-  <w:num w:numId="22" w16cid:durableId="288706716">
-    <w:abstractNumId w:val="17"/>
+  <w:num w:numId="36" w16cid:durableId="1071662441">
+    <w:abstractNumId w:val="8"/>
   </w:num>
 </w:numbering>
 </file>
@@ -7868,6 +12228,17 @@
       <w:bCs/>
     </w:rPr>
   </w:style>
+  <w:style w:type="character" w:styleId="Emphasis">
+    <w:name w:val="Emphasis"/>
+    <w:basedOn w:val="DefaultParagraphFont"/>
+    <w:uiPriority w:val="20"/>
+    <w:qFormat/>
+    <w:rsid w:val="008E2654"/>
+    <w:rPr>
+      <w:i/>
+      <w:iCs/>
+    </w:rPr>
+  </w:style>
 </w:styles>
 </file>
 

</xml_diff>